<commit_message>
Added 05.Methods.Debuging-Homework and 06.Arrays-Lab And Homework
</commit_message>
<xml_diff>
--- a/05. Programming-Fundamentals-Methods-Debugging-and-Troubleshooting-Code-Exercises.docx
+++ b/05. Programming-Fundamentals-Methods-Debugging-and-Troubleshooting-Code-Exercises.docx
@@ -1,6 +1,6 @@
 
 <file path=word/document.xml><?xml version="1.0" encoding="utf-8"?>
-<w:document xmlns:wpc="http://schemas.microsoft.com/office/word/2010/wordprocessingCanvas" xmlns:cx="http://schemas.microsoft.com/office/drawing/2014/chartex" xmlns:cx1="http://schemas.microsoft.com/office/drawing/2015/9/8/chartex" xmlns:cx2="http://schemas.microsoft.com/office/drawing/2015/10/21/chartex" xmlns:cx3="http://schemas.microsoft.com/office/drawing/2016/5/9/chartex" xmlns:cx4="http://schemas.microsoft.com/office/drawing/2016/5/10/chartex" xmlns:cx5="http://schemas.microsoft.com/office/drawing/2016/5/11/chartex" xmlns:mc="http://schemas.openxmlformats.org/markup-compatibility/2006" xmlns:o="urn:schemas-microsoft-com:office:office" xmlns:r="http://schemas.openxmlformats.org/officeDocument/2006/relationships" xmlns:m="http://schemas.openxmlformats.org/officeDocument/2006/math" xmlns:v="urn:schemas-microsoft-com:vml" xmlns:wp14="http://schemas.microsoft.com/office/word/2010/wordprocessingDrawing" xmlns:wp="http://schemas.openxmlformats.org/drawingml/2006/wordprocessingDrawing" xmlns:w10="urn:schemas-microsoft-com:office:word" xmlns:w="http://schemas.openxmlformats.org/wordprocessingml/2006/main" xmlns:w14="http://schemas.microsoft.com/office/word/2010/wordml" xmlns:w15="http://schemas.microsoft.com/office/word/2012/wordml" xmlns:w16se="http://schemas.microsoft.com/office/word/2015/wordml/symex" xmlns:wpg="http://schemas.microsoft.com/office/word/2010/wordprocessingGroup" xmlns:wpi="http://schemas.microsoft.com/office/word/2010/wordprocessingInk" xmlns:wne="http://schemas.microsoft.com/office/word/2006/wordml" xmlns:wps="http://schemas.microsoft.com/office/word/2010/wordprocessingShape" mc:Ignorable="w14 w15 w16se wp14">
+<w:document xmlns:ve="http://schemas.openxmlformats.org/markup-compatibility/2006" xmlns:o="urn:schemas-microsoft-com:office:office" xmlns:r="http://schemas.openxmlformats.org/officeDocument/2006/relationships" xmlns:m="http://schemas.openxmlformats.org/officeDocument/2006/math" xmlns:v="urn:schemas-microsoft-com:vml" xmlns:wp="http://schemas.openxmlformats.org/drawingml/2006/wordprocessingDrawing" xmlns:w10="urn:schemas-microsoft-com:office:word" xmlns:w="http://schemas.openxmlformats.org/wordprocessingml/2006/main" xmlns:wne="http://schemas.microsoft.com/office/word/2006/wordml">
   <w:body>
     <w:p>
       <w:pPr>
@@ -107,7 +107,7 @@
           <w:bottom w:w="57" w:type="dxa"/>
           <w:right w:w="85" w:type="dxa"/>
         </w:tblCellMar>
-        <w:tblLook w:val="04A0" w:firstRow="1" w:lastRow="0" w:firstColumn="1" w:lastColumn="0" w:noHBand="0" w:noVBand="1"/>
+        <w:tblLook w:val="04A0"/>
       </w:tblPr>
       <w:tblGrid>
         <w:gridCol w:w="774"/>
@@ -331,7 +331,7 @@
           <w:bottom w:w="57" w:type="dxa"/>
           <w:right w:w="85" w:type="dxa"/>
         </w:tblCellMar>
-        <w:tblLook w:val="04A0" w:firstRow="1" w:lastRow="0" w:firstColumn="1" w:lastColumn="0" w:noHBand="0" w:noVBand="1"/>
+        <w:tblLook w:val="04A0"/>
       </w:tblPr>
       <w:tblGrid>
         <w:gridCol w:w="769"/>
@@ -658,7 +658,10 @@
         <w:t xml:space="preserve"> of the last digit of a given number.</w:t>
       </w:r>
       <w:r>
-        <w:t xml:space="preserve"> Write a program that reads an integer and prints the returned value from this method.</w:t>
+        <w:t xml:space="preserve"> Write a program that reads an </w:t>
+      </w:r>
+      <w:r>
+        <w:t>)</w:t>
       </w:r>
     </w:p>
     <w:p>
@@ -680,7 +683,7 @@
           <w:bottom w:w="57" w:type="dxa"/>
           <w:right w:w="85" w:type="dxa"/>
         </w:tblCellMar>
-        <w:tblLook w:val="04A0" w:firstRow="1" w:lastRow="0" w:firstColumn="1" w:lastColumn="0" w:noHBand="0" w:noVBand="1"/>
+        <w:tblLook w:val="04A0"/>
       </w:tblPr>
       <w:tblGrid>
         <w:gridCol w:w="707"/>
@@ -962,7 +965,7 @@
           <w:bottom w:w="57" w:type="dxa"/>
           <w:right w:w="85" w:type="dxa"/>
         </w:tblCellMar>
-        <w:tblLook w:val="04A0" w:firstRow="1" w:lastRow="0" w:firstColumn="1" w:lastColumn="0" w:noHBand="0" w:noVBand="1"/>
+        <w:tblLook w:val="04A0"/>
       </w:tblPr>
       <w:tblGrid>
         <w:gridCol w:w="769"/>
@@ -1285,7 +1288,7 @@
           <w:bottom w:w="57" w:type="dxa"/>
           <w:right w:w="85" w:type="dxa"/>
         </w:tblCellMar>
-        <w:tblLook w:val="04A0" w:firstRow="1" w:lastRow="0" w:firstColumn="1" w:lastColumn="0" w:noHBand="0" w:noVBand="1"/>
+        <w:tblLook w:val="04A0"/>
       </w:tblPr>
       <w:tblGrid>
         <w:gridCol w:w="654"/>
@@ -1991,7 +1994,7 @@
           <w:bottom w:w="57" w:type="dxa"/>
           <w:right w:w="85" w:type="dxa"/>
         </w:tblCellMar>
-        <w:tblLook w:val="04A0" w:firstRow="1" w:lastRow="0" w:firstColumn="1" w:lastColumn="0" w:noHBand="0" w:noVBand="1"/>
+        <w:tblLook w:val="04A0"/>
       </w:tblPr>
       <w:tblGrid>
         <w:gridCol w:w="1622"/>
@@ -2705,10 +2708,10 @@
           <w:top w:w="57" w:type="dxa"/>
           <w:bottom w:w="57" w:type="dxa"/>
         </w:tblCellMar>
-        <w:tblLook w:val="04A0" w:firstRow="1" w:lastRow="0" w:firstColumn="1" w:lastColumn="0" w:noHBand="0" w:noVBand="1"/>
+        <w:tblLook w:val="04A0"/>
       </w:tblPr>
       <w:tblGrid>
-        <w:gridCol w:w="10317"/>
+        <w:gridCol w:w="10429"/>
       </w:tblGrid>
       <w:tr>
         <w:tc>
@@ -2895,11 +2898,11 @@
           <w:bottom w:w="57" w:type="dxa"/>
           <w:right w:w="85" w:type="dxa"/>
         </w:tblCellMar>
-        <w:tblLook w:val="04A0" w:firstRow="1" w:lastRow="0" w:firstColumn="1" w:lastColumn="0" w:noHBand="0" w:noVBand="1"/>
+        <w:tblLook w:val="04A0"/>
       </w:tblPr>
       <w:tblGrid>
-        <w:gridCol w:w="2296"/>
-        <w:gridCol w:w="8021"/>
+        <w:gridCol w:w="2310"/>
+        <w:gridCol w:w="8096"/>
       </w:tblGrid>
       <w:tr>
         <w:tc>
@@ -3457,7 +3460,7 @@
           <w:bottom w:w="57" w:type="dxa"/>
           <w:right w:w="85" w:type="dxa"/>
         </w:tblCellMar>
-        <w:tblLook w:val="04A0" w:firstRow="1" w:lastRow="0" w:firstColumn="1" w:lastColumn="0" w:noHBand="0" w:noVBand="1"/>
+        <w:tblLook w:val="04A0"/>
       </w:tblPr>
       <w:tblGrid>
         <w:gridCol w:w="774"/>
@@ -3650,7 +3653,7 @@
           <w:bottom w:w="57" w:type="dxa"/>
           <w:right w:w="85" w:type="dxa"/>
         </w:tblCellMar>
-        <w:tblLook w:val="04A0" w:firstRow="1" w:lastRow="0" w:firstColumn="1" w:lastColumn="0" w:noHBand="0" w:noVBand="1"/>
+        <w:tblLook w:val="04A0"/>
       </w:tblPr>
       <w:tblGrid>
         <w:gridCol w:w="774"/>
@@ -3898,7 +3901,19 @@
           <w:rPr>
             <w:rStyle w:val="Hyperlink"/>
           </w:rPr>
-          <w:t>http://www.mathopenref.com/cube.html</w:t>
+          <w:t>http://www.math</w:t>
+        </w:r>
+        <w:r>
+          <w:rPr>
+            <w:rStyle w:val="Hyperlink"/>
+          </w:rPr>
+          <w:t>o</w:t>
+        </w:r>
+        <w:r>
+          <w:rPr>
+            <w:rStyle w:val="Hyperlink"/>
+          </w:rPr>
+          <w:t>penref.com/cube.html</w:t>
         </w:r>
       </w:hyperlink>
       <w:r>
@@ -3975,7 +3990,7 @@
           <w:bottom w:w="57" w:type="dxa"/>
           <w:right w:w="85" w:type="dxa"/>
         </w:tblCellMar>
-        <w:tblLook w:val="04A0" w:firstRow="1" w:lastRow="0" w:firstColumn="1" w:lastColumn="0" w:noHBand="0" w:noVBand="1"/>
+        <w:tblLook w:val="04A0"/>
       </w:tblPr>
       <w:tblGrid>
         <w:gridCol w:w="1044"/>
@@ -4324,7 +4339,7 @@
           <w:bottom w:w="57" w:type="dxa"/>
           <w:right w:w="85" w:type="dxa"/>
         </w:tblCellMar>
-        <w:tblLook w:val="04A0" w:firstRow="1" w:lastRow="0" w:firstColumn="1" w:lastColumn="0" w:noHBand="0" w:noVBand="1"/>
+        <w:tblLook w:val="04A0"/>
       </w:tblPr>
       <w:tblGrid>
         <w:gridCol w:w="1044"/>
@@ -4687,7 +4702,7 @@
           <w:bottom w:w="57" w:type="dxa"/>
           <w:right w:w="85" w:type="dxa"/>
         </w:tblCellMar>
-        <w:tblLook w:val="04A0" w:firstRow="1" w:lastRow="0" w:firstColumn="1" w:lastColumn="0" w:noHBand="0" w:noVBand="1"/>
+        <w:tblLook w:val="04A0"/>
       </w:tblPr>
       <w:tblGrid>
         <w:gridCol w:w="769"/>
@@ -5375,7 +5390,7 @@
           <w:bottom w:w="57" w:type="dxa"/>
           <w:right w:w="85" w:type="dxa"/>
         </w:tblCellMar>
-        <w:tblLook w:val="04A0" w:firstRow="1" w:lastRow="0" w:firstColumn="1" w:lastColumn="0" w:noHBand="0" w:noVBand="1"/>
+        <w:tblLook w:val="04A0"/>
       </w:tblPr>
       <w:tblGrid>
         <w:gridCol w:w="769"/>
@@ -5675,9 +5690,10 @@
       <w:r>
         <w:rPr>
           <w:noProof/>
+          <w:lang w:val="bg-BG" w:eastAsia="bg-BG"/>
         </w:rPr>
         <w:drawing>
-          <wp:inline distT="0" distB="0" distL="0" distR="0" wp14:anchorId="7566641D" wp14:editId="50C39D2F">
+          <wp:inline distT="0" distB="0" distL="0" distR="0">
             <wp:extent cx="2614246" cy="2110710"/>
             <wp:effectExtent l="0" t="0" r="0" b="4445"/>
             <wp:docPr id="8" name="Picture 8"/>
@@ -5692,7 +5708,7 @@
                     <pic:cNvPicPr/>
                   </pic:nvPicPr>
                   <pic:blipFill>
-                    <a:blip r:embed="rId14"/>
+                    <a:blip r:embed="rId14" cstate="print"/>
                     <a:stretch>
                       <a:fillRect/>
                     </a:stretch>
@@ -5720,10 +5736,11 @@
       <w:r>
         <w:rPr>
           <w:noProof/>
+          <w:lang w:val="bg-BG" w:eastAsia="bg-BG"/>
         </w:rPr>
         <w:lastRenderedPageBreak/>
         <w:drawing>
-          <wp:inline distT="0" distB="0" distL="0" distR="0" wp14:anchorId="45D5F7F4" wp14:editId="7C057ED1">
+          <wp:inline distT="0" distB="0" distL="0" distR="0">
             <wp:extent cx="5425100" cy="2715928"/>
             <wp:effectExtent l="0" t="0" r="4445" b="8255"/>
             <wp:docPr id="9" name="Picture 9"/>
@@ -5738,7 +5755,7 @@
                     <pic:cNvPicPr/>
                   </pic:nvPicPr>
                   <pic:blipFill>
-                    <a:blip r:embed="rId15"/>
+                    <a:blip r:embed="rId15" cstate="print"/>
                     <a:stretch>
                       <a:fillRect/>
                     </a:stretch>
@@ -5799,9 +5816,10 @@
       <w:r>
         <w:rPr>
           <w:noProof/>
+          <w:lang w:val="bg-BG" w:eastAsia="bg-BG"/>
         </w:rPr>
         <w:drawing>
-          <wp:inline distT="0" distB="0" distL="0" distR="0" wp14:anchorId="1230940C" wp14:editId="2B483129">
+          <wp:inline distT="0" distB="0" distL="0" distR="0">
             <wp:extent cx="1787769" cy="182194"/>
             <wp:effectExtent l="0" t="0" r="3175" b="8890"/>
             <wp:docPr id="10" name="Picture 10"/>
@@ -5816,7 +5834,7 @@
                     <pic:cNvPicPr/>
                   </pic:nvPicPr>
                   <pic:blipFill>
-                    <a:blip r:embed="rId16"/>
+                    <a:blip r:embed="rId16" cstate="print"/>
                     <a:stretch>
                       <a:fillRect/>
                     </a:stretch>
@@ -5890,9 +5908,10 @@
       <w:r>
         <w:rPr>
           <w:noProof/>
+          <w:lang w:val="bg-BG" w:eastAsia="bg-BG"/>
         </w:rPr>
         <w:drawing>
-          <wp:inline distT="0" distB="0" distL="0" distR="0" wp14:anchorId="18060671" wp14:editId="7D2895DD">
+          <wp:inline distT="0" distB="0" distL="0" distR="0">
             <wp:extent cx="2233246" cy="552728"/>
             <wp:effectExtent l="0" t="0" r="0" b="0"/>
             <wp:docPr id="12" name="Picture 12"/>
@@ -5907,7 +5926,7 @@
                     <pic:cNvPicPr/>
                   </pic:nvPicPr>
                   <pic:blipFill>
-                    <a:blip r:embed="rId17"/>
+                    <a:blip r:embed="rId17" cstate="print"/>
                     <a:stretch>
                       <a:fillRect/>
                     </a:stretch>
@@ -5961,7 +5980,7 @@
           <w:bottom w:w="57" w:type="dxa"/>
           <w:right w:w="85" w:type="dxa"/>
         </w:tblCellMar>
-        <w:tblLook w:val="04A0" w:firstRow="1" w:lastRow="0" w:firstColumn="1" w:lastColumn="0" w:noHBand="0" w:noVBand="1"/>
+        <w:tblLook w:val="04A0"/>
       </w:tblPr>
       <w:tblGrid>
         <w:gridCol w:w="769"/>
@@ -6926,7 +6945,7 @@
       <w:tblPr>
         <w:tblStyle w:val="TableGrid"/>
         <w:tblW w:w="0" w:type="auto"/>
-        <w:tblLook w:val="04A0" w:firstRow="1" w:lastRow="0" w:firstColumn="1" w:lastColumn="0" w:noHBand="0" w:noVBand="1"/>
+        <w:tblLook w:val="04A0"/>
       </w:tblPr>
       <w:tblGrid>
         <w:gridCol w:w="2605"/>
@@ -7847,7 +7866,7 @@
       <w:tblPr>
         <w:tblStyle w:val="TableGrid"/>
         <w:tblW w:w="0" w:type="auto"/>
-        <w:tblLook w:val="04A0" w:firstRow="1" w:lastRow="0" w:firstColumn="1" w:lastColumn="0" w:noHBand="0" w:noVBand="1"/>
+        <w:tblLook w:val="04A0"/>
       </w:tblPr>
       <w:tblGrid>
         <w:gridCol w:w="2605"/>
@@ -7995,13 +8014,6 @@
                 <w:color w:val="FF0000"/>
                 <w:sz w:val="20"/>
                 <w:szCs w:val="20"/>
-                <w14:textOutline w14:w="9525" w14:cap="rnd" w14:cmpd="sng" w14:algn="ctr">
-                  <w14:solidFill>
-                    <w14:srgbClr w14:val="FF0000"/>
-                  </w14:solidFill>
-                  <w14:prstDash w14:val="solid"/>
-                  <w14:bevel/>
-                </w14:textOutline>
               </w:rPr>
             </w:pPr>
             <w:r>
@@ -8010,13 +8022,6 @@
                 <w:color w:val="FF0000"/>
                 <w:sz w:val="20"/>
                 <w:szCs w:val="20"/>
-                <w14:textOutline w14:w="9525" w14:cap="rnd" w14:cmpd="sng" w14:algn="ctr">
-                  <w14:solidFill>
-                    <w14:srgbClr w14:val="FF0000"/>
-                  </w14:solidFill>
-                  <w14:prstDash w14:val="solid"/>
-                  <w14:bevel/>
-                </w14:textOutline>
               </w:rPr>
               <w:t>0</w:t>
             </w:r>
@@ -8029,13 +8034,6 @@
                 <w:color w:val="FF0000"/>
                 <w:sz w:val="20"/>
                 <w:szCs w:val="20"/>
-                <w14:textOutline w14:w="9525" w14:cap="rnd" w14:cmpd="sng" w14:algn="ctr">
-                  <w14:solidFill>
-                    <w14:srgbClr w14:val="FF0000"/>
-                  </w14:solidFill>
-                  <w14:prstDash w14:val="solid"/>
-                  <w14:bevel/>
-                </w14:textOutline>
               </w:rPr>
             </w:pPr>
             <w:r>
@@ -8044,13 +8042,6 @@
                 <w:color w:val="FF0000"/>
                 <w:sz w:val="20"/>
                 <w:szCs w:val="20"/>
-                <w14:textOutline w14:w="9525" w14:cap="rnd" w14:cmpd="sng" w14:algn="ctr">
-                  <w14:solidFill>
-                    <w14:srgbClr w14:val="FF0000"/>
-                  </w14:solidFill>
-                  <w14:prstDash w14:val="solid"/>
-                  <w14:bevel/>
-                </w14:textOutline>
               </w:rPr>
               <w:t>0</w:t>
             </w:r>
@@ -8064,13 +8055,6 @@
                 <w:color w:val="FF0000"/>
                 <w:sz w:val="20"/>
                 <w:szCs w:val="20"/>
-                <w14:textOutline w14:w="9525" w14:cap="rnd" w14:cmpd="sng" w14:algn="ctr">
-                  <w14:solidFill>
-                    <w14:srgbClr w14:val="FF0000"/>
-                  </w14:solidFill>
-                  <w14:prstDash w14:val="solid"/>
-                  <w14:bevel/>
-                </w14:textOutline>
               </w:rPr>
             </w:pPr>
             <w:r>
@@ -8079,13 +8063,6 @@
                 <w:color w:val="FF0000"/>
                 <w:sz w:val="20"/>
                 <w:szCs w:val="20"/>
-                <w14:textOutline w14:w="9525" w14:cap="rnd" w14:cmpd="sng" w14:algn="ctr">
-                  <w14:solidFill>
-                    <w14:srgbClr w14:val="FF0000"/>
-                  </w14:solidFill>
-                  <w14:prstDash w14:val="solid"/>
-                  <w14:bevel/>
-                </w14:textOutline>
               </w:rPr>
               <w:t>… (infinite)</w:t>
             </w:r>
@@ -8105,27 +8082,13 @@
                 <w:rFonts w:ascii="Consolas" w:hAnsi="Consolas" w:cs="Consolas"/>
                 <w:sz w:val="20"/>
                 <w:szCs w:val="20"/>
-                <w14:textOutline w14:w="9525" w14:cap="rnd" w14:cmpd="sng" w14:algn="ctr">
-                  <w14:solidFill>
-                    <w14:srgbClr w14:val="00B050"/>
-                  </w14:solidFill>
-                  <w14:prstDash w14:val="solid"/>
-                  <w14:bevel/>
-                </w14:textOutline>
-              </w:rPr>
-            </w:pPr>
-            <w:r>
-              <w:rPr>
-                <w:rFonts w:ascii="Consolas" w:hAnsi="Consolas" w:cs="Consolas"/>
-                <w:sz w:val="20"/>
-                <w:szCs w:val="20"/>
-                <w14:textOutline w14:w="9525" w14:cap="rnd" w14:cmpd="sng" w14:algn="ctr">
-                  <w14:solidFill>
-                    <w14:srgbClr w14:val="00B050"/>
-                  </w14:solidFill>
-                  <w14:prstDash w14:val="solid"/>
-                  <w14:bevel/>
-                </w14:textOutline>
+              </w:rPr>
+            </w:pPr>
+            <w:r>
+              <w:rPr>
+                <w:rFonts w:ascii="Consolas" w:hAnsi="Consolas" w:cs="Consolas"/>
+                <w:sz w:val="20"/>
+                <w:szCs w:val="20"/>
               </w:rPr>
               <w:t>1</w:t>
             </w:r>
@@ -8189,13 +8152,6 @@
                 <w:color w:val="FF0000"/>
                 <w:sz w:val="20"/>
                 <w:szCs w:val="20"/>
-                <w14:textOutline w14:w="9525" w14:cap="rnd" w14:cmpd="sng" w14:algn="ctr">
-                  <w14:solidFill>
-                    <w14:srgbClr w14:val="FF0000"/>
-                  </w14:solidFill>
-                  <w14:prstDash w14:val="solid"/>
-                  <w14:bevel/>
-                </w14:textOutline>
               </w:rPr>
             </w:pPr>
             <w:r>
@@ -8204,13 +8160,6 @@
                 <w:color w:val="FF0000"/>
                 <w:sz w:val="20"/>
                 <w:szCs w:val="20"/>
-                <w14:textOutline w14:w="9525" w14:cap="rnd" w14:cmpd="sng" w14:algn="ctr">
-                  <w14:solidFill>
-                    <w14:srgbClr w14:val="FF0000"/>
-                  </w14:solidFill>
-                  <w14:prstDash w14:val="solid"/>
-                  <w14:bevel/>
-                </w14:textOutline>
               </w:rPr>
               <w:t>422638655</w:t>
             </w:r>
@@ -8223,13 +8172,6 @@
                 <w:color w:val="FF0000"/>
                 <w:sz w:val="20"/>
                 <w:szCs w:val="20"/>
-                <w14:textOutline w14:w="9525" w14:cap="rnd" w14:cmpd="sng" w14:algn="ctr">
-                  <w14:solidFill>
-                    <w14:srgbClr w14:val="FF0000"/>
-                  </w14:solidFill>
-                  <w14:prstDash w14:val="solid"/>
-                  <w14:bevel/>
-                </w14:textOutline>
               </w:rPr>
             </w:pPr>
             <w:r>
@@ -8238,13 +8180,6 @@
                 <w:color w:val="FF0000"/>
                 <w:sz w:val="20"/>
                 <w:szCs w:val="20"/>
-                <w14:textOutline w14:w="9525" w14:cap="rnd" w14:cmpd="sng" w14:algn="ctr">
-                  <w14:solidFill>
-                    <w14:srgbClr w14:val="FF0000"/>
-                  </w14:solidFill>
-                  <w14:prstDash w14:val="solid"/>
-                  <w14:bevel/>
-                </w14:textOutline>
               </w:rPr>
               <w:t>422638655</w:t>
             </w:r>
@@ -8257,13 +8192,6 @@
                 <w:color w:val="FF0000"/>
                 <w:sz w:val="20"/>
                 <w:szCs w:val="20"/>
-                <w14:textOutline w14:w="9525" w14:cap="rnd" w14:cmpd="sng" w14:algn="ctr">
-                  <w14:solidFill>
-                    <w14:srgbClr w14:val="FF0000"/>
-                  </w14:solidFill>
-                  <w14:prstDash w14:val="solid"/>
-                  <w14:bevel/>
-                </w14:textOutline>
               </w:rPr>
             </w:pPr>
             <w:r>
@@ -8272,13 +8200,6 @@
                 <w:color w:val="FF0000"/>
                 <w:sz w:val="20"/>
                 <w:szCs w:val="20"/>
-                <w14:textOutline w14:w="9525" w14:cap="rnd" w14:cmpd="sng" w14:algn="ctr">
-                  <w14:solidFill>
-                    <w14:srgbClr w14:val="FF0000"/>
-                  </w14:solidFill>
-                  <w14:prstDash w14:val="solid"/>
-                  <w14:bevel/>
-                </w14:textOutline>
               </w:rPr>
               <w:t>… (infinite)</w:t>
             </w:r>
@@ -8298,27 +8219,13 @@
                 <w:rFonts w:ascii="Consolas" w:hAnsi="Consolas" w:cs="Consolas"/>
                 <w:sz w:val="20"/>
                 <w:szCs w:val="20"/>
-                <w14:textOutline w14:w="9525" w14:cap="rnd" w14:cmpd="sng" w14:algn="ctr">
-                  <w14:solidFill>
-                    <w14:srgbClr w14:val="00B050"/>
-                  </w14:solidFill>
-                  <w14:prstDash w14:val="solid"/>
-                  <w14:bevel/>
-                </w14:textOutline>
-              </w:rPr>
-            </w:pPr>
-            <w:r>
-              <w:rPr>
-                <w:rFonts w:ascii="Consolas" w:hAnsi="Consolas" w:cs="Consolas"/>
-                <w:sz w:val="20"/>
-                <w:szCs w:val="20"/>
-                <w14:textOutline w14:w="9525" w14:cap="rnd" w14:cmpd="sng" w14:algn="ctr">
-                  <w14:solidFill>
-                    <w14:srgbClr w14:val="00B050"/>
-                  </w14:solidFill>
-                  <w14:prstDash w14:val="solid"/>
-                  <w14:bevel/>
-                </w14:textOutline>
+              </w:rPr>
+            </w:pPr>
+            <w:r>
+              <w:rPr>
+                <w:rFonts w:ascii="Consolas" w:hAnsi="Consolas" w:cs="Consolas"/>
+                <w:sz w:val="20"/>
+                <w:szCs w:val="20"/>
               </w:rPr>
               <w:t>422638655</w:t>
             </w:r>
@@ -8382,13 +8289,6 @@
                 <w:color w:val="FF0000"/>
                 <w:sz w:val="20"/>
                 <w:szCs w:val="20"/>
-                <w14:textOutline w14:w="9525" w14:cap="rnd" w14:cmpd="sng" w14:algn="ctr">
-                  <w14:solidFill>
-                    <w14:srgbClr w14:val="FF0000"/>
-                  </w14:solidFill>
-                  <w14:prstDash w14:val="solid"/>
-                  <w14:bevel/>
-                </w14:textOutline>
               </w:rPr>
             </w:pPr>
             <w:r>
@@ -8397,13 +8297,6 @@
                 <w:color w:val="FF0000"/>
                 <w:sz w:val="20"/>
                 <w:szCs w:val="20"/>
-                <w14:textOutline w14:w="9525" w14:cap="rnd" w14:cmpd="sng" w14:algn="ctr">
-                  <w14:solidFill>
-                    <w14:srgbClr w14:val="FF0000"/>
-                  </w14:solidFill>
-                  <w14:prstDash w14:val="solid"/>
-                  <w14:bevel/>
-                </w14:textOutline>
               </w:rPr>
               <w:t>57314183</w:t>
             </w:r>
@@ -8416,13 +8309,6 @@
                 <w:color w:val="FF0000"/>
                 <w:sz w:val="20"/>
                 <w:szCs w:val="20"/>
-                <w14:textOutline w14:w="9525" w14:cap="rnd" w14:cmpd="sng" w14:algn="ctr">
-                  <w14:solidFill>
-                    <w14:srgbClr w14:val="FF0000"/>
-                  </w14:solidFill>
-                  <w14:prstDash w14:val="solid"/>
-                  <w14:bevel/>
-                </w14:textOutline>
               </w:rPr>
             </w:pPr>
             <w:r>
@@ -8431,13 +8317,6 @@
                 <w:color w:val="FF0000"/>
                 <w:sz w:val="20"/>
                 <w:szCs w:val="20"/>
-                <w14:textOutline w14:w="9525" w14:cap="rnd" w14:cmpd="sng" w14:algn="ctr">
-                  <w14:solidFill>
-                    <w14:srgbClr w14:val="FF0000"/>
-                  </w14:solidFill>
-                  <w14:prstDash w14:val="solid"/>
-                  <w14:bevel/>
-                </w14:textOutline>
               </w:rPr>
               <w:t>57314183</w:t>
             </w:r>
@@ -8450,13 +8329,6 @@
                 <w:color w:val="FF0000"/>
                 <w:sz w:val="20"/>
                 <w:szCs w:val="20"/>
-                <w14:textOutline w14:w="9525" w14:cap="rnd" w14:cmpd="sng" w14:algn="ctr">
-                  <w14:solidFill>
-                    <w14:srgbClr w14:val="FF0000"/>
-                  </w14:solidFill>
-                  <w14:prstDash w14:val="solid"/>
-                  <w14:bevel/>
-                </w14:textOutline>
               </w:rPr>
             </w:pPr>
             <w:r>
@@ -8465,13 +8337,6 @@
                 <w:color w:val="FF0000"/>
                 <w:sz w:val="20"/>
                 <w:szCs w:val="20"/>
-                <w14:textOutline w14:w="9525" w14:cap="rnd" w14:cmpd="sng" w14:algn="ctr">
-                  <w14:solidFill>
-                    <w14:srgbClr w14:val="FF0000"/>
-                  </w14:solidFill>
-                  <w14:prstDash w14:val="solid"/>
-                  <w14:bevel/>
-                </w14:textOutline>
               </w:rPr>
               <w:t>… (infinite)</w:t>
             </w:r>
@@ -8491,27 +8356,13 @@
                 <w:rFonts w:ascii="Consolas" w:hAnsi="Consolas" w:cs="Consolas"/>
                 <w:sz w:val="20"/>
                 <w:szCs w:val="20"/>
-                <w14:textOutline w14:w="9525" w14:cap="rnd" w14:cmpd="sng" w14:algn="ctr">
-                  <w14:solidFill>
-                    <w14:srgbClr w14:val="00B050"/>
-                  </w14:solidFill>
-                  <w14:prstDash w14:val="solid"/>
-                  <w14:bevel/>
-                </w14:textOutline>
-              </w:rPr>
-            </w:pPr>
-            <w:r>
-              <w:rPr>
-                <w:rFonts w:ascii="Consolas" w:hAnsi="Consolas" w:cs="Consolas"/>
-                <w:sz w:val="20"/>
-                <w:szCs w:val="20"/>
-                <w14:textOutline w14:w="9525" w14:cap="rnd" w14:cmpd="sng" w14:algn="ctr">
-                  <w14:solidFill>
-                    <w14:srgbClr w14:val="00B050"/>
-                  </w14:solidFill>
-                  <w14:prstDash w14:val="solid"/>
-                  <w14:bevel/>
-                </w14:textOutline>
+              </w:rPr>
+            </w:pPr>
+            <w:r>
+              <w:rPr>
+                <w:rFonts w:ascii="Consolas" w:hAnsi="Consolas" w:cs="Consolas"/>
+                <w:sz w:val="20"/>
+                <w:szCs w:val="20"/>
               </w:rPr>
               <w:t>57314182</w:t>
             </w:r>
@@ -8575,13 +8426,6 @@
                 <w:color w:val="FF0000"/>
                 <w:sz w:val="20"/>
                 <w:szCs w:val="20"/>
-                <w14:textOutline w14:w="9525" w14:cap="rnd" w14:cmpd="sng" w14:algn="ctr">
-                  <w14:solidFill>
-                    <w14:srgbClr w14:val="FF0000"/>
-                  </w14:solidFill>
-                  <w14:prstDash w14:val="solid"/>
-                  <w14:bevel/>
-                </w14:textOutline>
               </w:rPr>
             </w:pPr>
             <w:r>
@@ -8590,13 +8434,6 @@
                 <w:color w:val="FF0000"/>
                 <w:sz w:val="20"/>
                 <w:szCs w:val="20"/>
-                <w14:textOutline w14:w="9525" w14:cap="rnd" w14:cmpd="sng" w14:algn="ctr">
-                  <w14:solidFill>
-                    <w14:srgbClr w14:val="FF0000"/>
-                  </w14:solidFill>
-                  <w14:prstDash w14:val="solid"/>
-                  <w14:bevel/>
-                </w14:textOutline>
               </w:rPr>
               <w:t>379219748</w:t>
             </w:r>
@@ -8609,13 +8446,6 @@
                 <w:color w:val="FF0000"/>
                 <w:sz w:val="20"/>
                 <w:szCs w:val="20"/>
-                <w14:textOutline w14:w="9525" w14:cap="rnd" w14:cmpd="sng" w14:algn="ctr">
-                  <w14:solidFill>
-                    <w14:srgbClr w14:val="FF0000"/>
-                  </w14:solidFill>
-                  <w14:prstDash w14:val="solid"/>
-                  <w14:bevel/>
-                </w14:textOutline>
               </w:rPr>
             </w:pPr>
             <w:r>
@@ -8624,13 +8454,6 @@
                 <w:color w:val="FF0000"/>
                 <w:sz w:val="20"/>
                 <w:szCs w:val="20"/>
-                <w14:textOutline w14:w="9525" w14:cap="rnd" w14:cmpd="sng" w14:algn="ctr">
-                  <w14:solidFill>
-                    <w14:srgbClr w14:val="FF0000"/>
-                  </w14:solidFill>
-                  <w14:prstDash w14:val="solid"/>
-                  <w14:bevel/>
-                </w14:textOutline>
               </w:rPr>
               <w:t>379219748</w:t>
             </w:r>
@@ -8643,13 +8466,6 @@
                 <w:color w:val="FF0000"/>
                 <w:sz w:val="20"/>
                 <w:szCs w:val="20"/>
-                <w14:textOutline w14:w="9525" w14:cap="rnd" w14:cmpd="sng" w14:algn="ctr">
-                  <w14:solidFill>
-                    <w14:srgbClr w14:val="FF0000"/>
-                  </w14:solidFill>
-                  <w14:prstDash w14:val="solid"/>
-                  <w14:bevel/>
-                </w14:textOutline>
               </w:rPr>
             </w:pPr>
             <w:r>
@@ -8658,13 +8474,6 @@
                 <w:color w:val="FF0000"/>
                 <w:sz w:val="20"/>
                 <w:szCs w:val="20"/>
-                <w14:textOutline w14:w="9525" w14:cap="rnd" w14:cmpd="sng" w14:algn="ctr">
-                  <w14:solidFill>
-                    <w14:srgbClr w14:val="FF0000"/>
-                  </w14:solidFill>
-                  <w14:prstDash w14:val="solid"/>
-                  <w14:bevel/>
-                </w14:textOutline>
               </w:rPr>
               <w:t>… (infinite)</w:t>
             </w:r>
@@ -8684,27 +8493,13 @@
                 <w:rFonts w:ascii="Consolas" w:hAnsi="Consolas" w:cs="Consolas"/>
                 <w:sz w:val="20"/>
                 <w:szCs w:val="20"/>
-                <w14:textOutline w14:w="9525" w14:cap="rnd" w14:cmpd="sng" w14:algn="ctr">
-                  <w14:solidFill>
-                    <w14:srgbClr w14:val="00B050"/>
-                  </w14:solidFill>
-                  <w14:prstDash w14:val="solid"/>
-                  <w14:bevel/>
-                </w14:textOutline>
-              </w:rPr>
-            </w:pPr>
-            <w:r>
-              <w:rPr>
-                <w:rFonts w:ascii="Consolas" w:hAnsi="Consolas" w:cs="Consolas"/>
-                <w:sz w:val="20"/>
-                <w:szCs w:val="20"/>
-                <w14:textOutline w14:w="9525" w14:cap="rnd" w14:cmpd="sng" w14:algn="ctr">
-                  <w14:solidFill>
-                    <w14:srgbClr w14:val="00B050"/>
-                  </w14:solidFill>
-                  <w14:prstDash w14:val="solid"/>
-                  <w14:bevel/>
-                </w14:textOutline>
+              </w:rPr>
+            </w:pPr>
+            <w:r>
+              <w:rPr>
+                <w:rFonts w:ascii="Consolas" w:hAnsi="Consolas" w:cs="Consolas"/>
+                <w:sz w:val="20"/>
+                <w:szCs w:val="20"/>
               </w:rPr>
               <w:t>81983598372</w:t>
             </w:r>
@@ -8974,7 +8769,7 @@
       <w:tblPr>
         <w:tblStyle w:val="TableGrid"/>
         <w:tblW w:w="0" w:type="auto"/>
-        <w:tblLook w:val="04A0" w:firstRow="1" w:lastRow="0" w:firstColumn="1" w:lastColumn="0" w:noHBand="0" w:noVBand="1"/>
+        <w:tblLook w:val="04A0"/>
       </w:tblPr>
       <w:tblGrid>
         <w:gridCol w:w="2245"/>
@@ -9648,7 +9443,7 @@
       <w:tblPr>
         <w:tblStyle w:val="TableGrid"/>
         <w:tblW w:w="0" w:type="auto"/>
-        <w:tblLook w:val="04A0" w:firstRow="1" w:lastRow="0" w:firstColumn="1" w:lastColumn="0" w:noHBand="0" w:noVBand="1"/>
+        <w:tblLook w:val="04A0"/>
       </w:tblPr>
       <w:tblGrid>
         <w:gridCol w:w="2416"/>
@@ -10887,7 +10682,7 @@
           <w:top w:w="57" w:type="dxa"/>
           <w:bottom w:w="57" w:type="dxa"/>
         </w:tblCellMar>
-        <w:tblLook w:val="0000" w:firstRow="0" w:lastRow="0" w:firstColumn="0" w:lastColumn="0" w:noHBand="0" w:noVBand="0"/>
+        <w:tblLook w:val="0000"/>
       </w:tblPr>
       <w:tblGrid>
         <w:gridCol w:w="1646"/>
@@ -11321,7 +11116,7 @@
 </file>
 
 <file path=word/endnotes.xml><?xml version="1.0" encoding="utf-8"?>
-<w:endnotes xmlns:wpc="http://schemas.microsoft.com/office/word/2010/wordprocessingCanvas" xmlns:cx="http://schemas.microsoft.com/office/drawing/2014/chartex" xmlns:cx1="http://schemas.microsoft.com/office/drawing/2015/9/8/chartex" xmlns:cx2="http://schemas.microsoft.com/office/drawing/2015/10/21/chartex" xmlns:cx3="http://schemas.microsoft.com/office/drawing/2016/5/9/chartex" xmlns:cx4="http://schemas.microsoft.com/office/drawing/2016/5/10/chartex" xmlns:cx5="http://schemas.microsoft.com/office/drawing/2016/5/11/chartex" xmlns:mc="http://schemas.openxmlformats.org/markup-compatibility/2006" xmlns:o="urn:schemas-microsoft-com:office:office" xmlns:r="http://schemas.openxmlformats.org/officeDocument/2006/relationships" xmlns:m="http://schemas.openxmlformats.org/officeDocument/2006/math" xmlns:v="urn:schemas-microsoft-com:vml" xmlns:wp14="http://schemas.microsoft.com/office/word/2010/wordprocessingDrawing" xmlns:wp="http://schemas.openxmlformats.org/drawingml/2006/wordprocessingDrawing" xmlns:w10="urn:schemas-microsoft-com:office:word" xmlns:w="http://schemas.openxmlformats.org/wordprocessingml/2006/main" xmlns:w14="http://schemas.microsoft.com/office/word/2010/wordml" xmlns:w15="http://schemas.microsoft.com/office/word/2012/wordml" xmlns:w16se="http://schemas.microsoft.com/office/word/2015/wordml/symex" xmlns:wpg="http://schemas.microsoft.com/office/word/2010/wordprocessingGroup" xmlns:wpi="http://schemas.microsoft.com/office/word/2010/wordprocessingInk" xmlns:wne="http://schemas.microsoft.com/office/word/2006/wordml" xmlns:wps="http://schemas.microsoft.com/office/word/2010/wordprocessingShape" mc:Ignorable="w14 w15 w16se wp14">
+<w:endnotes xmlns:ve="http://schemas.openxmlformats.org/markup-compatibility/2006" xmlns:o="urn:schemas-microsoft-com:office:office" xmlns:r="http://schemas.openxmlformats.org/officeDocument/2006/relationships" xmlns:m="http://schemas.openxmlformats.org/officeDocument/2006/math" xmlns:v="urn:schemas-microsoft-com:vml" xmlns:wp="http://schemas.openxmlformats.org/drawingml/2006/wordprocessingDrawing" xmlns:w10="urn:schemas-microsoft-com:office:word" xmlns:w="http://schemas.openxmlformats.org/wordprocessingml/2006/main" xmlns:wne="http://schemas.microsoft.com/office/word/2006/wordml">
   <w:endnote w:type="separator" w:id="-1">
     <w:p>
       <w:pPr>
@@ -11346,7 +11141,7 @@
 </file>
 
 <file path=word/footer1.xml><?xml version="1.0" encoding="utf-8"?>
-<w:ftr xmlns:wpc="http://schemas.microsoft.com/office/word/2010/wordprocessingCanvas" xmlns:cx="http://schemas.microsoft.com/office/drawing/2014/chartex" xmlns:cx1="http://schemas.microsoft.com/office/drawing/2015/9/8/chartex" xmlns:cx2="http://schemas.microsoft.com/office/drawing/2015/10/21/chartex" xmlns:cx3="http://schemas.microsoft.com/office/drawing/2016/5/9/chartex" xmlns:cx4="http://schemas.microsoft.com/office/drawing/2016/5/10/chartex" xmlns:cx5="http://schemas.microsoft.com/office/drawing/2016/5/11/chartex" xmlns:mc="http://schemas.openxmlformats.org/markup-compatibility/2006" xmlns:o="urn:schemas-microsoft-com:office:office" xmlns:r="http://schemas.openxmlformats.org/officeDocument/2006/relationships" xmlns:m="http://schemas.openxmlformats.org/officeDocument/2006/math" xmlns:v="urn:schemas-microsoft-com:vml" xmlns:wp14="http://schemas.microsoft.com/office/word/2010/wordprocessingDrawing" xmlns:wp="http://schemas.openxmlformats.org/drawingml/2006/wordprocessingDrawing" xmlns:w10="urn:schemas-microsoft-com:office:word" xmlns:w="http://schemas.openxmlformats.org/wordprocessingml/2006/main" xmlns:w14="http://schemas.microsoft.com/office/word/2010/wordml" xmlns:w15="http://schemas.microsoft.com/office/word/2012/wordml" xmlns:w16se="http://schemas.microsoft.com/office/word/2015/wordml/symex" xmlns:wpg="http://schemas.microsoft.com/office/word/2010/wordprocessingGroup" xmlns:wpi="http://schemas.microsoft.com/office/word/2010/wordprocessingInk" xmlns:wne="http://schemas.microsoft.com/office/word/2006/wordml" xmlns:wps="http://schemas.microsoft.com/office/word/2010/wordprocessingShape" mc:Ignorable="w14 w15 w16se wp14">
+<w:ftr xmlns:ve="http://schemas.openxmlformats.org/markup-compatibility/2006" xmlns:o="urn:schemas-microsoft-com:office:office" xmlns:r="http://schemas.openxmlformats.org/officeDocument/2006/relationships" xmlns:m="http://schemas.openxmlformats.org/officeDocument/2006/math" xmlns:v="urn:schemas-microsoft-com:vml" xmlns:wp="http://schemas.openxmlformats.org/drawingml/2006/wordprocessingDrawing" xmlns:w10="urn:schemas-microsoft-com:office:word" xmlns:w="http://schemas.openxmlformats.org/wordprocessingml/2006/main" xmlns:wne="http://schemas.microsoft.com/office/word/2006/wordml">
   <w:p>
     <w:pPr>
       <w:pStyle w:val="Footer"/>
@@ -11355,1984 +11150,850 @@
       <w:rPr>
         <w:noProof/>
       </w:rPr>
-      <mc:AlternateContent>
-        <mc:Choice Requires="wps">
-          <w:drawing>
-            <wp:anchor distT="0" distB="0" distL="114300" distR="114300" simplePos="0" relativeHeight="251666432" behindDoc="0" locked="0" layoutInCell="1" allowOverlap="1" wp14:anchorId="42147941" wp14:editId="267C827D">
-              <wp:simplePos x="0" y="0"/>
-              <wp:positionH relativeFrom="column">
-                <wp:posOffset>-1270</wp:posOffset>
-              </wp:positionH>
-              <wp:positionV relativeFrom="paragraph">
-                <wp:posOffset>72390</wp:posOffset>
-              </wp:positionV>
-              <wp:extent cx="6614160" cy="0"/>
-              <wp:effectExtent l="0" t="0" r="34290" b="19050"/>
-              <wp:wrapNone/>
-              <wp:docPr id="1" name="Straight Connector 1"/>
-              <wp:cNvGraphicFramePr/>
-              <a:graphic xmlns:a="http://schemas.openxmlformats.org/drawingml/2006/main">
-                <a:graphicData uri="http://schemas.microsoft.com/office/word/2010/wordprocessingShape">
-                  <wps:wsp>
-                    <wps:cNvCnPr/>
-                    <wps:spPr>
-                      <a:xfrm flipV="1">
-                        <a:off x="0" y="0"/>
-                        <a:ext cx="6614160" cy="0"/>
-                      </a:xfrm>
-                      <a:prstGeom prst="line">
-                        <a:avLst/>
-                      </a:prstGeom>
-                      <a:ln w="12700" cap="rnd">
-                        <a:solidFill>
-                          <a:srgbClr val="F37123"/>
-                        </a:solidFill>
-                      </a:ln>
-                    </wps:spPr>
-                    <wps:style>
-                      <a:lnRef idx="1">
-                        <a:schemeClr val="accent1"/>
-                      </a:lnRef>
-                      <a:fillRef idx="0">
-                        <a:schemeClr val="accent1"/>
-                      </a:fillRef>
-                      <a:effectRef idx="0">
-                        <a:schemeClr val="accent1"/>
-                      </a:effectRef>
-                      <a:fontRef idx="minor">
-                        <a:schemeClr val="tx1"/>
-                      </a:fontRef>
-                    </wps:style>
-                    <wps:bodyPr/>
-                  </wps:wsp>
-                </a:graphicData>
-              </a:graphic>
-            </wp:anchor>
-          </w:drawing>
-        </mc:Choice>
-        <mc:Fallback>
-          <w:pict>
-            <v:line w14:anchorId="625F5756" id="Straight Connector 1" o:spid="_x0000_s1026" style="position:absolute;flip:y;z-index:251666432;visibility:visible;mso-wrap-style:square;mso-wrap-distance-left:9pt;mso-wrap-distance-top:0;mso-wrap-distance-right:9pt;mso-wrap-distance-bottom:0;mso-position-horizontal:absolute;mso-position-horizontal-relative:text;mso-position-vertical:absolute;mso-position-vertical-relative:text" from="-.1pt,5.7pt" to="520.7pt,5.7pt" o:gfxdata="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" strokecolor="#f37123" strokeweight="1pt">
-              <v:stroke endcap="round"/>
-            </v:line>
-          </w:pict>
-        </mc:Fallback>
-      </mc:AlternateContent>
+      <w:pict>
+        <v:line id="Straight Connector 1" o:spid="_x0000_s4101" style="position:absolute;flip:y;z-index:251666432;visibility:visible" from="-.1pt,5.7pt" to="520.7pt,5.7pt" o:gfxdata="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" strokecolor="#f37123" strokeweight="1pt">
+          <v:stroke endcap="round"/>
+        </v:line>
+      </w:pict>
     </w:r>
     <w:r>
       <w:rPr>
         <w:noProof/>
       </w:rPr>
-      <mc:AlternateContent>
-        <mc:Choice Requires="wps">
-          <w:drawing>
-            <wp:anchor distT="0" distB="0" distL="114300" distR="114300" simplePos="0" relativeHeight="251665408" behindDoc="0" locked="0" layoutInCell="1" allowOverlap="1" wp14:anchorId="65030458" wp14:editId="3FCA9D5A">
-              <wp:simplePos x="0" y="0"/>
-              <wp:positionH relativeFrom="column">
-                <wp:posOffset>14605</wp:posOffset>
-              </wp:positionH>
-              <wp:positionV relativeFrom="paragraph">
-                <wp:posOffset>100965</wp:posOffset>
-              </wp:positionV>
-              <wp:extent cx="1536700" cy="508000"/>
-              <wp:effectExtent l="0" t="0" r="6350" b="0"/>
-              <wp:wrapNone/>
-              <wp:docPr id="4" name="Text Box 4"/>
-              <wp:cNvGraphicFramePr>
-                <a:graphicFrameLocks xmlns:a="http://schemas.openxmlformats.org/drawingml/2006/main"/>
-              </wp:cNvGraphicFramePr>
-              <a:graphic xmlns:a="http://schemas.openxmlformats.org/drawingml/2006/main">
-                <a:graphicData uri="http://schemas.microsoft.com/office/word/2010/wordprocessingShape">
-                  <wps:wsp>
-                    <wps:cNvSpPr txBox="1">
-                      <a:spLocks noChangeArrowheads="1"/>
-                    </wps:cNvSpPr>
-                    <wps:spPr bwMode="auto">
-                      <a:xfrm>
-                        <a:off x="0" y="0"/>
-                        <a:ext cx="1536700" cy="508000"/>
-                      </a:xfrm>
-                      <a:prstGeom prst="rect">
-                        <a:avLst/>
-                      </a:prstGeom>
-                      <a:noFill/>
-                      <a:ln w="9525">
-                        <a:noFill/>
-                        <a:miter lim="800000"/>
-                        <a:headEnd/>
-                        <a:tailEnd/>
-                      </a:ln>
-                    </wps:spPr>
-                    <wps:txbx>
-                      <w:txbxContent>
-                        <w:p>
-                          <w:pPr>
-                            <w:spacing w:before="0" w:after="0" w:line="240" w:lineRule="auto"/>
-                            <w:jc w:val="both"/>
-                          </w:pPr>
-                          <w:r>
-                            <w:rPr>
-                              <w:noProof/>
-                            </w:rPr>
-                            <w:drawing>
-                              <wp:inline distT="0" distB="0" distL="0" distR="0" wp14:anchorId="629D72BB" wp14:editId="4D4761C0">
-                                <wp:extent cx="1441450" cy="457200"/>
-                                <wp:effectExtent l="0" t="0" r="6350" b="0"/>
-                                <wp:docPr id="204" name="Picture 204" descr="C:\Users\nakov\AppData\Local\Microsoft\Windows\INetCache\Content.Word\SoftUni-Foundation-Logo-BG-Horizontal.jpg"/>
-                                <wp:cNvGraphicFramePr>
-                                  <a:graphicFrameLocks xmlns:a="http://schemas.openxmlformats.org/drawingml/2006/main" noChangeAspect="1"/>
-                                </wp:cNvGraphicFramePr>
-                                <a:graphic xmlns:a="http://schemas.openxmlformats.org/drawingml/2006/main">
-                                  <a:graphicData uri="http://schemas.openxmlformats.org/drawingml/2006/picture">
-                                    <pic:pic xmlns:pic="http://schemas.openxmlformats.org/drawingml/2006/picture">
-                                      <pic:nvPicPr>
-                                        <pic:cNvPr id="0" name="Picture 3" descr="C:\Users\nakov\AppData\Local\Microsoft\Windows\INetCache\Content.Word\SoftUni-Foundation-Logo-BG-Horizontal.jpg"/>
-                                        <pic:cNvPicPr>
-                                          <a:picLocks noChangeAspect="1" noChangeArrowheads="1"/>
-                                        </pic:cNvPicPr>
-                                      </pic:nvPicPr>
-                                      <pic:blipFill>
-                                        <a:blip r:embed="rId1">
-                                          <a:extLst>
-                                            <a:ext uri="{28A0092B-C50C-407E-A947-70E740481C1C}">
-                                              <a14:useLocalDpi xmlns:a14="http://schemas.microsoft.com/office/drawing/2010/main" val="0"/>
-                                            </a:ext>
-                                          </a:extLst>
-                                        </a:blip>
-                                        <a:srcRect/>
-                                        <a:stretch>
-                                          <a:fillRect/>
-                                        </a:stretch>
-                                      </pic:blipFill>
-                                      <pic:spPr bwMode="auto">
-                                        <a:xfrm>
-                                          <a:off x="0" y="0"/>
-                                          <a:ext cx="1441450" cy="457200"/>
-                                        </a:xfrm>
-                                        <a:prstGeom prst="rect">
-                                          <a:avLst/>
-                                        </a:prstGeom>
-                                        <a:noFill/>
-                                        <a:ln>
-                                          <a:noFill/>
-                                        </a:ln>
-                                      </pic:spPr>
-                                    </pic:pic>
-                                  </a:graphicData>
-                                </a:graphic>
-                              </wp:inline>
-                            </w:drawing>
-                          </w:r>
-                        </w:p>
-                      </w:txbxContent>
-                    </wps:txbx>
-                    <wps:bodyPr rot="0" vert="horz" wrap="square" lIns="18000" tIns="18000" rIns="18000" bIns="18000" anchor="t" anchorCtr="0">
-                      <a:spAutoFit/>
-                    </wps:bodyPr>
-                  </wps:wsp>
-                </a:graphicData>
-              </a:graphic>
-              <wp14:sizeRelH relativeFrom="margin">
-                <wp14:pctWidth>0</wp14:pctWidth>
-              </wp14:sizeRelH>
-              <wp14:sizeRelV relativeFrom="margin">
-                <wp14:pctHeight>0</wp14:pctHeight>
-              </wp14:sizeRelV>
-            </wp:anchor>
-          </w:drawing>
-        </mc:Choice>
-        <mc:Fallback>
-          <w:pict>
-            <v:shapetype w14:anchorId="65030458" id="_x0000_t202" coordsize="21600,21600" o:spt="202" path="m,l,21600r21600,l21600,xe">
-              <v:stroke joinstyle="miter"/>
-              <v:path gradientshapeok="t" o:connecttype="rect"/>
-            </v:shapetype>
-            <v:shape id="Text Box 4" o:spid="_x0000_s1026" type="#_x0000_t202" style="position:absolute;margin-left:1.15pt;margin-top:7.95pt;width:121pt;height:40pt;z-index:251665408;visibility:visible;mso-wrap-style:square;mso-width-percent:0;mso-height-percent:0;mso-wrap-distance-left:9pt;mso-wrap-distance-top:0;mso-wrap-distance-right:9pt;mso-wrap-distance-bottom:0;mso-position-horizontal:absolute;mso-position-horizontal-relative:text;mso-position-vertical:absolute;mso-position-vertical-relative:text;mso-width-percent:0;mso-height-percent:0;mso-width-relative:margin;mso-height-relative:margin;v-text-anchor:top" o:gfxdata="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" filled="f" stroked="f">
-              <v:textbox style="mso-fit-shape-to-text:t" inset=".5mm,.5mm,.5mm,.5mm">
-                <w:txbxContent>
-                  <w:p>
-                    <w:pPr>
-                      <w:spacing w:before="0" w:after="0" w:line="240" w:lineRule="auto"/>
-                      <w:jc w:val="both"/>
-                    </w:pPr>
-                    <w:r>
-                      <w:rPr>
-                        <w:noProof/>
-                        <w:lang w:val="en-GB" w:eastAsia="en-GB"/>
-                      </w:rPr>
-                      <w:drawing>
-                        <wp:inline distT="0" distB="0" distL="0" distR="0" wp14:anchorId="629D72BB" wp14:editId="4D4761C0">
-                          <wp:extent cx="1441450" cy="457200"/>
-                          <wp:effectExtent l="0" t="0" r="6350" b="0"/>
-                          <wp:docPr id="204" name="Picture 204" descr="C:\Users\nakov\AppData\Local\Microsoft\Windows\INetCache\Content.Word\SoftUni-Foundation-Logo-BG-Horizontal.jpg"/>
-                          <wp:cNvGraphicFramePr>
-                            <a:graphicFrameLocks xmlns:a="http://schemas.openxmlformats.org/drawingml/2006/main" noChangeAspect="1"/>
-                          </wp:cNvGraphicFramePr>
-                          <a:graphic xmlns:a="http://schemas.openxmlformats.org/drawingml/2006/main">
-                            <a:graphicData uri="http://schemas.openxmlformats.org/drawingml/2006/picture">
-                              <pic:pic xmlns:pic="http://schemas.openxmlformats.org/drawingml/2006/picture">
-                                <pic:nvPicPr>
-                                  <pic:cNvPr id="0" name="Picture 3" descr="C:\Users\nakov\AppData\Local\Microsoft\Windows\INetCache\Content.Word\SoftUni-Foundation-Logo-BG-Horizontal.jpg"/>
-                                  <pic:cNvPicPr>
-                                    <a:picLocks noChangeAspect="1" noChangeArrowheads="1"/>
-                                  </pic:cNvPicPr>
-                                </pic:nvPicPr>
-                                <pic:blipFill>
-                                  <a:blip r:embed="rId2">
-                                    <a:extLst>
-                                      <a:ext uri="{28A0092B-C50C-407E-A947-70E740481C1C}">
-                                        <a14:useLocalDpi xmlns:a14="http://schemas.microsoft.com/office/drawing/2010/main" val="0"/>
-                                      </a:ext>
-                                    </a:extLst>
-                                  </a:blip>
-                                  <a:srcRect/>
-                                  <a:stretch>
-                                    <a:fillRect/>
-                                  </a:stretch>
-                                </pic:blipFill>
-                                <pic:spPr bwMode="auto">
-                                  <a:xfrm>
-                                    <a:off x="0" y="0"/>
-                                    <a:ext cx="1441450" cy="457200"/>
-                                  </a:xfrm>
-                                  <a:prstGeom prst="rect">
-                                    <a:avLst/>
-                                  </a:prstGeom>
-                                  <a:noFill/>
-                                  <a:ln>
-                                    <a:noFill/>
-                                  </a:ln>
-                                </pic:spPr>
-                              </pic:pic>
-                            </a:graphicData>
-                          </a:graphic>
-                        </wp:inline>
-                      </w:drawing>
-                    </w:r>
-                  </w:p>
-                </w:txbxContent>
-              </v:textbox>
-            </v:shape>
-          </w:pict>
-        </mc:Fallback>
-      </mc:AlternateContent>
+      <w:pict>
+        <v:shapetype id="_x0000_t202" coordsize="21600,21600" o:spt="202" path="m,l,21600r21600,l21600,xe">
+          <v:stroke joinstyle="miter"/>
+          <v:path gradientshapeok="t" o:connecttype="rect"/>
+        </v:shapetype>
+        <v:shape id="Text Box 4" o:spid="_x0000_s4100" type="#_x0000_t202" style="position:absolute;margin-left:1.15pt;margin-top:7.95pt;width:121pt;height:40pt;z-index:251665408;visibility:visible;mso-width-relative:margin;mso-height-relative:margin" o:gfxdata="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" filled="f" stroked="f">
+          <v:textbox style="mso-fit-shape-to-text:t" inset=".5mm,.5mm,.5mm,.5mm">
+            <w:txbxContent>
+              <w:p>
+                <w:pPr>
+                  <w:spacing w:before="0" w:after="0" w:line="240" w:lineRule="auto"/>
+                  <w:jc w:val="both"/>
+                </w:pPr>
+                <w:r>
+                  <w:rPr>
+                    <w:noProof/>
+                    <w:lang w:val="bg-BG" w:eastAsia="bg-BG"/>
+                  </w:rPr>
+                  <w:drawing>
+                    <wp:inline distT="0" distB="0" distL="0" distR="0">
+                      <wp:extent cx="1441450" cy="457200"/>
+                      <wp:effectExtent l="0" t="0" r="6350" b="0"/>
+                      <wp:docPr id="204" name="Picture 204" descr="C:\Users\nakov\AppData\Local\Microsoft\Windows\INetCache\Content.Word\SoftUni-Foundation-Logo-BG-Horizontal.jpg"/>
+                      <wp:cNvGraphicFramePr>
+                        <a:graphicFrameLocks xmlns:a="http://schemas.openxmlformats.org/drawingml/2006/main" noChangeAspect="1"/>
+                      </wp:cNvGraphicFramePr>
+                      <a:graphic xmlns:a="http://schemas.openxmlformats.org/drawingml/2006/main">
+                        <a:graphicData uri="http://schemas.openxmlformats.org/drawingml/2006/picture">
+                          <pic:pic xmlns:pic="http://schemas.openxmlformats.org/drawingml/2006/picture">
+                            <pic:nvPicPr>
+                              <pic:cNvPr id="0" name="Picture 3" descr="C:\Users\nakov\AppData\Local\Microsoft\Windows\INetCache\Content.Word\SoftUni-Foundation-Logo-BG-Horizontal.jpg"/>
+                              <pic:cNvPicPr>
+                                <a:picLocks noChangeAspect="1" noChangeArrowheads="1"/>
+                              </pic:cNvPicPr>
+                            </pic:nvPicPr>
+                            <pic:blipFill>
+                              <a:blip r:embed="rId1">
+                                <a:extLst>
+                                  <a:ext uri="{28A0092B-C50C-407E-A947-70E740481C1C}">
+                                    <a14:useLocalDpi xmlns:a14="http://schemas.microsoft.com/office/drawing/2010/main" xmlns:wps="http://schemas.microsoft.com/office/word/2010/wordprocessingShape" xmlns:wpi="http://schemas.microsoft.com/office/word/2010/wordprocessingInk" xmlns:wpg="http://schemas.microsoft.com/office/word/2010/wordprocessingGroup" xmlns:w16se="http://schemas.microsoft.com/office/word/2015/wordml/symex" xmlns:w15="http://schemas.microsoft.com/office/word/2012/wordml" xmlns:w14="http://schemas.microsoft.com/office/word/2010/wordml" xmlns:w="http://schemas.openxmlformats.org/wordprocessingml/2006/main" xmlns:w10="urn:schemas-microsoft-com:office:word" xmlns:wp14="http://schemas.microsoft.com/office/word/2010/wordprocessingDrawing" xmlns:v="urn:schemas-microsoft-com:vml" xmlns:o="urn:schemas-microsoft-com:office:office" xmlns:mc="http://schemas.openxmlformats.org/markup-compatibility/2006" xmlns:cx5="http://schemas.microsoft.com/office/drawing/2016/5/11/chartex" xmlns:cx4="http://schemas.microsoft.com/office/drawing/2016/5/10/chartex" xmlns:cx3="http://schemas.microsoft.com/office/drawing/2016/5/9/chartex" xmlns:cx2="http://schemas.microsoft.com/office/drawing/2015/10/21/chartex" xmlns:cx1="http://schemas.microsoft.com/office/drawing/2015/9/8/chartex" xmlns:cx="http://schemas.microsoft.com/office/drawing/2014/chartex" xmlns:wpc="http://schemas.microsoft.com/office/word/2010/wordprocessingCanvas" xmlns="" val="0"/>
+                                  </a:ext>
+                                </a:extLst>
+                              </a:blip>
+                              <a:srcRect/>
+                              <a:stretch>
+                                <a:fillRect/>
+                              </a:stretch>
+                            </pic:blipFill>
+                            <pic:spPr bwMode="auto">
+                              <a:xfrm>
+                                <a:off x="0" y="0"/>
+                                <a:ext cx="1441450" cy="457200"/>
+                              </a:xfrm>
+                              <a:prstGeom prst="rect">
+                                <a:avLst/>
+                              </a:prstGeom>
+                              <a:noFill/>
+                              <a:ln>
+                                <a:noFill/>
+                              </a:ln>
+                            </pic:spPr>
+                          </pic:pic>
+                        </a:graphicData>
+                      </a:graphic>
+                    </wp:inline>
+                  </w:drawing>
+                </w:r>
+              </w:p>
+            </w:txbxContent>
+          </v:textbox>
+        </v:shape>
+      </w:pict>
     </w:r>
     <w:r>
       <w:rPr>
         <w:noProof/>
       </w:rPr>
-      <mc:AlternateContent>
-        <mc:Choice Requires="wps">
-          <w:drawing>
-            <wp:anchor distT="0" distB="0" distL="114300" distR="114300" simplePos="0" relativeHeight="251667456" behindDoc="0" locked="0" layoutInCell="1" allowOverlap="1" wp14:anchorId="4715F98C" wp14:editId="31135B4F">
-              <wp:simplePos x="0" y="0"/>
-              <wp:positionH relativeFrom="column">
-                <wp:posOffset>5621655</wp:posOffset>
-              </wp:positionH>
-              <wp:positionV relativeFrom="paragraph">
-                <wp:posOffset>354965</wp:posOffset>
-              </wp:positionV>
-              <wp:extent cx="900430" cy="201930"/>
-              <wp:effectExtent l="0" t="0" r="13970" b="7620"/>
-              <wp:wrapNone/>
-              <wp:docPr id="3" name="Text Box 3"/>
-              <wp:cNvGraphicFramePr/>
-              <a:graphic xmlns:a="http://schemas.openxmlformats.org/drawingml/2006/main">
-                <a:graphicData uri="http://schemas.microsoft.com/office/word/2010/wordprocessingShape">
-                  <wps:wsp>
-                    <wps:cNvSpPr txBox="1"/>
-                    <wps:spPr>
-                      <a:xfrm>
-                        <a:off x="0" y="0"/>
-                        <a:ext cx="900430" cy="201930"/>
-                      </a:xfrm>
-                      <a:prstGeom prst="rect">
-                        <a:avLst/>
-                      </a:prstGeom>
-                      <a:noFill/>
-                      <a:ln w="6350">
-                        <a:noFill/>
-                      </a:ln>
-                      <a:effectLst/>
-                    </wps:spPr>
-                    <wps:style>
-                      <a:lnRef idx="0">
-                        <a:schemeClr val="accent1"/>
-                      </a:lnRef>
-                      <a:fillRef idx="0">
-                        <a:schemeClr val="accent1"/>
-                      </a:fillRef>
-                      <a:effectRef idx="0">
-                        <a:schemeClr val="accent1"/>
-                      </a:effectRef>
-                      <a:fontRef idx="minor">
-                        <a:schemeClr val="dk1"/>
-                      </a:fontRef>
-                    </wps:style>
-                    <wps:txbx>
-                      <w:txbxContent>
-                        <w:p>
-                          <w:pPr>
-                            <w:spacing w:before="0" w:after="0" w:line="240" w:lineRule="auto"/>
-                            <w:jc w:val="right"/>
-                            <w:rPr>
-                              <w:sz w:val="18"/>
-                              <w:szCs w:val="18"/>
-                            </w:rPr>
-                          </w:pPr>
-                          <w:r>
-                            <w:rPr>
-                              <w:sz w:val="18"/>
-                              <w:szCs w:val="18"/>
-                              <w:lang w:val="bg-BG"/>
-                            </w:rPr>
-                            <w:t>Стр.</w:t>
-                          </w:r>
-                          <w:r>
-                            <w:rPr>
-                              <w:sz w:val="18"/>
-                              <w:szCs w:val="18"/>
-                            </w:rPr>
-                            <w:t xml:space="preserve"> </w:t>
-                          </w:r>
-                          <w:r>
-                            <w:rPr>
-                              <w:sz w:val="18"/>
-                              <w:szCs w:val="18"/>
-                            </w:rPr>
-                            <w:fldChar w:fldCharType="begin"/>
-                          </w:r>
-                          <w:r>
-                            <w:rPr>
-                              <w:sz w:val="18"/>
-                              <w:szCs w:val="18"/>
-                            </w:rPr>
-                            <w:instrText xml:space="preserve"> PAGE   \* MERGEFORMAT </w:instrText>
-                          </w:r>
-                          <w:r>
-                            <w:rPr>
-                              <w:sz w:val="18"/>
-                              <w:szCs w:val="18"/>
-                            </w:rPr>
-                            <w:fldChar w:fldCharType="separate"/>
-                          </w:r>
-                          <w:r>
-                            <w:rPr>
-                              <w:noProof/>
-                              <w:sz w:val="18"/>
-                              <w:szCs w:val="18"/>
-                            </w:rPr>
-                            <w:t>10</w:t>
-                          </w:r>
-                          <w:r>
-                            <w:rPr>
-                              <w:sz w:val="18"/>
-                              <w:szCs w:val="18"/>
-                            </w:rPr>
-                            <w:fldChar w:fldCharType="end"/>
-                          </w:r>
-                          <w:r>
-                            <w:rPr>
-                              <w:sz w:val="18"/>
-                              <w:szCs w:val="18"/>
-                            </w:rPr>
-                            <w:t xml:space="preserve"> </w:t>
-                          </w:r>
-                          <w:r>
-                            <w:rPr>
-                              <w:sz w:val="18"/>
-                              <w:szCs w:val="18"/>
-                              <w:lang w:val="bg-BG"/>
-                            </w:rPr>
-                            <w:t>от</w:t>
-                          </w:r>
-                          <w:r>
-                            <w:rPr>
-                              <w:sz w:val="18"/>
-                              <w:szCs w:val="18"/>
-                            </w:rPr>
-                            <w:t xml:space="preserve"> </w:t>
-                          </w:r>
-                          <w:r>
-                            <w:rPr>
-                              <w:sz w:val="18"/>
-                              <w:szCs w:val="18"/>
-                            </w:rPr>
-                            <w:fldChar w:fldCharType="begin"/>
-                          </w:r>
-                          <w:r>
-                            <w:rPr>
-                              <w:sz w:val="18"/>
-                              <w:szCs w:val="18"/>
-                            </w:rPr>
-                            <w:instrText xml:space="preserve"> NUMPAGES   \* MERGEFORMAT </w:instrText>
-                          </w:r>
-                          <w:r>
-                            <w:rPr>
-                              <w:sz w:val="18"/>
-                              <w:szCs w:val="18"/>
-                            </w:rPr>
-                            <w:fldChar w:fldCharType="separate"/>
-                          </w:r>
-                          <w:r>
-                            <w:rPr>
-                              <w:noProof/>
-                              <w:sz w:val="18"/>
-                              <w:szCs w:val="18"/>
-                            </w:rPr>
-                            <w:t>10</w:t>
-                          </w:r>
-                          <w:r>
-                            <w:rPr>
-                              <w:sz w:val="18"/>
-                              <w:szCs w:val="18"/>
-                            </w:rPr>
-                            <w:fldChar w:fldCharType="end"/>
-                          </w:r>
-                        </w:p>
-                      </w:txbxContent>
-                    </wps:txbx>
-                    <wps:bodyPr rot="0" spcFirstLastPara="0" vertOverflow="overflow" horzOverflow="overflow" vert="horz" wrap="square" lIns="0" tIns="0" rIns="0" bIns="0" numCol="1" spcCol="0" rtlCol="0" fromWordArt="0" anchor="ctr" anchorCtr="0" forceAA="0" compatLnSpc="1">
-                      <a:prstTxWarp prst="textNoShape">
-                        <a:avLst/>
-                      </a:prstTxWarp>
-                      <a:noAutofit/>
-                    </wps:bodyPr>
-                  </wps:wsp>
-                </a:graphicData>
-              </a:graphic>
-            </wp:anchor>
-          </w:drawing>
-        </mc:Choice>
-        <mc:Fallback>
-          <w:pict>
-            <v:shapetype w14:anchorId="4715F98C" id="_x0000_t202" coordsize="21600,21600" o:spt="202" path="m,l,21600r21600,l21600,xe">
-              <v:stroke joinstyle="miter"/>
-              <v:path gradientshapeok="t" o:connecttype="rect"/>
-            </v:shapetype>
-            <v:shape id="Text Box 3" o:spid="_x0000_s1027" type="#_x0000_t202" style="position:absolute;margin-left:442.65pt;margin-top:27.95pt;width:70.9pt;height:15.9pt;z-index:251667456;visibility:visible;mso-wrap-style:square;mso-wrap-distance-left:9pt;mso-wrap-distance-top:0;mso-wrap-distance-right:9pt;mso-wrap-distance-bottom:0;mso-position-horizontal:absolute;mso-position-horizontal-relative:text;mso-position-vertical:absolute;mso-position-vertical-relative:text;v-text-anchor:middle" o:gfxdata="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" filled="f" stroked="f" strokeweight=".5pt">
-              <v:textbox inset="0,0,0,0">
-                <w:txbxContent>
-                  <w:p>
-                    <w:pPr>
-                      <w:spacing w:before="0" w:after="0" w:line="240" w:lineRule="auto"/>
-                      <w:jc w:val="right"/>
-                      <w:rPr>
-                        <w:sz w:val="18"/>
-                        <w:szCs w:val="18"/>
-                      </w:rPr>
-                    </w:pPr>
-                    <w:r>
-                      <w:rPr>
-                        <w:sz w:val="18"/>
-                        <w:szCs w:val="18"/>
-                        <w:lang w:val="bg-BG"/>
-                      </w:rPr>
-                      <w:t>Стр.</w:t>
-                    </w:r>
-                    <w:r>
-                      <w:rPr>
-                        <w:sz w:val="18"/>
-                        <w:szCs w:val="18"/>
-                      </w:rPr>
-                      <w:t xml:space="preserve"> </w:t>
-                    </w:r>
-                    <w:r>
-                      <w:rPr>
-                        <w:sz w:val="18"/>
-                        <w:szCs w:val="18"/>
-                      </w:rPr>
-                      <w:fldChar w:fldCharType="begin"/>
-                    </w:r>
-                    <w:r>
-                      <w:rPr>
-                        <w:sz w:val="18"/>
-                        <w:szCs w:val="18"/>
-                      </w:rPr>
-                      <w:instrText xml:space="preserve"> PAGE   \* MERGEFORMAT </w:instrText>
-                    </w:r>
-                    <w:r>
-                      <w:rPr>
-                        <w:sz w:val="18"/>
-                        <w:szCs w:val="18"/>
-                      </w:rPr>
-                      <w:fldChar w:fldCharType="separate"/>
-                    </w:r>
-                    <w:r>
-                      <w:rPr>
-                        <w:noProof/>
-                        <w:sz w:val="18"/>
-                        <w:szCs w:val="18"/>
-                      </w:rPr>
-                      <w:t>10</w:t>
-                    </w:r>
-                    <w:r>
-                      <w:rPr>
-                        <w:sz w:val="18"/>
-                        <w:szCs w:val="18"/>
-                      </w:rPr>
-                      <w:fldChar w:fldCharType="end"/>
-                    </w:r>
-                    <w:r>
-                      <w:rPr>
-                        <w:sz w:val="18"/>
-                        <w:szCs w:val="18"/>
-                      </w:rPr>
-                      <w:t xml:space="preserve"> </w:t>
-                    </w:r>
-                    <w:r>
-                      <w:rPr>
-                        <w:sz w:val="18"/>
-                        <w:szCs w:val="18"/>
-                        <w:lang w:val="bg-BG"/>
-                      </w:rPr>
-                      <w:t>от</w:t>
-                    </w:r>
-                    <w:r>
-                      <w:rPr>
-                        <w:sz w:val="18"/>
-                        <w:szCs w:val="18"/>
-                      </w:rPr>
-                      <w:t xml:space="preserve"> </w:t>
-                    </w:r>
-                    <w:r>
-                      <w:rPr>
-                        <w:sz w:val="18"/>
-                        <w:szCs w:val="18"/>
-                      </w:rPr>
-                      <w:fldChar w:fldCharType="begin"/>
-                    </w:r>
-                    <w:r>
-                      <w:rPr>
-                        <w:sz w:val="18"/>
-                        <w:szCs w:val="18"/>
-                      </w:rPr>
-                      <w:instrText xml:space="preserve"> NUMPAGES   \* MERGEFORMAT </w:instrText>
-                    </w:r>
-                    <w:r>
-                      <w:rPr>
-                        <w:sz w:val="18"/>
-                        <w:szCs w:val="18"/>
-                      </w:rPr>
-                      <w:fldChar w:fldCharType="separate"/>
-                    </w:r>
-                    <w:r>
-                      <w:rPr>
-                        <w:noProof/>
-                        <w:sz w:val="18"/>
-                        <w:szCs w:val="18"/>
-                      </w:rPr>
-                      <w:t>10</w:t>
-                    </w:r>
-                    <w:r>
-                      <w:rPr>
-                        <w:sz w:val="18"/>
-                        <w:szCs w:val="18"/>
-                      </w:rPr>
-                      <w:fldChar w:fldCharType="end"/>
-                    </w:r>
-                  </w:p>
-                </w:txbxContent>
-              </v:textbox>
-            </v:shape>
-          </w:pict>
-        </mc:Fallback>
-      </mc:AlternateContent>
+      <w:pict>
+        <v:shape id="Text Box 3" o:spid="_x0000_s4099" type="#_x0000_t202" style="position:absolute;margin-left:442.65pt;margin-top:27.95pt;width:70.9pt;height:15.9pt;z-index:251667456;visibility:visible;v-text-anchor:middle" o:gfxdata="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" filled="f" stroked="f" strokeweight=".5pt">
+          <v:textbox inset="0,0,0,0">
+            <w:txbxContent>
+              <w:p>
+                <w:pPr>
+                  <w:spacing w:before="0" w:after="0" w:line="240" w:lineRule="auto"/>
+                  <w:jc w:val="right"/>
+                  <w:rPr>
+                    <w:sz w:val="18"/>
+                    <w:szCs w:val="18"/>
+                  </w:rPr>
+                </w:pPr>
+                <w:r>
+                  <w:rPr>
+                    <w:sz w:val="18"/>
+                    <w:szCs w:val="18"/>
+                    <w:lang w:val="bg-BG"/>
+                  </w:rPr>
+                  <w:t>Стр.</w:t>
+                </w:r>
+                <w:r>
+                  <w:rPr>
+                    <w:sz w:val="18"/>
+                    <w:szCs w:val="18"/>
+                  </w:rPr>
+                  <w:t xml:space="preserve"> </w:t>
+                </w:r>
+                <w:r>
+                  <w:rPr>
+                    <w:sz w:val="18"/>
+                    <w:szCs w:val="18"/>
+                  </w:rPr>
+                  <w:fldChar w:fldCharType="begin"/>
+                </w:r>
+                <w:r>
+                  <w:rPr>
+                    <w:sz w:val="18"/>
+                    <w:szCs w:val="18"/>
+                  </w:rPr>
+                  <w:instrText xml:space="preserve"> PAGE   \* MERGEFORMAT </w:instrText>
+                </w:r>
+                <w:r>
+                  <w:rPr>
+                    <w:sz w:val="18"/>
+                    <w:szCs w:val="18"/>
+                  </w:rPr>
+                  <w:fldChar w:fldCharType="separate"/>
+                </w:r>
+                <w:r>
+                  <w:rPr>
+                    <w:noProof/>
+                    <w:sz w:val="18"/>
+                    <w:szCs w:val="18"/>
+                  </w:rPr>
+                  <w:t>6</w:t>
+                </w:r>
+                <w:r>
+                  <w:rPr>
+                    <w:sz w:val="18"/>
+                    <w:szCs w:val="18"/>
+                  </w:rPr>
+                  <w:fldChar w:fldCharType="end"/>
+                </w:r>
+                <w:r>
+                  <w:rPr>
+                    <w:sz w:val="18"/>
+                    <w:szCs w:val="18"/>
+                  </w:rPr>
+                  <w:t xml:space="preserve"> </w:t>
+                </w:r>
+                <w:r>
+                  <w:rPr>
+                    <w:sz w:val="18"/>
+                    <w:szCs w:val="18"/>
+                    <w:lang w:val="bg-BG"/>
+                  </w:rPr>
+                  <w:t>от</w:t>
+                </w:r>
+                <w:r>
+                  <w:rPr>
+                    <w:sz w:val="18"/>
+                    <w:szCs w:val="18"/>
+                  </w:rPr>
+                  <w:t xml:space="preserve"> </w:t>
+                </w:r>
+                <w:fldSimple w:instr=" NUMPAGES   \* MERGEFORMAT ">
+                  <w:r>
+                    <w:rPr>
+                      <w:noProof/>
+                      <w:sz w:val="18"/>
+                      <w:szCs w:val="18"/>
+                    </w:rPr>
+                    <w:t>10</w:t>
+                  </w:r>
+                </w:fldSimple>
+              </w:p>
+            </w:txbxContent>
+          </v:textbox>
+        </v:shape>
+      </w:pict>
     </w:r>
     <w:r>
       <w:rPr>
         <w:noProof/>
       </w:rPr>
-      <mc:AlternateContent>
-        <mc:Choice Requires="wps">
-          <w:drawing>
-            <wp:anchor distT="0" distB="0" distL="114300" distR="114300" simplePos="0" relativeHeight="251664384" behindDoc="0" locked="0" layoutInCell="1" allowOverlap="1" wp14:anchorId="4EA2AB4F" wp14:editId="5192C5B9">
-              <wp:simplePos x="0" y="0"/>
-              <wp:positionH relativeFrom="column">
-                <wp:posOffset>1589405</wp:posOffset>
-              </wp:positionH>
-              <wp:positionV relativeFrom="paragraph">
-                <wp:posOffset>342265</wp:posOffset>
-              </wp:positionV>
-              <wp:extent cx="685800" cy="200025"/>
-              <wp:effectExtent l="0" t="0" r="0" b="9525"/>
-              <wp:wrapNone/>
-              <wp:docPr id="2" name="Text Box 2"/>
-              <wp:cNvGraphicFramePr/>
-              <a:graphic xmlns:a="http://schemas.openxmlformats.org/drawingml/2006/main">
-                <a:graphicData uri="http://schemas.microsoft.com/office/word/2010/wordprocessingShape">
-                  <wps:wsp>
-                    <wps:cNvSpPr txBox="1"/>
-                    <wps:spPr>
-                      <a:xfrm>
-                        <a:off x="0" y="0"/>
-                        <a:ext cx="685800" cy="200025"/>
-                      </a:xfrm>
-                      <a:prstGeom prst="rect">
-                        <a:avLst/>
-                      </a:prstGeom>
-                      <a:noFill/>
-                      <a:ln w="6350">
-                        <a:noFill/>
-                      </a:ln>
-                      <a:effectLst/>
-                    </wps:spPr>
-                    <wps:style>
-                      <a:lnRef idx="0">
-                        <a:schemeClr val="accent1"/>
-                      </a:lnRef>
-                      <a:fillRef idx="0">
-                        <a:schemeClr val="accent1"/>
-                      </a:fillRef>
-                      <a:effectRef idx="0">
-                        <a:schemeClr val="accent1"/>
-                      </a:effectRef>
-                      <a:fontRef idx="minor">
-                        <a:schemeClr val="dk1"/>
-                      </a:fontRef>
-                    </wps:style>
-                    <wps:txbx>
-                      <w:txbxContent>
-                        <w:p>
-                          <w:pPr>
-                            <w:spacing w:before="40" w:after="0" w:line="240" w:lineRule="auto"/>
-                          </w:pPr>
-                          <w:r>
-                            <w:rPr>
-                              <w:sz w:val="19"/>
-                              <w:szCs w:val="19"/>
-                              <w:lang w:val="bg-BG"/>
-                            </w:rPr>
-                            <w:t>Следвай ни</w:t>
-                          </w:r>
-                          <w:r>
-                            <w:rPr>
-                              <w:sz w:val="19"/>
-                              <w:szCs w:val="19"/>
-                            </w:rPr>
-                            <w:t>:</w:t>
-                          </w:r>
-                        </w:p>
-                      </w:txbxContent>
-                    </wps:txbx>
-                    <wps:bodyPr rot="0" spcFirstLastPara="0" vertOverflow="overflow" horzOverflow="overflow" vert="horz" wrap="square" lIns="18000" tIns="0" rIns="0" bIns="0" numCol="1" spcCol="0" rtlCol="0" fromWordArt="0" anchor="ctr" anchorCtr="0" forceAA="0" compatLnSpc="1">
-                      <a:prstTxWarp prst="textNoShape">
-                        <a:avLst/>
-                      </a:prstTxWarp>
-                      <a:noAutofit/>
-                    </wps:bodyPr>
-                  </wps:wsp>
-                </a:graphicData>
-              </a:graphic>
-              <wp14:sizeRelH relativeFrom="margin">
-                <wp14:pctWidth>0</wp14:pctWidth>
-              </wp14:sizeRelH>
-            </wp:anchor>
-          </w:drawing>
-        </mc:Choice>
-        <mc:Fallback>
-          <w:pict>
-            <v:shape w14:anchorId="4EA2AB4F" id="Text Box 2" o:spid="_x0000_s1028" type="#_x0000_t202" style="position:absolute;margin-left:125.15pt;margin-top:26.95pt;width:54pt;height:15.75pt;z-index:251664384;visibility:visible;mso-wrap-style:square;mso-width-percent:0;mso-wrap-distance-left:9pt;mso-wrap-distance-top:0;mso-wrap-distance-right:9pt;mso-wrap-distance-bottom:0;mso-position-horizontal:absolute;mso-position-horizontal-relative:text;mso-position-vertical:absolute;mso-position-vertical-relative:text;mso-width-percent:0;mso-width-relative:margin;v-text-anchor:middle" o:gfxdata="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" filled="f" stroked="f" strokeweight=".5pt">
-              <v:textbox inset=".5mm,0,0,0">
-                <w:txbxContent>
-                  <w:p>
-                    <w:pPr>
-                      <w:spacing w:before="40" w:after="0" w:line="240" w:lineRule="auto"/>
-                    </w:pPr>
-                    <w:r>
-                      <w:rPr>
-                        <w:sz w:val="19"/>
-                        <w:szCs w:val="19"/>
-                        <w:lang w:val="bg-BG"/>
-                      </w:rPr>
-                      <w:t>Следвай ни</w:t>
-                    </w:r>
-                    <w:r>
-                      <w:rPr>
-                        <w:sz w:val="19"/>
-                        <w:szCs w:val="19"/>
-                      </w:rPr>
-                      <w:t>:</w:t>
-                    </w:r>
-                  </w:p>
-                </w:txbxContent>
-              </v:textbox>
-            </v:shape>
-          </w:pict>
-        </mc:Fallback>
-      </mc:AlternateContent>
+      <w:pict>
+        <v:shape id="Text Box 2" o:spid="_x0000_s4098" type="#_x0000_t202" style="position:absolute;margin-left:125.15pt;margin-top:26.95pt;width:54pt;height:15.75pt;z-index:251664384;visibility:visible;mso-width-relative:margin;v-text-anchor:middle" o:gfxdata="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" filled="f" stroked="f" strokeweight=".5pt">
+          <v:textbox inset=".5mm,0,0,0">
+            <w:txbxContent>
+              <w:p>
+                <w:pPr>
+                  <w:spacing w:before="40" w:after="0" w:line="240" w:lineRule="auto"/>
+                </w:pPr>
+                <w:r>
+                  <w:rPr>
+                    <w:sz w:val="19"/>
+                    <w:szCs w:val="19"/>
+                    <w:lang w:val="bg-BG"/>
+                  </w:rPr>
+                  <w:t>Следвай ни</w:t>
+                </w:r>
+                <w:r>
+                  <w:rPr>
+                    <w:sz w:val="19"/>
+                    <w:szCs w:val="19"/>
+                  </w:rPr>
+                  <w:t>:</w:t>
+                </w:r>
+              </w:p>
+            </w:txbxContent>
+          </v:textbox>
+        </v:shape>
+      </w:pict>
     </w:r>
     <w:r>
       <w:rPr>
         <w:noProof/>
       </w:rPr>
-      <mc:AlternateContent>
-        <mc:Choice Requires="wps">
-          <w:drawing>
-            <wp:anchor distT="0" distB="0" distL="114300" distR="114300" simplePos="0" relativeHeight="251663360" behindDoc="0" locked="0" layoutInCell="1" allowOverlap="1" wp14:anchorId="400D6225" wp14:editId="5C7AF4CA">
-              <wp:simplePos x="0" y="0"/>
-              <wp:positionH relativeFrom="column">
-                <wp:posOffset>1579880</wp:posOffset>
-              </wp:positionH>
-              <wp:positionV relativeFrom="paragraph">
-                <wp:posOffset>85090</wp:posOffset>
-              </wp:positionV>
-              <wp:extent cx="5033010" cy="513715"/>
-              <wp:effectExtent l="0" t="0" r="0" b="635"/>
-              <wp:wrapNone/>
-              <wp:docPr id="17" name="Text Box 17"/>
-              <wp:cNvGraphicFramePr>
-                <a:graphicFrameLocks xmlns:a="http://schemas.openxmlformats.org/drawingml/2006/main"/>
-              </wp:cNvGraphicFramePr>
-              <a:graphic xmlns:a="http://schemas.openxmlformats.org/drawingml/2006/main">
-                <a:graphicData uri="http://schemas.microsoft.com/office/word/2010/wordprocessingShape">
-                  <wps:wsp>
-                    <wps:cNvSpPr txBox="1">
-                      <a:spLocks noChangeArrowheads="1"/>
-                    </wps:cNvSpPr>
-                    <wps:spPr bwMode="auto">
-                      <a:xfrm>
-                        <a:off x="0" y="0"/>
-                        <a:ext cx="5033010" cy="513715"/>
-                      </a:xfrm>
-                      <a:prstGeom prst="rect">
-                        <a:avLst/>
-                      </a:prstGeom>
-                      <a:noFill/>
-                      <a:ln w="9525">
-                        <a:noFill/>
-                        <a:miter lim="800000"/>
-                        <a:headEnd/>
-                        <a:tailEnd/>
-                      </a:ln>
-                    </wps:spPr>
-                    <wps:txbx>
-                      <w:txbxContent>
-                        <w:p>
-                          <w:pPr>
-                            <w:spacing w:before="40" w:after="50" w:line="240" w:lineRule="auto"/>
-                            <w:rPr>
-                              <w:sz w:val="19"/>
-                              <w:szCs w:val="19"/>
-                            </w:rPr>
-                          </w:pPr>
-                          <w:r>
-                            <w:rPr>
-                              <w:sz w:val="19"/>
-                              <w:szCs w:val="19"/>
-                            </w:rPr>
-                            <w:t xml:space="preserve">© </w:t>
-                          </w:r>
-                          <w:r>
-                            <w:rPr>
-                              <w:sz w:val="19"/>
-                              <w:szCs w:val="19"/>
-                              <w:lang w:val="bg-BG"/>
-                            </w:rPr>
-                            <w:t>Фондация Софтуерен университет</w:t>
-                          </w:r>
-                          <w:r>
-                            <w:rPr>
-                              <w:sz w:val="19"/>
-                              <w:szCs w:val="19"/>
-                            </w:rPr>
-                            <w:t xml:space="preserve"> (</w:t>
-                          </w:r>
-                          <w:hyperlink r:id="rId3" w:history="1">
-                            <w:r>
-                              <w:rPr>
-                                <w:rStyle w:val="Hyperlink"/>
-                                <w:sz w:val="19"/>
-                                <w:szCs w:val="19"/>
-                              </w:rPr>
-                              <w:t>softuni.org</w:t>
-                            </w:r>
-                          </w:hyperlink>
-                          <w:r>
-                            <w:rPr>
-                              <w:sz w:val="19"/>
-                              <w:szCs w:val="19"/>
-                            </w:rPr>
-                            <w:t xml:space="preserve">). </w:t>
-                          </w:r>
-                          <w:r>
-                            <w:rPr>
-                              <w:sz w:val="19"/>
-                              <w:szCs w:val="19"/>
-                              <w:lang w:val="bg-BG"/>
-                            </w:rPr>
-                            <w:t>Този документ използва лиценз</w:t>
-                          </w:r>
-                          <w:r>
-                            <w:rPr>
-                              <w:sz w:val="19"/>
-                              <w:szCs w:val="19"/>
-                            </w:rPr>
-                            <w:t xml:space="preserve"> </w:t>
-                          </w:r>
-                          <w:hyperlink r:id="rId4" w:history="1">
-                            <w:r>
-                              <w:rPr>
-                                <w:rStyle w:val="Hyperlink"/>
-                                <w:sz w:val="19"/>
-                                <w:szCs w:val="19"/>
-                              </w:rPr>
-                              <w:t>CC-BY-NC-SA</w:t>
-                            </w:r>
-                          </w:hyperlink>
-                          <w:r>
-                            <w:rPr>
-                              <w:sz w:val="19"/>
-                              <w:szCs w:val="19"/>
-                            </w:rPr>
-                            <w:t>.</w:t>
-                          </w:r>
-                        </w:p>
-                        <w:p>
-                          <w:pPr>
-                            <w:spacing w:after="0" w:line="240" w:lineRule="auto"/>
-                            <w:ind w:left="1134"/>
-                            <w:rPr>
-                              <w:sz w:val="19"/>
-                              <w:szCs w:val="19"/>
-                            </w:rPr>
-                          </w:pPr>
-                          <w:r>
-                            <w:rPr>
-                              <w:noProof/>
-                              <w:sz w:val="20"/>
-                              <w:szCs w:val="20"/>
-                            </w:rPr>
-                            <w:drawing>
-                              <wp:inline distT="0" distB="0" distL="0" distR="0" wp14:anchorId="15EFF62F" wp14:editId="31C430B5">
-                                <wp:extent cx="200025" cy="200025"/>
-                                <wp:effectExtent l="0" t="0" r="9525" b="9525"/>
-                                <wp:docPr id="194" name="Picture 194" title="Software University">
-                                  <a:hlinkClick xmlns:a="http://schemas.openxmlformats.org/drawingml/2006/main" r:id="rId5"/>
-                                </wp:docPr>
-                                <wp:cNvGraphicFramePr/>
-                                <a:graphic xmlns:a="http://schemas.openxmlformats.org/drawingml/2006/main">
-                                  <a:graphicData uri="http://schemas.openxmlformats.org/drawingml/2006/picture">
-                                    <pic:pic xmlns:pic="http://schemas.openxmlformats.org/drawingml/2006/picture">
-                                      <pic:nvPicPr>
-                                        <pic:cNvPr id="93" name="Picture 3" title="Software University">
-                                          <a:hlinkClick r:id="rId5"/>
-                                        </pic:cNvPr>
-                                        <pic:cNvPicPr/>
-                                      </pic:nvPicPr>
-                                      <pic:blipFill>
-                                        <a:blip r:embed="rId6"/>
-                                        <a:stretch>
-                                          <a:fillRect/>
-                                        </a:stretch>
-                                      </pic:blipFill>
-                                      <pic:spPr>
-                                        <a:xfrm>
-                                          <a:off x="0" y="0"/>
-                                          <a:ext cx="197485" cy="197485"/>
-                                        </a:xfrm>
-                                        <a:prstGeom prst="rect">
-                                          <a:avLst/>
-                                        </a:prstGeom>
-                                      </pic:spPr>
-                                    </pic:pic>
-                                  </a:graphicData>
-                                </a:graphic>
-                              </wp:inline>
-                            </w:drawing>
-                          </w:r>
-                          <w:r>
-                            <w:rPr>
-                              <w:sz w:val="19"/>
-                              <w:szCs w:val="19"/>
-                            </w:rPr>
-                            <w:t xml:space="preserve">   </w:t>
-                          </w:r>
-                          <w:r>
-                            <w:rPr>
-                              <w:noProof/>
-                              <w:sz w:val="20"/>
-                              <w:szCs w:val="20"/>
-                            </w:rPr>
-                            <w:drawing>
-                              <wp:inline distT="0" distB="0" distL="0" distR="0" wp14:anchorId="4E8D5C1B" wp14:editId="2013552C">
-                                <wp:extent cx="200025" cy="200025"/>
-                                <wp:effectExtent l="0" t="0" r="9525" b="9525"/>
-                                <wp:docPr id="195" name="Picture 195" title="Software University Foundation">
-                                  <a:hlinkClick xmlns:a="http://schemas.openxmlformats.org/drawingml/2006/main" r:id="rId3"/>
-                                </wp:docPr>
-                                <wp:cNvGraphicFramePr/>
-                                <a:graphic xmlns:a="http://schemas.openxmlformats.org/drawingml/2006/main">
-                                  <a:graphicData uri="http://schemas.openxmlformats.org/drawingml/2006/picture">
-                                    <pic:pic xmlns:pic="http://schemas.openxmlformats.org/drawingml/2006/picture">
-                                      <pic:nvPicPr>
-                                        <pic:cNvPr id="94" name="Picture 4" title="Software University Foundation">
-                                          <a:hlinkClick r:id="rId3"/>
-                                        </pic:cNvPr>
-                                        <pic:cNvPicPr/>
-                                      </pic:nvPicPr>
-                                      <pic:blipFill>
-                                        <a:blip r:embed="rId7"/>
-                                        <a:stretch>
-                                          <a:fillRect/>
-                                        </a:stretch>
-                                      </pic:blipFill>
-                                      <pic:spPr>
-                                        <a:xfrm>
-                                          <a:off x="0" y="0"/>
-                                          <a:ext cx="197485" cy="197485"/>
-                                        </a:xfrm>
-                                        <a:prstGeom prst="rect">
-                                          <a:avLst/>
-                                        </a:prstGeom>
-                                      </pic:spPr>
-                                    </pic:pic>
-                                  </a:graphicData>
-                                </a:graphic>
-                              </wp:inline>
-                            </w:drawing>
-                          </w:r>
-                          <w:r>
-                            <w:rPr>
-                              <w:sz w:val="19"/>
-                              <w:szCs w:val="19"/>
-                            </w:rPr>
-                            <w:t xml:space="preserve">   </w:t>
-                          </w:r>
-                          <w:r>
-                            <w:rPr>
-                              <w:noProof/>
-                              <w:sz w:val="20"/>
-                              <w:szCs w:val="20"/>
-                            </w:rPr>
-                            <w:drawing>
-                              <wp:inline distT="0" distB="0" distL="0" distR="0" wp14:anchorId="20B738E7" wp14:editId="300EA712">
-                                <wp:extent cx="200025" cy="200025"/>
-                                <wp:effectExtent l="0" t="0" r="9525" b="9525"/>
-                                <wp:docPr id="196" name="Picture 196" title="Software University @ Facebook">
-                                  <a:hlinkClick xmlns:a="http://schemas.openxmlformats.org/drawingml/2006/main" r:id="rId8"/>
-                                </wp:docPr>
-                                <wp:cNvGraphicFramePr/>
-                                <a:graphic xmlns:a="http://schemas.openxmlformats.org/drawingml/2006/main">
-                                  <a:graphicData uri="http://schemas.openxmlformats.org/drawingml/2006/picture">
-                                    <pic:pic xmlns:pic="http://schemas.openxmlformats.org/drawingml/2006/picture">
-                                      <pic:nvPicPr>
-                                        <pic:cNvPr id="95" name="Picture 11" title="Software University @ Facebook">
-                                          <a:hlinkClick r:id="rId8"/>
-                                        </pic:cNvPr>
-                                        <pic:cNvPicPr/>
-                                      </pic:nvPicPr>
-                                      <pic:blipFill>
-                                        <a:blip r:embed="rId9"/>
-                                        <a:stretch>
-                                          <a:fillRect/>
-                                        </a:stretch>
-                                      </pic:blipFill>
-                                      <pic:spPr>
-                                        <a:xfrm>
-                                          <a:off x="0" y="0"/>
-                                          <a:ext cx="197485" cy="197485"/>
-                                        </a:xfrm>
-                                        <a:prstGeom prst="rect">
-                                          <a:avLst/>
-                                        </a:prstGeom>
-                                      </pic:spPr>
-                                    </pic:pic>
-                                  </a:graphicData>
-                                </a:graphic>
-                              </wp:inline>
-                            </w:drawing>
-                          </w:r>
-                          <w:r>
-                            <w:rPr>
-                              <w:sz w:val="19"/>
-                              <w:szCs w:val="19"/>
-                            </w:rPr>
-                            <w:t xml:space="preserve">   </w:t>
-                          </w:r>
-                          <w:r>
-                            <w:rPr>
-                              <w:noProof/>
-                              <w:sz w:val="20"/>
-                              <w:szCs w:val="20"/>
-                            </w:rPr>
-                            <w:drawing>
-                              <wp:inline distT="0" distB="0" distL="0" distR="0" wp14:anchorId="3D2C3D5F" wp14:editId="653B4B90">
-                                <wp:extent cx="200025" cy="200025"/>
-                                <wp:effectExtent l="0" t="0" r="9525" b="9525"/>
-                                <wp:docPr id="197" name="Picture 197" title="Software University @ Twitter">
-                                  <a:hlinkClick xmlns:a="http://schemas.openxmlformats.org/drawingml/2006/main" r:id="rId10"/>
-                                </wp:docPr>
-                                <wp:cNvGraphicFramePr/>
-                                <a:graphic xmlns:a="http://schemas.openxmlformats.org/drawingml/2006/main">
-                                  <a:graphicData uri="http://schemas.openxmlformats.org/drawingml/2006/picture">
-                                    <pic:pic xmlns:pic="http://schemas.openxmlformats.org/drawingml/2006/picture">
-                                      <pic:nvPicPr>
-                                        <pic:cNvPr id="96" name="Picture 16" title="Software University @ Twitter">
-                                          <a:hlinkClick r:id="rId10"/>
-                                        </pic:cNvPr>
-                                        <pic:cNvPicPr/>
-                                      </pic:nvPicPr>
-                                      <pic:blipFill>
-                                        <a:blip r:embed="rId11"/>
-                                        <a:stretch>
-                                          <a:fillRect/>
-                                        </a:stretch>
-                                      </pic:blipFill>
-                                      <pic:spPr>
-                                        <a:xfrm>
-                                          <a:off x="0" y="0"/>
-                                          <a:ext cx="197485" cy="197485"/>
-                                        </a:xfrm>
-                                        <a:prstGeom prst="rect">
-                                          <a:avLst/>
-                                        </a:prstGeom>
-                                      </pic:spPr>
-                                    </pic:pic>
-                                  </a:graphicData>
-                                </a:graphic>
-                              </wp:inline>
-                            </w:drawing>
-                          </w:r>
-                          <w:r>
-                            <w:rPr>
-                              <w:sz w:val="19"/>
-                              <w:szCs w:val="19"/>
-                            </w:rPr>
-                            <w:t xml:space="preserve">   </w:t>
-                          </w:r>
-                          <w:r>
-                            <w:rPr>
-                              <w:noProof/>
-                              <w:sz w:val="20"/>
-                              <w:szCs w:val="20"/>
-                            </w:rPr>
-                            <w:drawing>
-                              <wp:inline distT="0" distB="0" distL="0" distR="0" wp14:anchorId="2ECEBC4A" wp14:editId="4C1A28B7">
-                                <wp:extent cx="200025" cy="200025"/>
-                                <wp:effectExtent l="0" t="0" r="9525" b="9525"/>
-                                <wp:docPr id="198" name="Picture 198" title="Software University @ YouTube">
-                                  <a:hlinkClick xmlns:a="http://schemas.openxmlformats.org/drawingml/2006/main" r:id="rId12"/>
-                                </wp:docPr>
-                                <wp:cNvGraphicFramePr/>
-                                <a:graphic xmlns:a="http://schemas.openxmlformats.org/drawingml/2006/main">
-                                  <a:graphicData uri="http://schemas.openxmlformats.org/drawingml/2006/picture">
-                                    <pic:pic xmlns:pic="http://schemas.openxmlformats.org/drawingml/2006/picture">
-                                      <pic:nvPicPr>
-                                        <pic:cNvPr id="97" name="Picture 23" title="Software University @ YouTube">
-                                          <a:hlinkClick r:id="rId12"/>
-                                        </pic:cNvPr>
-                                        <pic:cNvPicPr/>
-                                      </pic:nvPicPr>
-                                      <pic:blipFill>
-                                        <a:blip r:embed="rId13"/>
-                                        <a:stretch>
-                                          <a:fillRect/>
-                                        </a:stretch>
-                                      </pic:blipFill>
-                                      <pic:spPr>
-                                        <a:xfrm>
-                                          <a:off x="0" y="0"/>
-                                          <a:ext cx="197485" cy="197485"/>
-                                        </a:xfrm>
-                                        <a:prstGeom prst="rect">
-                                          <a:avLst/>
-                                        </a:prstGeom>
-                                      </pic:spPr>
-                                    </pic:pic>
-                                  </a:graphicData>
-                                </a:graphic>
-                              </wp:inline>
-                            </w:drawing>
-                          </w:r>
-                          <w:r>
-                            <w:rPr>
-                              <w:sz w:val="19"/>
-                              <w:szCs w:val="19"/>
-                            </w:rPr>
-                            <w:t xml:space="preserve">   </w:t>
-                          </w:r>
-                          <w:r>
-                            <w:rPr>
-                              <w:noProof/>
-                              <w:sz w:val="20"/>
-                              <w:szCs w:val="20"/>
-                            </w:rPr>
-                            <w:drawing>
-                              <wp:inline distT="0" distB="0" distL="0" distR="0" wp14:anchorId="2298D969" wp14:editId="5CD95E52">
-                                <wp:extent cx="200025" cy="200025"/>
-                                <wp:effectExtent l="0" t="0" r="9525" b="9525"/>
-                                <wp:docPr id="199" name="Picture 199" title="Software University @ Google+">
-                                  <a:hlinkClick xmlns:a="http://schemas.openxmlformats.org/drawingml/2006/main" r:id="rId14"/>
-                                </wp:docPr>
-                                <wp:cNvGraphicFramePr/>
-                                <a:graphic xmlns:a="http://schemas.openxmlformats.org/drawingml/2006/main">
-                                  <a:graphicData uri="http://schemas.openxmlformats.org/drawingml/2006/picture">
-                                    <pic:pic xmlns:pic="http://schemas.openxmlformats.org/drawingml/2006/picture">
-                                      <pic:nvPicPr>
-                                        <pic:cNvPr id="98" name="Picture 25" title="Software University @ Google+">
-                                          <a:hlinkClick r:id="rId14"/>
-                                        </pic:cNvPr>
-                                        <pic:cNvPicPr/>
-                                      </pic:nvPicPr>
-                                      <pic:blipFill>
-                                        <a:blip r:embed="rId15"/>
-                                        <a:stretch>
-                                          <a:fillRect/>
-                                        </a:stretch>
-                                      </pic:blipFill>
-                                      <pic:spPr>
-                                        <a:xfrm>
-                                          <a:off x="0" y="0"/>
-                                          <a:ext cx="197485" cy="197485"/>
-                                        </a:xfrm>
-                                        <a:prstGeom prst="rect">
-                                          <a:avLst/>
-                                        </a:prstGeom>
-                                      </pic:spPr>
-                                    </pic:pic>
-                                  </a:graphicData>
-                                </a:graphic>
-                              </wp:inline>
-                            </w:drawing>
-                          </w:r>
-                          <w:r>
-                            <w:rPr>
-                              <w:sz w:val="19"/>
-                              <w:szCs w:val="19"/>
-                            </w:rPr>
-                            <w:t xml:space="preserve">   </w:t>
-                          </w:r>
-                          <w:r>
-                            <w:rPr>
-                              <w:noProof/>
-                              <w:sz w:val="20"/>
-                              <w:szCs w:val="20"/>
-                            </w:rPr>
-                            <w:drawing>
-                              <wp:inline distT="0" distB="0" distL="0" distR="0" wp14:anchorId="1A044D14" wp14:editId="320DB136">
-                                <wp:extent cx="200025" cy="200025"/>
-                                <wp:effectExtent l="0" t="0" r="9525" b="9525"/>
-                                <wp:docPr id="200" name="Picture 200" title="Software University @ LinkedIn">
-                                  <a:hlinkClick xmlns:a="http://schemas.openxmlformats.org/drawingml/2006/main" r:id="rId16"/>
-                                </wp:docPr>
-                                <wp:cNvGraphicFramePr/>
-                                <a:graphic xmlns:a="http://schemas.openxmlformats.org/drawingml/2006/main">
-                                  <a:graphicData uri="http://schemas.openxmlformats.org/drawingml/2006/picture">
-                                    <pic:pic xmlns:pic="http://schemas.openxmlformats.org/drawingml/2006/picture">
-                                      <pic:nvPicPr>
-                                        <pic:cNvPr id="99" name="Picture 27" title="Software University @ LinkedIn">
-                                          <a:hlinkClick r:id="rId16"/>
-                                        </pic:cNvPr>
-                                        <pic:cNvPicPr/>
-                                      </pic:nvPicPr>
-                                      <pic:blipFill>
-                                        <a:blip r:embed="rId17"/>
-                                        <a:stretch>
-                                          <a:fillRect/>
-                                        </a:stretch>
-                                      </pic:blipFill>
-                                      <pic:spPr>
-                                        <a:xfrm>
-                                          <a:off x="0" y="0"/>
-                                          <a:ext cx="197485" cy="197485"/>
-                                        </a:xfrm>
-                                        <a:prstGeom prst="rect">
-                                          <a:avLst/>
-                                        </a:prstGeom>
-                                      </pic:spPr>
-                                    </pic:pic>
-                                  </a:graphicData>
-                                </a:graphic>
-                              </wp:inline>
-                            </w:drawing>
-                          </w:r>
-                          <w:r>
-                            <w:rPr>
-                              <w:sz w:val="19"/>
-                              <w:szCs w:val="19"/>
-                            </w:rPr>
-                            <w:t xml:space="preserve">   </w:t>
-                          </w:r>
-                          <w:r>
-                            <w:rPr>
-                              <w:noProof/>
-                              <w:sz w:val="20"/>
-                              <w:szCs w:val="20"/>
-                            </w:rPr>
-                            <w:drawing>
-                              <wp:inline distT="0" distB="0" distL="0" distR="0" wp14:anchorId="52544041" wp14:editId="0531DD13">
-                                <wp:extent cx="200025" cy="200025"/>
-                                <wp:effectExtent l="0" t="0" r="9525" b="9525"/>
-                                <wp:docPr id="201" name="Picture 201" title="Software University @ SlideShare">
-                                  <a:hlinkClick xmlns:a="http://schemas.openxmlformats.org/drawingml/2006/main" r:id="rId18"/>
-                                </wp:docPr>
-                                <wp:cNvGraphicFramePr/>
-                                <a:graphic xmlns:a="http://schemas.openxmlformats.org/drawingml/2006/main">
-                                  <a:graphicData uri="http://schemas.openxmlformats.org/drawingml/2006/picture">
-                                    <pic:pic xmlns:pic="http://schemas.openxmlformats.org/drawingml/2006/picture">
-                                      <pic:nvPicPr>
-                                        <pic:cNvPr id="101" name="Picture 99" title="Software University @ SlideShare">
-                                          <a:hlinkClick r:id="rId18"/>
-                                        </pic:cNvPr>
-                                        <pic:cNvPicPr/>
-                                      </pic:nvPicPr>
-                                      <pic:blipFill>
-                                        <a:blip r:embed="rId19"/>
-                                        <a:stretch>
-                                          <a:fillRect/>
-                                        </a:stretch>
-                                      </pic:blipFill>
-                                      <pic:spPr>
-                                        <a:xfrm>
-                                          <a:off x="0" y="0"/>
-                                          <a:ext cx="197485" cy="197485"/>
-                                        </a:xfrm>
-                                        <a:prstGeom prst="rect">
-                                          <a:avLst/>
-                                        </a:prstGeom>
-                                      </pic:spPr>
-                                    </pic:pic>
-                                  </a:graphicData>
-                                </a:graphic>
-                              </wp:inline>
-                            </w:drawing>
-                          </w:r>
-                          <w:r>
-                            <w:rPr>
-                              <w:sz w:val="19"/>
-                              <w:szCs w:val="19"/>
-                            </w:rPr>
-                            <w:t xml:space="preserve">   </w:t>
-                          </w:r>
-                          <w:r>
-                            <w:rPr>
-                              <w:noProof/>
-                              <w:sz w:val="20"/>
-                              <w:szCs w:val="20"/>
-                            </w:rPr>
-                            <w:drawing>
-                              <wp:inline distT="0" distB="0" distL="0" distR="0" wp14:anchorId="64FAE51C" wp14:editId="083460C1">
-                                <wp:extent cx="200025" cy="200025"/>
-                                <wp:effectExtent l="0" t="0" r="9525" b="9525"/>
-                                <wp:docPr id="202" name="Picture 202" title="Software University @ GitHub">
-                                  <a:hlinkClick xmlns:a="http://schemas.openxmlformats.org/drawingml/2006/main" r:id="rId20"/>
-                                </wp:docPr>
-                                <wp:cNvGraphicFramePr/>
-                                <a:graphic xmlns:a="http://schemas.openxmlformats.org/drawingml/2006/main">
-                                  <a:graphicData uri="http://schemas.openxmlformats.org/drawingml/2006/picture">
-                                    <pic:pic xmlns:pic="http://schemas.openxmlformats.org/drawingml/2006/picture">
-                                      <pic:nvPicPr>
-                                        <pic:cNvPr id="102" name="Picture 35" title="Software University @ GitHub">
-                                          <a:hlinkClick r:id="rId20"/>
-                                        </pic:cNvPr>
-                                        <pic:cNvPicPr/>
-                                      </pic:nvPicPr>
-                                      <pic:blipFill>
-                                        <a:blip r:embed="rId21"/>
-                                        <a:stretch>
-                                          <a:fillRect/>
-                                        </a:stretch>
-                                      </pic:blipFill>
-                                      <pic:spPr>
-                                        <a:xfrm>
-                                          <a:off x="0" y="0"/>
-                                          <a:ext cx="197485" cy="197485"/>
-                                        </a:xfrm>
-                                        <a:prstGeom prst="rect">
-                                          <a:avLst/>
-                                        </a:prstGeom>
-                                      </pic:spPr>
-                                    </pic:pic>
-                                  </a:graphicData>
-                                </a:graphic>
-                              </wp:inline>
-                            </w:drawing>
-                          </w:r>
-                          <w:r>
-                            <w:rPr>
-                              <w:sz w:val="19"/>
-                              <w:szCs w:val="19"/>
-                            </w:rPr>
-                            <w:t xml:space="preserve">   </w:t>
-                          </w:r>
-                          <w:r>
-                            <w:rPr>
-                              <w:noProof/>
-                              <w:sz w:val="20"/>
-                              <w:szCs w:val="20"/>
-                            </w:rPr>
-                            <w:drawing>
-                              <wp:inline distT="0" distB="0" distL="0" distR="0" wp14:anchorId="5C709012" wp14:editId="6553F913">
-                                <wp:extent cx="200025" cy="200025"/>
-                                <wp:effectExtent l="0" t="0" r="9525" b="9525"/>
-                                <wp:docPr id="203" name="Picture 203" title="Software University: Email Us">
-                                  <a:hlinkClick xmlns:a="http://schemas.openxmlformats.org/drawingml/2006/main" r:id="rId22"/>
-                                </wp:docPr>
-                                <wp:cNvGraphicFramePr/>
-                                <a:graphic xmlns:a="http://schemas.openxmlformats.org/drawingml/2006/main">
-                                  <a:graphicData uri="http://schemas.openxmlformats.org/drawingml/2006/picture">
-                                    <pic:pic xmlns:pic="http://schemas.openxmlformats.org/drawingml/2006/picture">
-                                      <pic:nvPicPr>
-                                        <pic:cNvPr id="103" name="Picture 85" title="Software University: Email Us">
-                                          <a:hlinkClick r:id="rId22"/>
-                                        </pic:cNvPr>
-                                        <pic:cNvPicPr/>
-                                      </pic:nvPicPr>
-                                      <pic:blipFill>
-                                        <a:blip r:embed="rId23"/>
-                                        <a:stretch>
-                                          <a:fillRect/>
-                                        </a:stretch>
-                                      </pic:blipFill>
-                                      <pic:spPr>
-                                        <a:xfrm>
-                                          <a:off x="0" y="0"/>
-                                          <a:ext cx="197485" cy="197485"/>
-                                        </a:xfrm>
-                                        <a:prstGeom prst="rect">
-                                          <a:avLst/>
-                                        </a:prstGeom>
-                                      </pic:spPr>
-                                    </pic:pic>
-                                  </a:graphicData>
-                                </a:graphic>
-                              </wp:inline>
-                            </w:drawing>
-                          </w:r>
-                        </w:p>
-                      </w:txbxContent>
-                    </wps:txbx>
-                    <wps:bodyPr rot="0" vert="horz" wrap="square" lIns="18000" tIns="43200" rIns="18000" bIns="18000" anchor="t" anchorCtr="0">
-                      <a:noAutofit/>
-                    </wps:bodyPr>
-                  </wps:wsp>
-                </a:graphicData>
-              </a:graphic>
-            </wp:anchor>
-          </w:drawing>
-        </mc:Choice>
-        <mc:Fallback>
-          <w:pict>
-            <v:shape w14:anchorId="400D6225" id="Text Box 17" o:spid="_x0000_s1029" type="#_x0000_t202" style="position:absolute;margin-left:124.4pt;margin-top:6.7pt;width:396.3pt;height:40.45pt;z-index:251663360;visibility:visible;mso-wrap-style:square;mso-wrap-distance-left:9pt;mso-wrap-distance-top:0;mso-wrap-distance-right:9pt;mso-wrap-distance-bottom:0;mso-position-horizontal:absolute;mso-position-horizontal-relative:text;mso-position-vertical:absolute;mso-position-vertical-relative:text;v-text-anchor:top" o:gfxdata="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" filled="f" stroked="f">
-              <v:textbox inset=".5mm,1.2mm,.5mm,.5mm">
-                <w:txbxContent>
-                  <w:p>
-                    <w:pPr>
-                      <w:spacing w:before="40" w:after="50" w:line="240" w:lineRule="auto"/>
-                      <w:rPr>
-                        <w:sz w:val="19"/>
-                        <w:szCs w:val="19"/>
-                      </w:rPr>
-                    </w:pPr>
-                    <w:r>
-                      <w:rPr>
-                        <w:sz w:val="19"/>
-                        <w:szCs w:val="19"/>
-                      </w:rPr>
-                      <w:t xml:space="preserve">© </w:t>
-                    </w:r>
-                    <w:r>
-                      <w:rPr>
-                        <w:sz w:val="19"/>
-                        <w:szCs w:val="19"/>
-                        <w:lang w:val="bg-BG"/>
-                      </w:rPr>
-                      <w:t>Фондация Софтуерен университет</w:t>
-                    </w:r>
-                    <w:r>
-                      <w:rPr>
-                        <w:sz w:val="19"/>
-                        <w:szCs w:val="19"/>
-                      </w:rPr>
-                      <w:t xml:space="preserve"> (</w:t>
-                    </w:r>
-                    <w:hyperlink r:id="rId24" w:history="1">
-                      <w:r>
-                        <w:rPr>
-                          <w:rStyle w:val="Hyperlink"/>
-                          <w:sz w:val="19"/>
-                          <w:szCs w:val="19"/>
-                        </w:rPr>
-                        <w:t>softuni.org</w:t>
-                      </w:r>
-                    </w:hyperlink>
-                    <w:r>
-                      <w:rPr>
-                        <w:sz w:val="19"/>
-                        <w:szCs w:val="19"/>
-                      </w:rPr>
-                      <w:t xml:space="preserve">). </w:t>
-                    </w:r>
-                    <w:r>
-                      <w:rPr>
-                        <w:sz w:val="19"/>
-                        <w:szCs w:val="19"/>
-                        <w:lang w:val="bg-BG"/>
-                      </w:rPr>
-                      <w:t>Този документ използва лиценз</w:t>
-                    </w:r>
-                    <w:r>
-                      <w:rPr>
-                        <w:sz w:val="19"/>
-                        <w:szCs w:val="19"/>
-                      </w:rPr>
-                      <w:t xml:space="preserve"> </w:t>
-                    </w:r>
-                    <w:hyperlink r:id="rId25" w:history="1">
-                      <w:r>
-                        <w:rPr>
-                          <w:rStyle w:val="Hyperlink"/>
-                          <w:sz w:val="19"/>
-                          <w:szCs w:val="19"/>
-                        </w:rPr>
-                        <w:t>CC-BY-NC-SA</w:t>
-                      </w:r>
-                    </w:hyperlink>
-                    <w:r>
-                      <w:rPr>
-                        <w:sz w:val="19"/>
-                        <w:szCs w:val="19"/>
-                      </w:rPr>
-                      <w:t>.</w:t>
-                    </w:r>
-                  </w:p>
-                  <w:p>
-                    <w:pPr>
-                      <w:spacing w:after="0" w:line="240" w:lineRule="auto"/>
-                      <w:ind w:left="1134"/>
-                      <w:rPr>
-                        <w:sz w:val="19"/>
-                        <w:szCs w:val="19"/>
-                      </w:rPr>
-                    </w:pPr>
-                    <w:r>
-                      <w:rPr>
-                        <w:noProof/>
-                        <w:sz w:val="20"/>
-                        <w:szCs w:val="20"/>
-                        <w:lang w:val="en-GB" w:eastAsia="en-GB"/>
-                      </w:rPr>
-                      <w:drawing>
-                        <wp:inline distT="0" distB="0" distL="0" distR="0" wp14:anchorId="15EFF62F" wp14:editId="31C430B5">
-                          <wp:extent cx="200025" cy="200025"/>
-                          <wp:effectExtent l="0" t="0" r="9525" b="9525"/>
-                          <wp:docPr id="194" name="Picture 194" title="Software University">
-                            <a:hlinkClick xmlns:a="http://schemas.openxmlformats.org/drawingml/2006/main" r:id="rId26"/>
-                          </wp:docPr>
-                          <wp:cNvGraphicFramePr/>
-                          <a:graphic xmlns:a="http://schemas.openxmlformats.org/drawingml/2006/main">
-                            <a:graphicData uri="http://schemas.openxmlformats.org/drawingml/2006/picture">
-                              <pic:pic xmlns:pic="http://schemas.openxmlformats.org/drawingml/2006/picture">
-                                <pic:nvPicPr>
-                                  <pic:cNvPr id="93" name="Picture 3" title="Software University">
-                                    <a:hlinkClick r:id="rId26"/>
-                                  </pic:cNvPr>
-                                  <pic:cNvPicPr/>
-                                </pic:nvPicPr>
-                                <pic:blipFill>
-                                  <a:blip r:embed="rId27"/>
-                                  <a:stretch>
-                                    <a:fillRect/>
-                                  </a:stretch>
-                                </pic:blipFill>
-                                <pic:spPr>
-                                  <a:xfrm>
-                                    <a:off x="0" y="0"/>
-                                    <a:ext cx="197485" cy="197485"/>
-                                  </a:xfrm>
-                                  <a:prstGeom prst="rect">
-                                    <a:avLst/>
-                                  </a:prstGeom>
-                                </pic:spPr>
-                              </pic:pic>
-                            </a:graphicData>
-                          </a:graphic>
-                        </wp:inline>
-                      </w:drawing>
-                    </w:r>
-                    <w:r>
-                      <w:rPr>
-                        <w:sz w:val="19"/>
-                        <w:szCs w:val="19"/>
-                      </w:rPr>
-                      <w:t xml:space="preserve">   </w:t>
-                    </w:r>
-                    <w:r>
-                      <w:rPr>
-                        <w:noProof/>
-                        <w:sz w:val="20"/>
-                        <w:szCs w:val="20"/>
-                        <w:lang w:val="en-GB" w:eastAsia="en-GB"/>
-                      </w:rPr>
-                      <w:drawing>
-                        <wp:inline distT="0" distB="0" distL="0" distR="0" wp14:anchorId="4E8D5C1B" wp14:editId="2013552C">
-                          <wp:extent cx="200025" cy="200025"/>
-                          <wp:effectExtent l="0" t="0" r="9525" b="9525"/>
-                          <wp:docPr id="195" name="Picture 195" title="Software University Foundation">
-                            <a:hlinkClick xmlns:a="http://schemas.openxmlformats.org/drawingml/2006/main" r:id="rId28"/>
-                          </wp:docPr>
-                          <wp:cNvGraphicFramePr/>
-                          <a:graphic xmlns:a="http://schemas.openxmlformats.org/drawingml/2006/main">
-                            <a:graphicData uri="http://schemas.openxmlformats.org/drawingml/2006/picture">
-                              <pic:pic xmlns:pic="http://schemas.openxmlformats.org/drawingml/2006/picture">
-                                <pic:nvPicPr>
-                                  <pic:cNvPr id="94" name="Picture 4" title="Software University Foundation">
-                                    <a:hlinkClick r:id="rId28"/>
-                                  </pic:cNvPr>
-                                  <pic:cNvPicPr/>
-                                </pic:nvPicPr>
-                                <pic:blipFill>
-                                  <a:blip r:embed="rId29"/>
-                                  <a:stretch>
-                                    <a:fillRect/>
-                                  </a:stretch>
-                                </pic:blipFill>
-                                <pic:spPr>
-                                  <a:xfrm>
-                                    <a:off x="0" y="0"/>
-                                    <a:ext cx="197485" cy="197485"/>
-                                  </a:xfrm>
-                                  <a:prstGeom prst="rect">
-                                    <a:avLst/>
-                                  </a:prstGeom>
-                                </pic:spPr>
-                              </pic:pic>
-                            </a:graphicData>
-                          </a:graphic>
-                        </wp:inline>
-                      </w:drawing>
-                    </w:r>
-                    <w:r>
-                      <w:rPr>
-                        <w:sz w:val="19"/>
-                        <w:szCs w:val="19"/>
-                      </w:rPr>
-                      <w:t xml:space="preserve">   </w:t>
-                    </w:r>
-                    <w:r>
-                      <w:rPr>
-                        <w:noProof/>
-                        <w:sz w:val="20"/>
-                        <w:szCs w:val="20"/>
-                        <w:lang w:val="en-GB" w:eastAsia="en-GB"/>
-                      </w:rPr>
-                      <w:drawing>
-                        <wp:inline distT="0" distB="0" distL="0" distR="0" wp14:anchorId="20B738E7" wp14:editId="300EA712">
-                          <wp:extent cx="200025" cy="200025"/>
-                          <wp:effectExtent l="0" t="0" r="9525" b="9525"/>
-                          <wp:docPr id="196" name="Picture 196" title="Software University @ Facebook">
-                            <a:hlinkClick xmlns:a="http://schemas.openxmlformats.org/drawingml/2006/main" r:id="rId30"/>
-                          </wp:docPr>
-                          <wp:cNvGraphicFramePr/>
-                          <a:graphic xmlns:a="http://schemas.openxmlformats.org/drawingml/2006/main">
-                            <a:graphicData uri="http://schemas.openxmlformats.org/drawingml/2006/picture">
-                              <pic:pic xmlns:pic="http://schemas.openxmlformats.org/drawingml/2006/picture">
-                                <pic:nvPicPr>
-                                  <pic:cNvPr id="95" name="Picture 11" title="Software University @ Facebook">
-                                    <a:hlinkClick r:id="rId30"/>
-                                  </pic:cNvPr>
-                                  <pic:cNvPicPr/>
-                                </pic:nvPicPr>
-                                <pic:blipFill>
-                                  <a:blip r:embed="rId31"/>
-                                  <a:stretch>
-                                    <a:fillRect/>
-                                  </a:stretch>
-                                </pic:blipFill>
-                                <pic:spPr>
-                                  <a:xfrm>
-                                    <a:off x="0" y="0"/>
-                                    <a:ext cx="197485" cy="197485"/>
-                                  </a:xfrm>
-                                  <a:prstGeom prst="rect">
-                                    <a:avLst/>
-                                  </a:prstGeom>
-                                </pic:spPr>
-                              </pic:pic>
-                            </a:graphicData>
-                          </a:graphic>
-                        </wp:inline>
-                      </w:drawing>
-                    </w:r>
-                    <w:r>
-                      <w:rPr>
-                        <w:sz w:val="19"/>
-                        <w:szCs w:val="19"/>
-                      </w:rPr>
-                      <w:t xml:space="preserve">   </w:t>
-                    </w:r>
-                    <w:r>
-                      <w:rPr>
-                        <w:noProof/>
-                        <w:sz w:val="20"/>
-                        <w:szCs w:val="20"/>
-                        <w:lang w:val="en-GB" w:eastAsia="en-GB"/>
-                      </w:rPr>
-                      <w:drawing>
-                        <wp:inline distT="0" distB="0" distL="0" distR="0" wp14:anchorId="3D2C3D5F" wp14:editId="653B4B90">
-                          <wp:extent cx="200025" cy="200025"/>
-                          <wp:effectExtent l="0" t="0" r="9525" b="9525"/>
-                          <wp:docPr id="197" name="Picture 197" title="Software University @ Twitter">
-                            <a:hlinkClick xmlns:a="http://schemas.openxmlformats.org/drawingml/2006/main" r:id="rId32"/>
-                          </wp:docPr>
-                          <wp:cNvGraphicFramePr/>
-                          <a:graphic xmlns:a="http://schemas.openxmlformats.org/drawingml/2006/main">
-                            <a:graphicData uri="http://schemas.openxmlformats.org/drawingml/2006/picture">
-                              <pic:pic xmlns:pic="http://schemas.openxmlformats.org/drawingml/2006/picture">
-                                <pic:nvPicPr>
-                                  <pic:cNvPr id="96" name="Picture 16" title="Software University @ Twitter">
-                                    <a:hlinkClick r:id="rId32"/>
-                                  </pic:cNvPr>
-                                  <pic:cNvPicPr/>
-                                </pic:nvPicPr>
-                                <pic:blipFill>
-                                  <a:blip r:embed="rId33"/>
-                                  <a:stretch>
-                                    <a:fillRect/>
-                                  </a:stretch>
-                                </pic:blipFill>
-                                <pic:spPr>
-                                  <a:xfrm>
-                                    <a:off x="0" y="0"/>
-                                    <a:ext cx="197485" cy="197485"/>
-                                  </a:xfrm>
-                                  <a:prstGeom prst="rect">
-                                    <a:avLst/>
-                                  </a:prstGeom>
-                                </pic:spPr>
-                              </pic:pic>
-                            </a:graphicData>
-                          </a:graphic>
-                        </wp:inline>
-                      </w:drawing>
-                    </w:r>
-                    <w:r>
-                      <w:rPr>
-                        <w:sz w:val="19"/>
-                        <w:szCs w:val="19"/>
-                      </w:rPr>
-                      <w:t xml:space="preserve">   </w:t>
-                    </w:r>
-                    <w:r>
-                      <w:rPr>
-                        <w:noProof/>
-                        <w:sz w:val="20"/>
-                        <w:szCs w:val="20"/>
-                        <w:lang w:val="en-GB" w:eastAsia="en-GB"/>
-                      </w:rPr>
-                      <w:drawing>
-                        <wp:inline distT="0" distB="0" distL="0" distR="0" wp14:anchorId="2ECEBC4A" wp14:editId="4C1A28B7">
-                          <wp:extent cx="200025" cy="200025"/>
-                          <wp:effectExtent l="0" t="0" r="9525" b="9525"/>
-                          <wp:docPr id="198" name="Picture 198" title="Software University @ YouTube">
-                            <a:hlinkClick xmlns:a="http://schemas.openxmlformats.org/drawingml/2006/main" r:id="rId34"/>
-                          </wp:docPr>
-                          <wp:cNvGraphicFramePr/>
-                          <a:graphic xmlns:a="http://schemas.openxmlformats.org/drawingml/2006/main">
-                            <a:graphicData uri="http://schemas.openxmlformats.org/drawingml/2006/picture">
-                              <pic:pic xmlns:pic="http://schemas.openxmlformats.org/drawingml/2006/picture">
-                                <pic:nvPicPr>
-                                  <pic:cNvPr id="97" name="Picture 23" title="Software University @ YouTube">
-                                    <a:hlinkClick r:id="rId34"/>
-                                  </pic:cNvPr>
-                                  <pic:cNvPicPr/>
-                                </pic:nvPicPr>
-                                <pic:blipFill>
-                                  <a:blip r:embed="rId35"/>
-                                  <a:stretch>
-                                    <a:fillRect/>
-                                  </a:stretch>
-                                </pic:blipFill>
-                                <pic:spPr>
-                                  <a:xfrm>
-                                    <a:off x="0" y="0"/>
-                                    <a:ext cx="197485" cy="197485"/>
-                                  </a:xfrm>
-                                  <a:prstGeom prst="rect">
-                                    <a:avLst/>
-                                  </a:prstGeom>
-                                </pic:spPr>
-                              </pic:pic>
-                            </a:graphicData>
-                          </a:graphic>
-                        </wp:inline>
-                      </w:drawing>
-                    </w:r>
-                    <w:r>
-                      <w:rPr>
-                        <w:sz w:val="19"/>
-                        <w:szCs w:val="19"/>
-                      </w:rPr>
-                      <w:t xml:space="preserve">   </w:t>
-                    </w:r>
-                    <w:r>
-                      <w:rPr>
-                        <w:noProof/>
-                        <w:sz w:val="20"/>
-                        <w:szCs w:val="20"/>
-                        <w:lang w:val="en-GB" w:eastAsia="en-GB"/>
-                      </w:rPr>
-                      <w:drawing>
-                        <wp:inline distT="0" distB="0" distL="0" distR="0" wp14:anchorId="2298D969" wp14:editId="5CD95E52">
-                          <wp:extent cx="200025" cy="200025"/>
-                          <wp:effectExtent l="0" t="0" r="9525" b="9525"/>
-                          <wp:docPr id="199" name="Picture 199" title="Software University @ Google+">
-                            <a:hlinkClick xmlns:a="http://schemas.openxmlformats.org/drawingml/2006/main" r:id="rId36"/>
-                          </wp:docPr>
-                          <wp:cNvGraphicFramePr/>
-                          <a:graphic xmlns:a="http://schemas.openxmlformats.org/drawingml/2006/main">
-                            <a:graphicData uri="http://schemas.openxmlformats.org/drawingml/2006/picture">
-                              <pic:pic xmlns:pic="http://schemas.openxmlformats.org/drawingml/2006/picture">
-                                <pic:nvPicPr>
-                                  <pic:cNvPr id="98" name="Picture 25" title="Software University @ Google+">
-                                    <a:hlinkClick r:id="rId36"/>
-                                  </pic:cNvPr>
-                                  <pic:cNvPicPr/>
-                                </pic:nvPicPr>
-                                <pic:blipFill>
-                                  <a:blip r:embed="rId37"/>
-                                  <a:stretch>
-                                    <a:fillRect/>
-                                  </a:stretch>
-                                </pic:blipFill>
-                                <pic:spPr>
-                                  <a:xfrm>
-                                    <a:off x="0" y="0"/>
-                                    <a:ext cx="197485" cy="197485"/>
-                                  </a:xfrm>
-                                  <a:prstGeom prst="rect">
-                                    <a:avLst/>
-                                  </a:prstGeom>
-                                </pic:spPr>
-                              </pic:pic>
-                            </a:graphicData>
-                          </a:graphic>
-                        </wp:inline>
-                      </w:drawing>
-                    </w:r>
-                    <w:r>
-                      <w:rPr>
-                        <w:sz w:val="19"/>
-                        <w:szCs w:val="19"/>
-                      </w:rPr>
-                      <w:t xml:space="preserve">   </w:t>
-                    </w:r>
-                    <w:r>
-                      <w:rPr>
-                        <w:noProof/>
-                        <w:sz w:val="20"/>
-                        <w:szCs w:val="20"/>
-                        <w:lang w:val="en-GB" w:eastAsia="en-GB"/>
-                      </w:rPr>
-                      <w:drawing>
-                        <wp:inline distT="0" distB="0" distL="0" distR="0" wp14:anchorId="1A044D14" wp14:editId="320DB136">
-                          <wp:extent cx="200025" cy="200025"/>
-                          <wp:effectExtent l="0" t="0" r="9525" b="9525"/>
-                          <wp:docPr id="200" name="Picture 200" title="Software University @ LinkedIn">
-                            <a:hlinkClick xmlns:a="http://schemas.openxmlformats.org/drawingml/2006/main" r:id="rId38"/>
-                          </wp:docPr>
-                          <wp:cNvGraphicFramePr/>
-                          <a:graphic xmlns:a="http://schemas.openxmlformats.org/drawingml/2006/main">
-                            <a:graphicData uri="http://schemas.openxmlformats.org/drawingml/2006/picture">
-                              <pic:pic xmlns:pic="http://schemas.openxmlformats.org/drawingml/2006/picture">
-                                <pic:nvPicPr>
-                                  <pic:cNvPr id="99" name="Picture 27" title="Software University @ LinkedIn">
-                                    <a:hlinkClick r:id="rId38"/>
-                                  </pic:cNvPr>
-                                  <pic:cNvPicPr/>
-                                </pic:nvPicPr>
-                                <pic:blipFill>
-                                  <a:blip r:embed="rId39"/>
-                                  <a:stretch>
-                                    <a:fillRect/>
-                                  </a:stretch>
-                                </pic:blipFill>
-                                <pic:spPr>
-                                  <a:xfrm>
-                                    <a:off x="0" y="0"/>
-                                    <a:ext cx="197485" cy="197485"/>
-                                  </a:xfrm>
-                                  <a:prstGeom prst="rect">
-                                    <a:avLst/>
-                                  </a:prstGeom>
-                                </pic:spPr>
-                              </pic:pic>
-                            </a:graphicData>
-                          </a:graphic>
-                        </wp:inline>
-                      </w:drawing>
-                    </w:r>
-                    <w:r>
-                      <w:rPr>
-                        <w:sz w:val="19"/>
-                        <w:szCs w:val="19"/>
-                      </w:rPr>
-                      <w:t xml:space="preserve">   </w:t>
-                    </w:r>
-                    <w:r>
-                      <w:rPr>
-                        <w:noProof/>
-                        <w:sz w:val="20"/>
-                        <w:szCs w:val="20"/>
-                        <w:lang w:val="en-GB" w:eastAsia="en-GB"/>
-                      </w:rPr>
-                      <w:drawing>
-                        <wp:inline distT="0" distB="0" distL="0" distR="0" wp14:anchorId="52544041" wp14:editId="0531DD13">
-                          <wp:extent cx="200025" cy="200025"/>
-                          <wp:effectExtent l="0" t="0" r="9525" b="9525"/>
-                          <wp:docPr id="201" name="Picture 201" title="Software University @ SlideShare">
-                            <a:hlinkClick xmlns:a="http://schemas.openxmlformats.org/drawingml/2006/main" r:id="rId40"/>
-                          </wp:docPr>
-                          <wp:cNvGraphicFramePr/>
-                          <a:graphic xmlns:a="http://schemas.openxmlformats.org/drawingml/2006/main">
-                            <a:graphicData uri="http://schemas.openxmlformats.org/drawingml/2006/picture">
-                              <pic:pic xmlns:pic="http://schemas.openxmlformats.org/drawingml/2006/picture">
-                                <pic:nvPicPr>
-                                  <pic:cNvPr id="101" name="Picture 99" title="Software University @ SlideShare">
-                                    <a:hlinkClick r:id="rId40"/>
-                                  </pic:cNvPr>
-                                  <pic:cNvPicPr/>
-                                </pic:nvPicPr>
-                                <pic:blipFill>
-                                  <a:blip r:embed="rId41"/>
-                                  <a:stretch>
-                                    <a:fillRect/>
-                                  </a:stretch>
-                                </pic:blipFill>
-                                <pic:spPr>
-                                  <a:xfrm>
-                                    <a:off x="0" y="0"/>
-                                    <a:ext cx="197485" cy="197485"/>
-                                  </a:xfrm>
-                                  <a:prstGeom prst="rect">
-                                    <a:avLst/>
-                                  </a:prstGeom>
-                                </pic:spPr>
-                              </pic:pic>
-                            </a:graphicData>
-                          </a:graphic>
-                        </wp:inline>
-                      </w:drawing>
-                    </w:r>
-                    <w:r>
-                      <w:rPr>
-                        <w:sz w:val="19"/>
-                        <w:szCs w:val="19"/>
-                      </w:rPr>
-                      <w:t xml:space="preserve">   </w:t>
-                    </w:r>
-                    <w:r>
-                      <w:rPr>
-                        <w:noProof/>
-                        <w:sz w:val="20"/>
-                        <w:szCs w:val="20"/>
-                        <w:lang w:val="en-GB" w:eastAsia="en-GB"/>
-                      </w:rPr>
-                      <w:drawing>
-                        <wp:inline distT="0" distB="0" distL="0" distR="0" wp14:anchorId="64FAE51C" wp14:editId="083460C1">
-                          <wp:extent cx="200025" cy="200025"/>
-                          <wp:effectExtent l="0" t="0" r="9525" b="9525"/>
-                          <wp:docPr id="202" name="Picture 202" title="Software University @ GitHub">
-                            <a:hlinkClick xmlns:a="http://schemas.openxmlformats.org/drawingml/2006/main" r:id="rId42"/>
-                          </wp:docPr>
-                          <wp:cNvGraphicFramePr/>
-                          <a:graphic xmlns:a="http://schemas.openxmlformats.org/drawingml/2006/main">
-                            <a:graphicData uri="http://schemas.openxmlformats.org/drawingml/2006/picture">
-                              <pic:pic xmlns:pic="http://schemas.openxmlformats.org/drawingml/2006/picture">
-                                <pic:nvPicPr>
-                                  <pic:cNvPr id="102" name="Picture 35" title="Software University @ GitHub">
-                                    <a:hlinkClick r:id="rId42"/>
-                                  </pic:cNvPr>
-                                  <pic:cNvPicPr/>
-                                </pic:nvPicPr>
-                                <pic:blipFill>
-                                  <a:blip r:embed="rId43"/>
-                                  <a:stretch>
-                                    <a:fillRect/>
-                                  </a:stretch>
-                                </pic:blipFill>
-                                <pic:spPr>
-                                  <a:xfrm>
-                                    <a:off x="0" y="0"/>
-                                    <a:ext cx="197485" cy="197485"/>
-                                  </a:xfrm>
-                                  <a:prstGeom prst="rect">
-                                    <a:avLst/>
-                                  </a:prstGeom>
-                                </pic:spPr>
-                              </pic:pic>
-                            </a:graphicData>
-                          </a:graphic>
-                        </wp:inline>
-                      </w:drawing>
-                    </w:r>
-                    <w:r>
-                      <w:rPr>
-                        <w:sz w:val="19"/>
-                        <w:szCs w:val="19"/>
-                      </w:rPr>
-                      <w:t xml:space="preserve">   </w:t>
-                    </w:r>
-                    <w:r>
-                      <w:rPr>
-                        <w:noProof/>
-                        <w:sz w:val="20"/>
-                        <w:szCs w:val="20"/>
-                        <w:lang w:val="en-GB" w:eastAsia="en-GB"/>
-                      </w:rPr>
-                      <w:drawing>
-                        <wp:inline distT="0" distB="0" distL="0" distR="0" wp14:anchorId="5C709012" wp14:editId="6553F913">
-                          <wp:extent cx="200025" cy="200025"/>
-                          <wp:effectExtent l="0" t="0" r="9525" b="9525"/>
-                          <wp:docPr id="203" name="Picture 203" title="Software University: Email Us">
-                            <a:hlinkClick xmlns:a="http://schemas.openxmlformats.org/drawingml/2006/main" r:id="rId44"/>
-                          </wp:docPr>
-                          <wp:cNvGraphicFramePr/>
-                          <a:graphic xmlns:a="http://schemas.openxmlformats.org/drawingml/2006/main">
-                            <a:graphicData uri="http://schemas.openxmlformats.org/drawingml/2006/picture">
-                              <pic:pic xmlns:pic="http://schemas.openxmlformats.org/drawingml/2006/picture">
-                                <pic:nvPicPr>
-                                  <pic:cNvPr id="103" name="Picture 85" title="Software University: Email Us">
-                                    <a:hlinkClick r:id="rId44"/>
-                                  </pic:cNvPr>
-                                  <pic:cNvPicPr/>
-                                </pic:nvPicPr>
-                                <pic:blipFill>
-                                  <a:blip r:embed="rId45"/>
-                                  <a:stretch>
-                                    <a:fillRect/>
-                                  </a:stretch>
-                                </pic:blipFill>
-                                <pic:spPr>
-                                  <a:xfrm>
-                                    <a:off x="0" y="0"/>
-                                    <a:ext cx="197485" cy="197485"/>
-                                  </a:xfrm>
-                                  <a:prstGeom prst="rect">
-                                    <a:avLst/>
-                                  </a:prstGeom>
-                                </pic:spPr>
-                              </pic:pic>
-                            </a:graphicData>
-                          </a:graphic>
-                        </wp:inline>
-                      </w:drawing>
-                    </w:r>
-                  </w:p>
-                </w:txbxContent>
-              </v:textbox>
-            </v:shape>
-          </w:pict>
-        </mc:Fallback>
-      </mc:AlternateContent>
+      <w:pict>
+        <v:shape id="Text Box 17" o:spid="_x0000_s4097" type="#_x0000_t202" style="position:absolute;margin-left:124.4pt;margin-top:6.7pt;width:396.3pt;height:40.45pt;z-index:251663360;visibility:visible" o:gfxdata="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" filled="f" stroked="f">
+          <v:textbox inset=".5mm,1.2mm,.5mm,.5mm">
+            <w:txbxContent>
+              <w:p>
+                <w:pPr>
+                  <w:spacing w:before="40" w:after="50" w:line="240" w:lineRule="auto"/>
+                  <w:rPr>
+                    <w:sz w:val="19"/>
+                    <w:szCs w:val="19"/>
+                  </w:rPr>
+                </w:pPr>
+                <w:r>
+                  <w:rPr>
+                    <w:sz w:val="19"/>
+                    <w:szCs w:val="19"/>
+                  </w:rPr>
+                  <w:t xml:space="preserve">© </w:t>
+                </w:r>
+                <w:r>
+                  <w:rPr>
+                    <w:sz w:val="19"/>
+                    <w:szCs w:val="19"/>
+                    <w:lang w:val="bg-BG"/>
+                  </w:rPr>
+                  <w:t>Фондация Софтуерен университет</w:t>
+                </w:r>
+                <w:r>
+                  <w:rPr>
+                    <w:sz w:val="19"/>
+                    <w:szCs w:val="19"/>
+                  </w:rPr>
+                  <w:t xml:space="preserve"> (</w:t>
+                </w:r>
+                <w:hyperlink r:id="rId2" w:history="1">
+                  <w:r>
+                    <w:rPr>
+                      <w:rStyle w:val="Hyperlink"/>
+                      <w:sz w:val="19"/>
+                      <w:szCs w:val="19"/>
+                    </w:rPr>
+                    <w:t>softuni.org</w:t>
+                  </w:r>
+                </w:hyperlink>
+                <w:r>
+                  <w:rPr>
+                    <w:sz w:val="19"/>
+                    <w:szCs w:val="19"/>
+                  </w:rPr>
+                  <w:t xml:space="preserve">). </w:t>
+                </w:r>
+                <w:r>
+                  <w:rPr>
+                    <w:sz w:val="19"/>
+                    <w:szCs w:val="19"/>
+                    <w:lang w:val="bg-BG"/>
+                  </w:rPr>
+                  <w:t>Този документ използва лиценз</w:t>
+                </w:r>
+                <w:r>
+                  <w:rPr>
+                    <w:sz w:val="19"/>
+                    <w:szCs w:val="19"/>
+                  </w:rPr>
+                  <w:t xml:space="preserve"> </w:t>
+                </w:r>
+                <w:hyperlink r:id="rId3" w:history="1">
+                  <w:r>
+                    <w:rPr>
+                      <w:rStyle w:val="Hyperlink"/>
+                      <w:sz w:val="19"/>
+                      <w:szCs w:val="19"/>
+                    </w:rPr>
+                    <w:t>CC-BY-NC-SA</w:t>
+                  </w:r>
+                </w:hyperlink>
+                <w:r>
+                  <w:rPr>
+                    <w:sz w:val="19"/>
+                    <w:szCs w:val="19"/>
+                  </w:rPr>
+                  <w:t>.</w:t>
+                </w:r>
+              </w:p>
+              <w:p>
+                <w:pPr>
+                  <w:spacing w:after="0" w:line="240" w:lineRule="auto"/>
+                  <w:ind w:left="1134"/>
+                  <w:rPr>
+                    <w:sz w:val="19"/>
+                    <w:szCs w:val="19"/>
+                  </w:rPr>
+                </w:pPr>
+                <w:r>
+                  <w:rPr>
+                    <w:noProof/>
+                    <w:sz w:val="20"/>
+                    <w:szCs w:val="20"/>
+                    <w:lang w:val="bg-BG" w:eastAsia="bg-BG"/>
+                  </w:rPr>
+                  <w:drawing>
+                    <wp:inline distT="0" distB="0" distL="0" distR="0">
+                      <wp:extent cx="200025" cy="200025"/>
+                      <wp:effectExtent l="0" t="0" r="9525" b="9525"/>
+                      <wp:docPr id="194" name="Picture 194">
+                        <a:hlinkClick xmlns:a="http://schemas.openxmlformats.org/drawingml/2006/main" r:id="rId4"/>
+                      </wp:docPr>
+                      <wp:cNvGraphicFramePr/>
+                      <a:graphic xmlns:a="http://schemas.openxmlformats.org/drawingml/2006/main">
+                        <a:graphicData uri="http://schemas.openxmlformats.org/drawingml/2006/picture">
+                          <pic:pic xmlns:pic="http://schemas.openxmlformats.org/drawingml/2006/picture">
+                            <pic:nvPicPr>
+                              <pic:cNvPr id="93" name="Picture 3">
+                                <a:hlinkClick r:id="rId4"/>
+                              </pic:cNvPr>
+                              <pic:cNvPicPr/>
+                            </pic:nvPicPr>
+                            <pic:blipFill>
+                              <a:blip r:embed="rId5"/>
+                              <a:stretch>
+                                <a:fillRect/>
+                              </a:stretch>
+                            </pic:blipFill>
+                            <pic:spPr>
+                              <a:xfrm>
+                                <a:off x="0" y="0"/>
+                                <a:ext cx="197485" cy="197485"/>
+                              </a:xfrm>
+                              <a:prstGeom prst="rect">
+                                <a:avLst/>
+                              </a:prstGeom>
+                            </pic:spPr>
+                          </pic:pic>
+                        </a:graphicData>
+                      </a:graphic>
+                    </wp:inline>
+                  </w:drawing>
+                </w:r>
+                <w:r>
+                  <w:rPr>
+                    <w:sz w:val="19"/>
+                    <w:szCs w:val="19"/>
+                  </w:rPr>
+                  <w:t xml:space="preserve">   </w:t>
+                </w:r>
+                <w:r>
+                  <w:rPr>
+                    <w:noProof/>
+                    <w:sz w:val="20"/>
+                    <w:szCs w:val="20"/>
+                    <w:lang w:val="bg-BG" w:eastAsia="bg-BG"/>
+                  </w:rPr>
+                  <w:drawing>
+                    <wp:inline distT="0" distB="0" distL="0" distR="0">
+                      <wp:extent cx="200025" cy="200025"/>
+                      <wp:effectExtent l="0" t="0" r="9525" b="9525"/>
+                      <wp:docPr id="195" name="Picture 195">
+                        <a:hlinkClick xmlns:a="http://schemas.openxmlformats.org/drawingml/2006/main" r:id="rId2"/>
+                      </wp:docPr>
+                      <wp:cNvGraphicFramePr/>
+                      <a:graphic xmlns:a="http://schemas.openxmlformats.org/drawingml/2006/main">
+                        <a:graphicData uri="http://schemas.openxmlformats.org/drawingml/2006/picture">
+                          <pic:pic xmlns:pic="http://schemas.openxmlformats.org/drawingml/2006/picture">
+                            <pic:nvPicPr>
+                              <pic:cNvPr id="94" name="Picture 4">
+                                <a:hlinkClick r:id="rId2"/>
+                              </pic:cNvPr>
+                              <pic:cNvPicPr/>
+                            </pic:nvPicPr>
+                            <pic:blipFill>
+                              <a:blip r:embed="rId6"/>
+                              <a:stretch>
+                                <a:fillRect/>
+                              </a:stretch>
+                            </pic:blipFill>
+                            <pic:spPr>
+                              <a:xfrm>
+                                <a:off x="0" y="0"/>
+                                <a:ext cx="197485" cy="197485"/>
+                              </a:xfrm>
+                              <a:prstGeom prst="rect">
+                                <a:avLst/>
+                              </a:prstGeom>
+                            </pic:spPr>
+                          </pic:pic>
+                        </a:graphicData>
+                      </a:graphic>
+                    </wp:inline>
+                  </w:drawing>
+                </w:r>
+                <w:r>
+                  <w:rPr>
+                    <w:sz w:val="19"/>
+                    <w:szCs w:val="19"/>
+                  </w:rPr>
+                  <w:t xml:space="preserve">   </w:t>
+                </w:r>
+                <w:r>
+                  <w:rPr>
+                    <w:noProof/>
+                    <w:sz w:val="20"/>
+                    <w:szCs w:val="20"/>
+                    <w:lang w:val="bg-BG" w:eastAsia="bg-BG"/>
+                  </w:rPr>
+                  <w:drawing>
+                    <wp:inline distT="0" distB="0" distL="0" distR="0">
+                      <wp:extent cx="200025" cy="200025"/>
+                      <wp:effectExtent l="0" t="0" r="9525" b="9525"/>
+                      <wp:docPr id="196" name="Picture 196">
+                        <a:hlinkClick xmlns:a="http://schemas.openxmlformats.org/drawingml/2006/main" r:id="rId7"/>
+                      </wp:docPr>
+                      <wp:cNvGraphicFramePr/>
+                      <a:graphic xmlns:a="http://schemas.openxmlformats.org/drawingml/2006/main">
+                        <a:graphicData uri="http://schemas.openxmlformats.org/drawingml/2006/picture">
+                          <pic:pic xmlns:pic="http://schemas.openxmlformats.org/drawingml/2006/picture">
+                            <pic:nvPicPr>
+                              <pic:cNvPr id="95" name="Picture 11">
+                                <a:hlinkClick r:id="rId7"/>
+                              </pic:cNvPr>
+                              <pic:cNvPicPr/>
+                            </pic:nvPicPr>
+                            <pic:blipFill>
+                              <a:blip r:embed="rId8"/>
+                              <a:stretch>
+                                <a:fillRect/>
+                              </a:stretch>
+                            </pic:blipFill>
+                            <pic:spPr>
+                              <a:xfrm>
+                                <a:off x="0" y="0"/>
+                                <a:ext cx="197485" cy="197485"/>
+                              </a:xfrm>
+                              <a:prstGeom prst="rect">
+                                <a:avLst/>
+                              </a:prstGeom>
+                            </pic:spPr>
+                          </pic:pic>
+                        </a:graphicData>
+                      </a:graphic>
+                    </wp:inline>
+                  </w:drawing>
+                </w:r>
+                <w:r>
+                  <w:rPr>
+                    <w:sz w:val="19"/>
+                    <w:szCs w:val="19"/>
+                  </w:rPr>
+                  <w:t xml:space="preserve">   </w:t>
+                </w:r>
+                <w:r>
+                  <w:rPr>
+                    <w:noProof/>
+                    <w:sz w:val="20"/>
+                    <w:szCs w:val="20"/>
+                    <w:lang w:val="bg-BG" w:eastAsia="bg-BG"/>
+                  </w:rPr>
+                  <w:drawing>
+                    <wp:inline distT="0" distB="0" distL="0" distR="0">
+                      <wp:extent cx="200025" cy="200025"/>
+                      <wp:effectExtent l="0" t="0" r="9525" b="9525"/>
+                      <wp:docPr id="197" name="Picture 197">
+                        <a:hlinkClick xmlns:a="http://schemas.openxmlformats.org/drawingml/2006/main" r:id="rId9"/>
+                      </wp:docPr>
+                      <wp:cNvGraphicFramePr/>
+                      <a:graphic xmlns:a="http://schemas.openxmlformats.org/drawingml/2006/main">
+                        <a:graphicData uri="http://schemas.openxmlformats.org/drawingml/2006/picture">
+                          <pic:pic xmlns:pic="http://schemas.openxmlformats.org/drawingml/2006/picture">
+                            <pic:nvPicPr>
+                              <pic:cNvPr id="96" name="Picture 16">
+                                <a:hlinkClick r:id="rId9"/>
+                              </pic:cNvPr>
+                              <pic:cNvPicPr/>
+                            </pic:nvPicPr>
+                            <pic:blipFill>
+                              <a:blip r:embed="rId10"/>
+                              <a:stretch>
+                                <a:fillRect/>
+                              </a:stretch>
+                            </pic:blipFill>
+                            <pic:spPr>
+                              <a:xfrm>
+                                <a:off x="0" y="0"/>
+                                <a:ext cx="197485" cy="197485"/>
+                              </a:xfrm>
+                              <a:prstGeom prst="rect">
+                                <a:avLst/>
+                              </a:prstGeom>
+                            </pic:spPr>
+                          </pic:pic>
+                        </a:graphicData>
+                      </a:graphic>
+                    </wp:inline>
+                  </w:drawing>
+                </w:r>
+                <w:r>
+                  <w:rPr>
+                    <w:sz w:val="19"/>
+                    <w:szCs w:val="19"/>
+                  </w:rPr>
+                  <w:t xml:space="preserve">   </w:t>
+                </w:r>
+                <w:r>
+                  <w:rPr>
+                    <w:noProof/>
+                    <w:sz w:val="20"/>
+                    <w:szCs w:val="20"/>
+                    <w:lang w:val="bg-BG" w:eastAsia="bg-BG"/>
+                  </w:rPr>
+                  <w:drawing>
+                    <wp:inline distT="0" distB="0" distL="0" distR="0">
+                      <wp:extent cx="200025" cy="200025"/>
+                      <wp:effectExtent l="0" t="0" r="9525" b="9525"/>
+                      <wp:docPr id="198" name="Picture 198">
+                        <a:hlinkClick xmlns:a="http://schemas.openxmlformats.org/drawingml/2006/main" r:id="rId11"/>
+                      </wp:docPr>
+                      <wp:cNvGraphicFramePr/>
+                      <a:graphic xmlns:a="http://schemas.openxmlformats.org/drawingml/2006/main">
+                        <a:graphicData uri="http://schemas.openxmlformats.org/drawingml/2006/picture">
+                          <pic:pic xmlns:pic="http://schemas.openxmlformats.org/drawingml/2006/picture">
+                            <pic:nvPicPr>
+                              <pic:cNvPr id="97" name="Picture 23">
+                                <a:hlinkClick r:id="rId11"/>
+                              </pic:cNvPr>
+                              <pic:cNvPicPr/>
+                            </pic:nvPicPr>
+                            <pic:blipFill>
+                              <a:blip r:embed="rId12"/>
+                              <a:stretch>
+                                <a:fillRect/>
+                              </a:stretch>
+                            </pic:blipFill>
+                            <pic:spPr>
+                              <a:xfrm>
+                                <a:off x="0" y="0"/>
+                                <a:ext cx="197485" cy="197485"/>
+                              </a:xfrm>
+                              <a:prstGeom prst="rect">
+                                <a:avLst/>
+                              </a:prstGeom>
+                            </pic:spPr>
+                          </pic:pic>
+                        </a:graphicData>
+                      </a:graphic>
+                    </wp:inline>
+                  </w:drawing>
+                </w:r>
+                <w:r>
+                  <w:rPr>
+                    <w:sz w:val="19"/>
+                    <w:szCs w:val="19"/>
+                  </w:rPr>
+                  <w:t xml:space="preserve">   </w:t>
+                </w:r>
+                <w:r>
+                  <w:rPr>
+                    <w:noProof/>
+                    <w:sz w:val="20"/>
+                    <w:szCs w:val="20"/>
+                    <w:lang w:val="bg-BG" w:eastAsia="bg-BG"/>
+                  </w:rPr>
+                  <w:drawing>
+                    <wp:inline distT="0" distB="0" distL="0" distR="0">
+                      <wp:extent cx="200025" cy="200025"/>
+                      <wp:effectExtent l="0" t="0" r="9525" b="9525"/>
+                      <wp:docPr id="199" name="Picture 199">
+                        <a:hlinkClick xmlns:a="http://schemas.openxmlformats.org/drawingml/2006/main" r:id="rId13"/>
+                      </wp:docPr>
+                      <wp:cNvGraphicFramePr/>
+                      <a:graphic xmlns:a="http://schemas.openxmlformats.org/drawingml/2006/main">
+                        <a:graphicData uri="http://schemas.openxmlformats.org/drawingml/2006/picture">
+                          <pic:pic xmlns:pic="http://schemas.openxmlformats.org/drawingml/2006/picture">
+                            <pic:nvPicPr>
+                              <pic:cNvPr id="98" name="Picture 25">
+                                <a:hlinkClick r:id="rId13"/>
+                              </pic:cNvPr>
+                              <pic:cNvPicPr/>
+                            </pic:nvPicPr>
+                            <pic:blipFill>
+                              <a:blip r:embed="rId14"/>
+                              <a:stretch>
+                                <a:fillRect/>
+                              </a:stretch>
+                            </pic:blipFill>
+                            <pic:spPr>
+                              <a:xfrm>
+                                <a:off x="0" y="0"/>
+                                <a:ext cx="197485" cy="197485"/>
+                              </a:xfrm>
+                              <a:prstGeom prst="rect">
+                                <a:avLst/>
+                              </a:prstGeom>
+                            </pic:spPr>
+                          </pic:pic>
+                        </a:graphicData>
+                      </a:graphic>
+                    </wp:inline>
+                  </w:drawing>
+                </w:r>
+                <w:r>
+                  <w:rPr>
+                    <w:sz w:val="19"/>
+                    <w:szCs w:val="19"/>
+                  </w:rPr>
+                  <w:t xml:space="preserve">   </w:t>
+                </w:r>
+                <w:r>
+                  <w:rPr>
+                    <w:noProof/>
+                    <w:sz w:val="20"/>
+                    <w:szCs w:val="20"/>
+                    <w:lang w:val="bg-BG" w:eastAsia="bg-BG"/>
+                  </w:rPr>
+                  <w:drawing>
+                    <wp:inline distT="0" distB="0" distL="0" distR="0">
+                      <wp:extent cx="200025" cy="200025"/>
+                      <wp:effectExtent l="0" t="0" r="9525" b="9525"/>
+                      <wp:docPr id="200" name="Picture 200">
+                        <a:hlinkClick xmlns:a="http://schemas.openxmlformats.org/drawingml/2006/main" r:id="rId15"/>
+                      </wp:docPr>
+                      <wp:cNvGraphicFramePr/>
+                      <a:graphic xmlns:a="http://schemas.openxmlformats.org/drawingml/2006/main">
+                        <a:graphicData uri="http://schemas.openxmlformats.org/drawingml/2006/picture">
+                          <pic:pic xmlns:pic="http://schemas.openxmlformats.org/drawingml/2006/picture">
+                            <pic:nvPicPr>
+                              <pic:cNvPr id="99" name="Picture 27">
+                                <a:hlinkClick r:id="rId15"/>
+                              </pic:cNvPr>
+                              <pic:cNvPicPr/>
+                            </pic:nvPicPr>
+                            <pic:blipFill>
+                              <a:blip r:embed="rId16"/>
+                              <a:stretch>
+                                <a:fillRect/>
+                              </a:stretch>
+                            </pic:blipFill>
+                            <pic:spPr>
+                              <a:xfrm>
+                                <a:off x="0" y="0"/>
+                                <a:ext cx="197485" cy="197485"/>
+                              </a:xfrm>
+                              <a:prstGeom prst="rect">
+                                <a:avLst/>
+                              </a:prstGeom>
+                            </pic:spPr>
+                          </pic:pic>
+                        </a:graphicData>
+                      </a:graphic>
+                    </wp:inline>
+                  </w:drawing>
+                </w:r>
+                <w:r>
+                  <w:rPr>
+                    <w:sz w:val="19"/>
+                    <w:szCs w:val="19"/>
+                  </w:rPr>
+                  <w:t xml:space="preserve">   </w:t>
+                </w:r>
+                <w:r>
+                  <w:rPr>
+                    <w:noProof/>
+                    <w:sz w:val="20"/>
+                    <w:szCs w:val="20"/>
+                    <w:lang w:val="bg-BG" w:eastAsia="bg-BG"/>
+                  </w:rPr>
+                  <w:drawing>
+                    <wp:inline distT="0" distB="0" distL="0" distR="0">
+                      <wp:extent cx="200025" cy="200025"/>
+                      <wp:effectExtent l="0" t="0" r="9525" b="9525"/>
+                      <wp:docPr id="201" name="Picture 201">
+                        <a:hlinkClick xmlns:a="http://schemas.openxmlformats.org/drawingml/2006/main" r:id="rId17"/>
+                      </wp:docPr>
+                      <wp:cNvGraphicFramePr/>
+                      <a:graphic xmlns:a="http://schemas.openxmlformats.org/drawingml/2006/main">
+                        <a:graphicData uri="http://schemas.openxmlformats.org/drawingml/2006/picture">
+                          <pic:pic xmlns:pic="http://schemas.openxmlformats.org/drawingml/2006/picture">
+                            <pic:nvPicPr>
+                              <pic:cNvPr id="101" name="Picture 99">
+                                <a:hlinkClick r:id="rId17"/>
+                              </pic:cNvPr>
+                              <pic:cNvPicPr/>
+                            </pic:nvPicPr>
+                            <pic:blipFill>
+                              <a:blip r:embed="rId18"/>
+                              <a:stretch>
+                                <a:fillRect/>
+                              </a:stretch>
+                            </pic:blipFill>
+                            <pic:spPr>
+                              <a:xfrm>
+                                <a:off x="0" y="0"/>
+                                <a:ext cx="197485" cy="197485"/>
+                              </a:xfrm>
+                              <a:prstGeom prst="rect">
+                                <a:avLst/>
+                              </a:prstGeom>
+                            </pic:spPr>
+                          </pic:pic>
+                        </a:graphicData>
+                      </a:graphic>
+                    </wp:inline>
+                  </w:drawing>
+                </w:r>
+                <w:r>
+                  <w:rPr>
+                    <w:sz w:val="19"/>
+                    <w:szCs w:val="19"/>
+                  </w:rPr>
+                  <w:t xml:space="preserve">   </w:t>
+                </w:r>
+                <w:r>
+                  <w:rPr>
+                    <w:noProof/>
+                    <w:sz w:val="20"/>
+                    <w:szCs w:val="20"/>
+                    <w:lang w:val="bg-BG" w:eastAsia="bg-BG"/>
+                  </w:rPr>
+                  <w:drawing>
+                    <wp:inline distT="0" distB="0" distL="0" distR="0">
+                      <wp:extent cx="200025" cy="200025"/>
+                      <wp:effectExtent l="0" t="0" r="9525" b="9525"/>
+                      <wp:docPr id="202" name="Picture 202">
+                        <a:hlinkClick xmlns:a="http://schemas.openxmlformats.org/drawingml/2006/main" r:id="rId19"/>
+                      </wp:docPr>
+                      <wp:cNvGraphicFramePr/>
+                      <a:graphic xmlns:a="http://schemas.openxmlformats.org/drawingml/2006/main">
+                        <a:graphicData uri="http://schemas.openxmlformats.org/drawingml/2006/picture">
+                          <pic:pic xmlns:pic="http://schemas.openxmlformats.org/drawingml/2006/picture">
+                            <pic:nvPicPr>
+                              <pic:cNvPr id="102" name="Picture 35">
+                                <a:hlinkClick r:id="rId19"/>
+                              </pic:cNvPr>
+                              <pic:cNvPicPr/>
+                            </pic:nvPicPr>
+                            <pic:blipFill>
+                              <a:blip r:embed="rId20"/>
+                              <a:stretch>
+                                <a:fillRect/>
+                              </a:stretch>
+                            </pic:blipFill>
+                            <pic:spPr>
+                              <a:xfrm>
+                                <a:off x="0" y="0"/>
+                                <a:ext cx="197485" cy="197485"/>
+                              </a:xfrm>
+                              <a:prstGeom prst="rect">
+                                <a:avLst/>
+                              </a:prstGeom>
+                            </pic:spPr>
+                          </pic:pic>
+                        </a:graphicData>
+                      </a:graphic>
+                    </wp:inline>
+                  </w:drawing>
+                </w:r>
+                <w:r>
+                  <w:rPr>
+                    <w:sz w:val="19"/>
+                    <w:szCs w:val="19"/>
+                  </w:rPr>
+                  <w:t xml:space="preserve">   </w:t>
+                </w:r>
+                <w:r>
+                  <w:rPr>
+                    <w:noProof/>
+                    <w:sz w:val="20"/>
+                    <w:szCs w:val="20"/>
+                    <w:lang w:val="bg-BG" w:eastAsia="bg-BG"/>
+                  </w:rPr>
+                  <w:drawing>
+                    <wp:inline distT="0" distB="0" distL="0" distR="0">
+                      <wp:extent cx="200025" cy="200025"/>
+                      <wp:effectExtent l="0" t="0" r="9525" b="9525"/>
+                      <wp:docPr id="203" name="Picture 203">
+                        <a:hlinkClick xmlns:a="http://schemas.openxmlformats.org/drawingml/2006/main" r:id="rId21"/>
+                      </wp:docPr>
+                      <wp:cNvGraphicFramePr/>
+                      <a:graphic xmlns:a="http://schemas.openxmlformats.org/drawingml/2006/main">
+                        <a:graphicData uri="http://schemas.openxmlformats.org/drawingml/2006/picture">
+                          <pic:pic xmlns:pic="http://schemas.openxmlformats.org/drawingml/2006/picture">
+                            <pic:nvPicPr>
+                              <pic:cNvPr id="103" name="Picture 85">
+                                <a:hlinkClick r:id="rId21"/>
+                              </pic:cNvPr>
+                              <pic:cNvPicPr/>
+                            </pic:nvPicPr>
+                            <pic:blipFill>
+                              <a:blip r:embed="rId22"/>
+                              <a:stretch>
+                                <a:fillRect/>
+                              </a:stretch>
+                            </pic:blipFill>
+                            <pic:spPr>
+                              <a:xfrm>
+                                <a:off x="0" y="0"/>
+                                <a:ext cx="197485" cy="197485"/>
+                              </a:xfrm>
+                              <a:prstGeom prst="rect">
+                                <a:avLst/>
+                              </a:prstGeom>
+                            </pic:spPr>
+                          </pic:pic>
+                        </a:graphicData>
+                      </a:graphic>
+                    </wp:inline>
+                  </w:drawing>
+                </w:r>
+              </w:p>
+            </w:txbxContent>
+          </v:textbox>
+        </v:shape>
+      </w:pict>
     </w:r>
   </w:p>
 </w:ftr>
 </file>
 
 <file path=word/footnotes.xml><?xml version="1.0" encoding="utf-8"?>
-<w:footnotes xmlns:wpc="http://schemas.microsoft.com/office/word/2010/wordprocessingCanvas" xmlns:cx="http://schemas.microsoft.com/office/drawing/2014/chartex" xmlns:cx1="http://schemas.microsoft.com/office/drawing/2015/9/8/chartex" xmlns:cx2="http://schemas.microsoft.com/office/drawing/2015/10/21/chartex" xmlns:cx3="http://schemas.microsoft.com/office/drawing/2016/5/9/chartex" xmlns:cx4="http://schemas.microsoft.com/office/drawing/2016/5/10/chartex" xmlns:cx5="http://schemas.microsoft.com/office/drawing/2016/5/11/chartex" xmlns:mc="http://schemas.openxmlformats.org/markup-compatibility/2006" xmlns:o="urn:schemas-microsoft-com:office:office" xmlns:r="http://schemas.openxmlformats.org/officeDocument/2006/relationships" xmlns:m="http://schemas.openxmlformats.org/officeDocument/2006/math" xmlns:v="urn:schemas-microsoft-com:vml" xmlns:wp14="http://schemas.microsoft.com/office/word/2010/wordprocessingDrawing" xmlns:wp="http://schemas.openxmlformats.org/drawingml/2006/wordprocessingDrawing" xmlns:w10="urn:schemas-microsoft-com:office:word" xmlns:w="http://schemas.openxmlformats.org/wordprocessingml/2006/main" xmlns:w14="http://schemas.microsoft.com/office/word/2010/wordml" xmlns:w15="http://schemas.microsoft.com/office/word/2012/wordml" xmlns:w16se="http://schemas.microsoft.com/office/word/2015/wordml/symex" xmlns:wpg="http://schemas.microsoft.com/office/word/2010/wordprocessingGroup" xmlns:wpi="http://schemas.microsoft.com/office/word/2010/wordprocessingInk" xmlns:wne="http://schemas.microsoft.com/office/word/2006/wordml" xmlns:wps="http://schemas.microsoft.com/office/word/2010/wordprocessingShape" mc:Ignorable="w14 w15 w16se wp14">
+<w:footnotes xmlns:ve="http://schemas.openxmlformats.org/markup-compatibility/2006" xmlns:o="urn:schemas-microsoft-com:office:office" xmlns:r="http://schemas.openxmlformats.org/officeDocument/2006/relationships" xmlns:m="http://schemas.openxmlformats.org/officeDocument/2006/math" xmlns:v="urn:schemas-microsoft-com:vml" xmlns:wp="http://schemas.openxmlformats.org/drawingml/2006/wordprocessingDrawing" xmlns:w10="urn:schemas-microsoft-com:office:word" xmlns:w="http://schemas.openxmlformats.org/wordprocessingml/2006/main" xmlns:wne="http://schemas.microsoft.com/office/word/2006/wordml">
   <w:footnote w:type="separator" w:id="-1">
     <w:p>
       <w:pPr>
@@ -13357,7 +12018,7 @@
 </file>
 
 <file path=word/header1.xml><?xml version="1.0" encoding="utf-8"?>
-<w:hdr xmlns:wpc="http://schemas.microsoft.com/office/word/2010/wordprocessingCanvas" xmlns:cx="http://schemas.microsoft.com/office/drawing/2014/chartex" xmlns:cx1="http://schemas.microsoft.com/office/drawing/2015/9/8/chartex" xmlns:cx2="http://schemas.microsoft.com/office/drawing/2015/10/21/chartex" xmlns:cx3="http://schemas.microsoft.com/office/drawing/2016/5/9/chartex" xmlns:cx4="http://schemas.microsoft.com/office/drawing/2016/5/10/chartex" xmlns:cx5="http://schemas.microsoft.com/office/drawing/2016/5/11/chartex" xmlns:mc="http://schemas.openxmlformats.org/markup-compatibility/2006" xmlns:o="urn:schemas-microsoft-com:office:office" xmlns:r="http://schemas.openxmlformats.org/officeDocument/2006/relationships" xmlns:m="http://schemas.openxmlformats.org/officeDocument/2006/math" xmlns:v="urn:schemas-microsoft-com:vml" xmlns:wp14="http://schemas.microsoft.com/office/word/2010/wordprocessingDrawing" xmlns:wp="http://schemas.openxmlformats.org/drawingml/2006/wordprocessingDrawing" xmlns:w10="urn:schemas-microsoft-com:office:word" xmlns:w="http://schemas.openxmlformats.org/wordprocessingml/2006/main" xmlns:w14="http://schemas.microsoft.com/office/word/2010/wordml" xmlns:w15="http://schemas.microsoft.com/office/word/2012/wordml" xmlns:w16se="http://schemas.microsoft.com/office/word/2015/wordml/symex" xmlns:wpg="http://schemas.microsoft.com/office/word/2010/wordprocessingGroup" xmlns:wpi="http://schemas.microsoft.com/office/word/2010/wordprocessingInk" xmlns:wne="http://schemas.microsoft.com/office/word/2006/wordml" xmlns:wps="http://schemas.microsoft.com/office/word/2010/wordprocessingShape" mc:Ignorable="w14 w15 w16se wp14">
+<w:hdr xmlns:ve="http://schemas.openxmlformats.org/markup-compatibility/2006" xmlns:o="urn:schemas-microsoft-com:office:office" xmlns:r="http://schemas.openxmlformats.org/officeDocument/2006/relationships" xmlns:m="http://schemas.openxmlformats.org/officeDocument/2006/math" xmlns:v="urn:schemas-microsoft-com:vml" xmlns:wp="http://schemas.openxmlformats.org/drawingml/2006/wordprocessingDrawing" xmlns:w10="urn:schemas-microsoft-com:office:word" xmlns:w="http://schemas.openxmlformats.org/wordprocessingml/2006/main" xmlns:wne="http://schemas.microsoft.com/office/word/2006/wordml">
   <w:p>
     <w:pPr>
       <w:pStyle w:val="Header"/>
@@ -13368,8 +12029,8 @@
 </file>
 
 <file path=word/numbering.xml><?xml version="1.0" encoding="utf-8"?>
-<w:numbering xmlns:wpc="http://schemas.microsoft.com/office/word/2010/wordprocessingCanvas" xmlns:cx="http://schemas.microsoft.com/office/drawing/2014/chartex" xmlns:cx1="http://schemas.microsoft.com/office/drawing/2015/9/8/chartex" xmlns:cx2="http://schemas.microsoft.com/office/drawing/2015/10/21/chartex" xmlns:cx3="http://schemas.microsoft.com/office/drawing/2016/5/9/chartex" xmlns:cx4="http://schemas.microsoft.com/office/drawing/2016/5/10/chartex" xmlns:cx5="http://schemas.microsoft.com/office/drawing/2016/5/11/chartex" xmlns:mc="http://schemas.openxmlformats.org/markup-compatibility/2006" xmlns:o="urn:schemas-microsoft-com:office:office" xmlns:r="http://schemas.openxmlformats.org/officeDocument/2006/relationships" xmlns:m="http://schemas.openxmlformats.org/officeDocument/2006/math" xmlns:v="urn:schemas-microsoft-com:vml" xmlns:wp14="http://schemas.microsoft.com/office/word/2010/wordprocessingDrawing" xmlns:wp="http://schemas.openxmlformats.org/drawingml/2006/wordprocessingDrawing" xmlns:w10="urn:schemas-microsoft-com:office:word" xmlns:w="http://schemas.openxmlformats.org/wordprocessingml/2006/main" xmlns:w14="http://schemas.microsoft.com/office/word/2010/wordml" xmlns:w15="http://schemas.microsoft.com/office/word/2012/wordml" xmlns:w16se="http://schemas.microsoft.com/office/word/2015/wordml/symex" xmlns:wpg="http://schemas.microsoft.com/office/word/2010/wordprocessingGroup" xmlns:wpi="http://schemas.microsoft.com/office/word/2010/wordprocessingInk" xmlns:wne="http://schemas.microsoft.com/office/word/2006/wordml" xmlns:wps="http://schemas.microsoft.com/office/word/2010/wordprocessingShape" mc:Ignorable="w14 w15 w16se wp14">
-  <w:abstractNum w:abstractNumId="0" w15:restartNumberingAfterBreak="0">
+<w:numbering xmlns:ve="http://schemas.openxmlformats.org/markup-compatibility/2006" xmlns:o="urn:schemas-microsoft-com:office:office" xmlns:r="http://schemas.openxmlformats.org/officeDocument/2006/relationships" xmlns:m="http://schemas.openxmlformats.org/officeDocument/2006/math" xmlns:v="urn:schemas-microsoft-com:vml" xmlns:wp="http://schemas.openxmlformats.org/drawingml/2006/wordprocessingDrawing" xmlns:w10="urn:schemas-microsoft-com:office:word" xmlns:w="http://schemas.openxmlformats.org/wordprocessingml/2006/main" xmlns:wne="http://schemas.microsoft.com/office/word/2006/wordml">
+  <w:abstractNum w:abstractNumId="0">
     <w:nsid w:val="00B25F9A"/>
     <w:multiLevelType w:val="hybridMultilevel"/>
     <w:tmpl w:val="E7AEAC4C"/>
@@ -13482,7 +12143,7 @@
       </w:rPr>
     </w:lvl>
   </w:abstractNum>
-  <w:abstractNum w:abstractNumId="1" w15:restartNumberingAfterBreak="0">
+  <w:abstractNum w:abstractNumId="1">
     <w:nsid w:val="04D03E6B"/>
     <w:multiLevelType w:val="hybridMultilevel"/>
     <w:tmpl w:val="99746136"/>
@@ -13595,7 +12256,7 @@
       </w:rPr>
     </w:lvl>
   </w:abstractNum>
-  <w:abstractNum w:abstractNumId="2" w15:restartNumberingAfterBreak="0">
+  <w:abstractNum w:abstractNumId="2">
     <w:nsid w:val="04E60920"/>
     <w:multiLevelType w:val="hybridMultilevel"/>
     <w:tmpl w:val="9DB0F662"/>
@@ -13708,7 +12369,7 @@
       </w:rPr>
     </w:lvl>
   </w:abstractNum>
-  <w:abstractNum w:abstractNumId="3" w15:restartNumberingAfterBreak="0">
+  <w:abstractNum w:abstractNumId="3">
     <w:nsid w:val="1249233E"/>
     <w:multiLevelType w:val="hybridMultilevel"/>
     <w:tmpl w:val="77383D9E"/>
@@ -13821,7 +12482,7 @@
       </w:rPr>
     </w:lvl>
   </w:abstractNum>
-  <w:abstractNum w:abstractNumId="4" w15:restartNumberingAfterBreak="0">
+  <w:abstractNum w:abstractNumId="4">
     <w:nsid w:val="156C13FF"/>
     <w:multiLevelType w:val="hybridMultilevel"/>
     <w:tmpl w:val="AB08E754"/>
@@ -13934,7 +12595,7 @@
       </w:rPr>
     </w:lvl>
   </w:abstractNum>
-  <w:abstractNum w:abstractNumId="5" w15:restartNumberingAfterBreak="0">
+  <w:abstractNum w:abstractNumId="5">
     <w:nsid w:val="1985424D"/>
     <w:multiLevelType w:val="multilevel"/>
     <w:tmpl w:val="9F421FD4"/>
@@ -14047,7 +12708,7 @@
       </w:rPr>
     </w:lvl>
   </w:abstractNum>
-  <w:abstractNum w:abstractNumId="6" w15:restartNumberingAfterBreak="0">
+  <w:abstractNum w:abstractNumId="6">
     <w:nsid w:val="1A711685"/>
     <w:multiLevelType w:val="hybridMultilevel"/>
     <w:tmpl w:val="1AC8F050"/>
@@ -14136,7 +12797,7 @@
       </w:pPr>
     </w:lvl>
   </w:abstractNum>
-  <w:abstractNum w:abstractNumId="7" w15:restartNumberingAfterBreak="0">
+  <w:abstractNum w:abstractNumId="7">
     <w:nsid w:val="23687A39"/>
     <w:multiLevelType w:val="hybridMultilevel"/>
     <w:tmpl w:val="5802ACCA"/>
@@ -14249,7 +12910,7 @@
       </w:rPr>
     </w:lvl>
   </w:abstractNum>
-  <w:abstractNum w:abstractNumId="8" w15:restartNumberingAfterBreak="0">
+  <w:abstractNum w:abstractNumId="8">
     <w:nsid w:val="26413526"/>
     <w:multiLevelType w:val="hybridMultilevel"/>
     <w:tmpl w:val="8D880544"/>
@@ -14341,7 +13002,7 @@
       </w:pPr>
     </w:lvl>
   </w:abstractNum>
-  <w:abstractNum w:abstractNumId="9" w15:restartNumberingAfterBreak="0">
+  <w:abstractNum w:abstractNumId="9">
     <w:nsid w:val="4092600D"/>
     <w:multiLevelType w:val="hybridMultilevel"/>
     <w:tmpl w:val="26FE59A0"/>
@@ -14454,7 +13115,7 @@
       </w:rPr>
     </w:lvl>
   </w:abstractNum>
-  <w:abstractNum w:abstractNumId="10" w15:restartNumberingAfterBreak="0">
+  <w:abstractNum w:abstractNumId="10">
     <w:nsid w:val="49F15A4A"/>
     <w:multiLevelType w:val="hybridMultilevel"/>
     <w:tmpl w:val="E2300794"/>
@@ -14541,7 +13202,7 @@
       </w:pPr>
     </w:lvl>
   </w:abstractNum>
-  <w:abstractNum w:abstractNumId="11" w15:restartNumberingAfterBreak="0">
+  <w:abstractNum w:abstractNumId="11">
     <w:nsid w:val="4C772B45"/>
     <w:multiLevelType w:val="hybridMultilevel"/>
     <w:tmpl w:val="43B24FF4"/>
@@ -14654,7 +13315,7 @@
       </w:rPr>
     </w:lvl>
   </w:abstractNum>
-  <w:abstractNum w:abstractNumId="12" w15:restartNumberingAfterBreak="0">
+  <w:abstractNum w:abstractNumId="12">
     <w:nsid w:val="570D5E3F"/>
     <w:multiLevelType w:val="hybridMultilevel"/>
     <w:tmpl w:val="ACE8DBA4"/>
@@ -14767,7 +13428,7 @@
       </w:rPr>
     </w:lvl>
   </w:abstractNum>
-  <w:abstractNum w:abstractNumId="13" w15:restartNumberingAfterBreak="0">
+  <w:abstractNum w:abstractNumId="13">
     <w:nsid w:val="57231504"/>
     <w:multiLevelType w:val="hybridMultilevel"/>
     <w:tmpl w:val="7E808ABA"/>
@@ -14880,7 +13541,7 @@
       </w:rPr>
     </w:lvl>
   </w:abstractNum>
-  <w:abstractNum w:abstractNumId="14" w15:restartNumberingAfterBreak="0">
+  <w:abstractNum w:abstractNumId="14">
     <w:nsid w:val="57B04E0C"/>
     <w:multiLevelType w:val="hybridMultilevel"/>
     <w:tmpl w:val="DA6E7050"/>
@@ -14969,7 +13630,7 @@
       </w:pPr>
     </w:lvl>
   </w:abstractNum>
-  <w:abstractNum w:abstractNumId="15" w15:restartNumberingAfterBreak="0">
+  <w:abstractNum w:abstractNumId="15">
     <w:nsid w:val="594861DC"/>
     <w:multiLevelType w:val="hybridMultilevel"/>
     <w:tmpl w:val="ECAE866E"/>
@@ -15082,7 +13743,7 @@
       </w:rPr>
     </w:lvl>
   </w:abstractNum>
-  <w:abstractNum w:abstractNumId="16" w15:restartNumberingAfterBreak="0">
+  <w:abstractNum w:abstractNumId="16">
     <w:nsid w:val="5B38453D"/>
     <w:multiLevelType w:val="hybridMultilevel"/>
     <w:tmpl w:val="E7D0C512"/>
@@ -15195,7 +13856,7 @@
       </w:rPr>
     </w:lvl>
   </w:abstractNum>
-  <w:abstractNum w:abstractNumId="17" w15:restartNumberingAfterBreak="0">
+  <w:abstractNum w:abstractNumId="17">
     <w:nsid w:val="5CDF1D94"/>
     <w:multiLevelType w:val="hybridMultilevel"/>
     <w:tmpl w:val="D68C7590"/>
@@ -15287,7 +13948,7 @@
       </w:pPr>
     </w:lvl>
   </w:abstractNum>
-  <w:abstractNum w:abstractNumId="18" w15:restartNumberingAfterBreak="0">
+  <w:abstractNum w:abstractNumId="18">
     <w:nsid w:val="5DF67C9C"/>
     <w:multiLevelType w:val="hybridMultilevel"/>
     <w:tmpl w:val="70E46A34"/>
@@ -15400,7 +14061,7 @@
       </w:rPr>
     </w:lvl>
   </w:abstractNum>
-  <w:abstractNum w:abstractNumId="19" w15:restartNumberingAfterBreak="0">
+  <w:abstractNum w:abstractNumId="19">
     <w:nsid w:val="673E09DF"/>
     <w:multiLevelType w:val="hybridMultilevel"/>
     <w:tmpl w:val="A97ECBB8"/>
@@ -15513,7 +14174,7 @@
       </w:rPr>
     </w:lvl>
   </w:abstractNum>
-  <w:abstractNum w:abstractNumId="20" w15:restartNumberingAfterBreak="0">
+  <w:abstractNum w:abstractNumId="20">
     <w:nsid w:val="6FAE3142"/>
     <w:multiLevelType w:val="hybridMultilevel"/>
     <w:tmpl w:val="5E4611A0"/>
@@ -15602,7 +14263,7 @@
       </w:pPr>
     </w:lvl>
   </w:abstractNum>
-  <w:abstractNum w:abstractNumId="21" w15:restartNumberingAfterBreak="0">
+  <w:abstractNum w:abstractNumId="21">
     <w:nsid w:val="744B30C7"/>
     <w:multiLevelType w:val="hybridMultilevel"/>
     <w:tmpl w:val="F830DE16"/>
@@ -15715,7 +14376,7 @@
       </w:rPr>
     </w:lvl>
   </w:abstractNum>
-  <w:abstractNum w:abstractNumId="22" w15:restartNumberingAfterBreak="0">
+  <w:abstractNum w:abstractNumId="22">
     <w:nsid w:val="791F5DDE"/>
     <w:multiLevelType w:val="hybridMultilevel"/>
     <w:tmpl w:val="8D880544"/>
@@ -15881,7 +14542,7 @@
 </file>
 
 <file path=word/styles.xml><?xml version="1.0" encoding="utf-8"?>
-<w:styles xmlns:mc="http://schemas.openxmlformats.org/markup-compatibility/2006" xmlns:r="http://schemas.openxmlformats.org/officeDocument/2006/relationships" xmlns:w="http://schemas.openxmlformats.org/wordprocessingml/2006/main" xmlns:w14="http://schemas.microsoft.com/office/word/2010/wordml" xmlns:w15="http://schemas.microsoft.com/office/word/2012/wordml" xmlns:w16se="http://schemas.microsoft.com/office/word/2015/wordml/symex" mc:Ignorable="w14 w15 w16se">
+<w:styles xmlns:r="http://schemas.openxmlformats.org/officeDocument/2006/relationships" xmlns:w="http://schemas.openxmlformats.org/wordprocessingml/2006/main">
   <w:docDefaults>
     <w:rPrDefault>
       <w:rPr>
@@ -15897,381 +14558,144 @@
       </w:pPr>
     </w:pPrDefault>
   </w:docDefaults>
-  <w:latentStyles w:defLockedState="0" w:defUIPriority="99" w:defSemiHidden="0" w:defUnhideWhenUsed="0" w:defQFormat="0" w:count="374">
-    <w:lsdException w:name="Normal" w:uiPriority="0" w:qFormat="1"/>
-    <w:lsdException w:name="heading 1" w:uiPriority="9" w:qFormat="1"/>
-    <w:lsdException w:name="heading 2" w:semiHidden="1" w:uiPriority="9" w:unhideWhenUsed="1" w:qFormat="1"/>
-    <w:lsdException w:name="heading 3" w:semiHidden="1" w:uiPriority="9" w:unhideWhenUsed="1" w:qFormat="1"/>
-    <w:lsdException w:name="heading 4" w:semiHidden="1" w:uiPriority="9" w:unhideWhenUsed="1" w:qFormat="1"/>
-    <w:lsdException w:name="heading 5" w:semiHidden="1" w:uiPriority="9" w:unhideWhenUsed="1" w:qFormat="1"/>
-    <w:lsdException w:name="heading 6" w:semiHidden="1" w:uiPriority="9" w:unhideWhenUsed="1" w:qFormat="1"/>
-    <w:lsdException w:name="heading 7" w:semiHidden="1" w:uiPriority="9" w:unhideWhenUsed="1" w:qFormat="1"/>
-    <w:lsdException w:name="heading 8" w:semiHidden="1" w:uiPriority="9" w:unhideWhenUsed="1" w:qFormat="1"/>
-    <w:lsdException w:name="heading 9" w:semiHidden="1" w:uiPriority="9" w:unhideWhenUsed="1" w:qFormat="1"/>
-    <w:lsdException w:name="index 1" w:semiHidden="1" w:unhideWhenUsed="1"/>
-    <w:lsdException w:name="index 2" w:semiHidden="1" w:unhideWhenUsed="1"/>
-    <w:lsdException w:name="index 3" w:semiHidden="1" w:unhideWhenUsed="1"/>
-    <w:lsdException w:name="index 4" w:semiHidden="1" w:unhideWhenUsed="1"/>
-    <w:lsdException w:name="index 5" w:semiHidden="1" w:unhideWhenUsed="1"/>
-    <w:lsdException w:name="index 6" w:semiHidden="1" w:unhideWhenUsed="1"/>
-    <w:lsdException w:name="index 7" w:semiHidden="1" w:unhideWhenUsed="1"/>
-    <w:lsdException w:name="index 8" w:semiHidden="1" w:unhideWhenUsed="1"/>
-    <w:lsdException w:name="index 9" w:semiHidden="1" w:unhideWhenUsed="1"/>
-    <w:lsdException w:name="toc 1" w:semiHidden="1" w:uiPriority="39" w:unhideWhenUsed="1"/>
-    <w:lsdException w:name="toc 2" w:semiHidden="1" w:uiPriority="39" w:unhideWhenUsed="1"/>
-    <w:lsdException w:name="toc 3" w:semiHidden="1" w:uiPriority="39" w:unhideWhenUsed="1"/>
-    <w:lsdException w:name="toc 4" w:semiHidden="1" w:uiPriority="39" w:unhideWhenUsed="1"/>
-    <w:lsdException w:name="toc 5" w:semiHidden="1" w:uiPriority="39" w:unhideWhenUsed="1"/>
-    <w:lsdException w:name="toc 6" w:semiHidden="1" w:uiPriority="39" w:unhideWhenUsed="1"/>
-    <w:lsdException w:name="toc 7" w:semiHidden="1" w:uiPriority="39" w:unhideWhenUsed="1"/>
-    <w:lsdException w:name="toc 8" w:semiHidden="1" w:uiPriority="39" w:unhideWhenUsed="1"/>
-    <w:lsdException w:name="toc 9" w:semiHidden="1" w:uiPriority="39" w:unhideWhenUsed="1"/>
-    <w:lsdException w:name="Normal Indent" w:semiHidden="1" w:unhideWhenUsed="1"/>
-    <w:lsdException w:name="footnote text" w:semiHidden="1" w:unhideWhenUsed="1"/>
-    <w:lsdException w:name="annotation text" w:semiHidden="1" w:unhideWhenUsed="1"/>
-    <w:lsdException w:name="header" w:semiHidden="1" w:unhideWhenUsed="1"/>
-    <w:lsdException w:name="footer" w:semiHidden="1" w:unhideWhenUsed="1"/>
-    <w:lsdException w:name="index heading" w:semiHidden="1" w:unhideWhenUsed="1"/>
-    <w:lsdException w:name="caption" w:semiHidden="1" w:uiPriority="35" w:unhideWhenUsed="1" w:qFormat="1"/>
-    <w:lsdException w:name="table of figures" w:semiHidden="1" w:unhideWhenUsed="1"/>
-    <w:lsdException w:name="envelope address" w:semiHidden="1" w:unhideWhenUsed="1"/>
-    <w:lsdException w:name="envelope return" w:semiHidden="1" w:unhideWhenUsed="1"/>
-    <w:lsdException w:name="footnote reference" w:semiHidden="1" w:unhideWhenUsed="1"/>
-    <w:lsdException w:name="annotation reference" w:semiHidden="1" w:unhideWhenUsed="1"/>
-    <w:lsdException w:name="line number" w:semiHidden="1" w:unhideWhenUsed="1"/>
-    <w:lsdException w:name="page number" w:semiHidden="1" w:unhideWhenUsed="1"/>
-    <w:lsdException w:name="endnote reference" w:semiHidden="1" w:unhideWhenUsed="1"/>
-    <w:lsdException w:name="endnote text" w:semiHidden="1" w:unhideWhenUsed="1"/>
-    <w:lsdException w:name="table of authorities" w:semiHidden="1" w:unhideWhenUsed="1"/>
-    <w:lsdException w:name="macro" w:semiHidden="1" w:unhideWhenUsed="1"/>
-    <w:lsdException w:name="toa heading" w:semiHidden="1" w:unhideWhenUsed="1"/>
-    <w:lsdException w:name="List" w:semiHidden="1" w:unhideWhenUsed="1"/>
-    <w:lsdException w:name="List Bullet" w:semiHidden="1" w:unhideWhenUsed="1"/>
-    <w:lsdException w:name="List Number" w:semiHidden="1" w:unhideWhenUsed="1"/>
-    <w:lsdException w:name="List 2" w:semiHidden="1" w:unhideWhenUsed="1"/>
-    <w:lsdException w:name="List 3" w:semiHidden="1" w:unhideWhenUsed="1"/>
-    <w:lsdException w:name="List 4" w:semiHidden="1" w:unhideWhenUsed="1"/>
-    <w:lsdException w:name="List 5" w:semiHidden="1" w:unhideWhenUsed="1"/>
-    <w:lsdException w:name="List Bullet 2" w:semiHidden="1" w:unhideWhenUsed="1"/>
-    <w:lsdException w:name="List Bullet 3" w:semiHidden="1" w:unhideWhenUsed="1"/>
-    <w:lsdException w:name="List Bullet 4" w:semiHidden="1" w:unhideWhenUsed="1"/>
-    <w:lsdException w:name="List Bullet 5" w:semiHidden="1" w:unhideWhenUsed="1"/>
-    <w:lsdException w:name="List Number 2" w:semiHidden="1" w:unhideWhenUsed="1"/>
-    <w:lsdException w:name="List Number 3" w:semiHidden="1" w:unhideWhenUsed="1"/>
-    <w:lsdException w:name="List Number 4" w:semiHidden="1" w:unhideWhenUsed="1"/>
-    <w:lsdException w:name="List Number 5" w:semiHidden="1" w:unhideWhenUsed="1"/>
-    <w:lsdException w:name="Title" w:uiPriority="10"/>
-    <w:lsdException w:name="Closing" w:semiHidden="1" w:unhideWhenUsed="1"/>
-    <w:lsdException w:name="Signature" w:semiHidden="1" w:unhideWhenUsed="1"/>
-    <w:lsdException w:name="Default Paragraph Font" w:semiHidden="1" w:uiPriority="1" w:unhideWhenUsed="1"/>
-    <w:lsdException w:name="Body Text" w:semiHidden="1" w:unhideWhenUsed="1"/>
-    <w:lsdException w:name="Body Text Indent" w:semiHidden="1" w:unhideWhenUsed="1"/>
-    <w:lsdException w:name="List Continue" w:semiHidden="1" w:unhideWhenUsed="1"/>
-    <w:lsdException w:name="List Continue 2" w:semiHidden="1" w:unhideWhenUsed="1"/>
-    <w:lsdException w:name="List Continue 3" w:semiHidden="1" w:unhideWhenUsed="1"/>
-    <w:lsdException w:name="List Continue 4" w:semiHidden="1" w:unhideWhenUsed="1"/>
-    <w:lsdException w:name="List Continue 5" w:semiHidden="1" w:unhideWhenUsed="1"/>
-    <w:lsdException w:name="Message Header" w:semiHidden="1" w:unhideWhenUsed="1"/>
-    <w:lsdException w:name="Subtitle" w:uiPriority="11"/>
-    <w:lsdException w:name="Salutation" w:semiHidden="1" w:unhideWhenUsed="1"/>
-    <w:lsdException w:name="Date" w:semiHidden="1" w:unhideWhenUsed="1"/>
-    <w:lsdException w:name="Body Text First Indent" w:semiHidden="1" w:unhideWhenUsed="1"/>
-    <w:lsdException w:name="Body Text First Indent 2" w:semiHidden="1" w:unhideWhenUsed="1"/>
-    <w:lsdException w:name="Note Heading" w:semiHidden="1" w:unhideWhenUsed="1"/>
-    <w:lsdException w:name="Body Text 2" w:semiHidden="1" w:unhideWhenUsed="1"/>
-    <w:lsdException w:name="Body Text 3" w:semiHidden="1" w:unhideWhenUsed="1"/>
-    <w:lsdException w:name="Body Text Indent 2" w:semiHidden="1" w:unhideWhenUsed="1"/>
-    <w:lsdException w:name="Body Text Indent 3" w:semiHidden="1" w:unhideWhenUsed="1"/>
-    <w:lsdException w:name="Block Text" w:semiHidden="1" w:unhideWhenUsed="1"/>
-    <w:lsdException w:name="Hyperlink" w:semiHidden="1" w:unhideWhenUsed="1"/>
-    <w:lsdException w:name="FollowedHyperlink" w:semiHidden="1" w:unhideWhenUsed="1"/>
-    <w:lsdException w:name="Strong" w:uiPriority="22" w:qFormat="1"/>
-    <w:lsdException w:name="Emphasis" w:uiPriority="20"/>
-    <w:lsdException w:name="Document Map" w:semiHidden="1" w:unhideWhenUsed="1"/>
-    <w:lsdException w:name="Plain Text" w:semiHidden="1" w:unhideWhenUsed="1"/>
-    <w:lsdException w:name="E-mail Signature" w:semiHidden="1" w:unhideWhenUsed="1"/>
-    <w:lsdException w:name="HTML Top of Form" w:semiHidden="1" w:unhideWhenUsed="1"/>
-    <w:lsdException w:name="HTML Bottom of Form" w:semiHidden="1" w:unhideWhenUsed="1"/>
-    <w:lsdException w:name="Normal (Web)" w:semiHidden="1" w:unhideWhenUsed="1"/>
-    <w:lsdException w:name="HTML Acronym" w:semiHidden="1" w:unhideWhenUsed="1"/>
-    <w:lsdException w:name="HTML Address" w:semiHidden="1" w:unhideWhenUsed="1"/>
-    <w:lsdException w:name="HTML Cite" w:semiHidden="1" w:unhideWhenUsed="1"/>
-    <w:lsdException w:name="HTML Code" w:semiHidden="1" w:unhideWhenUsed="1"/>
-    <w:lsdException w:name="HTML Definition" w:semiHidden="1" w:unhideWhenUsed="1"/>
-    <w:lsdException w:name="HTML Keyboard" w:semiHidden="1" w:unhideWhenUsed="1"/>
-    <w:lsdException w:name="HTML Preformatted" w:semiHidden="1" w:unhideWhenUsed="1"/>
-    <w:lsdException w:name="HTML Sample" w:semiHidden="1" w:unhideWhenUsed="1"/>
-    <w:lsdException w:name="HTML Typewriter" w:semiHidden="1" w:unhideWhenUsed="1"/>
-    <w:lsdException w:name="HTML Variable" w:semiHidden="1" w:unhideWhenUsed="1"/>
-    <w:lsdException w:name="Normal Table" w:semiHidden="1" w:unhideWhenUsed="1"/>
-    <w:lsdException w:name="annotation subject" w:semiHidden="1" w:unhideWhenUsed="1"/>
-    <w:lsdException w:name="No List" w:semiHidden="1" w:unhideWhenUsed="1"/>
-    <w:lsdException w:name="Outline List 1" w:semiHidden="1" w:unhideWhenUsed="1"/>
-    <w:lsdException w:name="Outline List 2" w:semiHidden="1" w:unhideWhenUsed="1"/>
-    <w:lsdException w:name="Outline List 3" w:semiHidden="1" w:unhideWhenUsed="1"/>
-    <w:lsdException w:name="Table Simple 1" w:semiHidden="1" w:unhideWhenUsed="1"/>
-    <w:lsdException w:name="Table Simple 2" w:semiHidden="1" w:unhideWhenUsed="1"/>
-    <w:lsdException w:name="Table Simple 3" w:semiHidden="1" w:unhideWhenUsed="1"/>
-    <w:lsdException w:name="Table Classic 1" w:semiHidden="1" w:unhideWhenUsed="1"/>
-    <w:lsdException w:name="Table Classic 2" w:semiHidden="1" w:unhideWhenUsed="1"/>
-    <w:lsdException w:name="Table Classic 3" w:semiHidden="1" w:unhideWhenUsed="1"/>
-    <w:lsdException w:name="Table Classic 4" w:semiHidden="1" w:unhideWhenUsed="1"/>
-    <w:lsdException w:name="Table Colorful 1" w:semiHidden="1" w:unhideWhenUsed="1"/>
-    <w:lsdException w:name="Table Colorful 2" w:semiHidden="1" w:unhideWhenUsed="1"/>
-    <w:lsdException w:name="Table Colorful 3" w:semiHidden="1" w:unhideWhenUsed="1"/>
-    <w:lsdException w:name="Table Columns 1" w:semiHidden="1" w:unhideWhenUsed="1"/>
-    <w:lsdException w:name="Table Columns 2" w:semiHidden="1" w:unhideWhenUsed="1"/>
-    <w:lsdException w:name="Table Columns 3" w:semiHidden="1" w:unhideWhenUsed="1"/>
-    <w:lsdException w:name="Table Columns 4" w:semiHidden="1" w:unhideWhenUsed="1"/>
-    <w:lsdException w:name="Table Columns 5" w:semiHidden="1" w:unhideWhenUsed="1"/>
-    <w:lsdException w:name="Table Grid 1" w:semiHidden="1" w:unhideWhenUsed="1"/>
-    <w:lsdException w:name="Table Grid 2" w:semiHidden="1" w:unhideWhenUsed="1"/>
-    <w:lsdException w:name="Table Grid 3" w:semiHidden="1" w:unhideWhenUsed="1"/>
-    <w:lsdException w:name="Table Grid 4" w:semiHidden="1" w:unhideWhenUsed="1"/>
-    <w:lsdException w:name="Table Grid 5" w:semiHidden="1" w:unhideWhenUsed="1"/>
-    <w:lsdException w:name="Table Grid 6" w:semiHidden="1" w:unhideWhenUsed="1"/>
-    <w:lsdException w:name="Table Grid 7" w:semiHidden="1" w:unhideWhenUsed="1"/>
-    <w:lsdException w:name="Table Grid 8" w:semiHidden="1" w:unhideWhenUsed="1"/>
-    <w:lsdException w:name="Table List 1" w:semiHidden="1" w:unhideWhenUsed="1"/>
-    <w:lsdException w:name="Table List 2" w:semiHidden="1" w:unhideWhenUsed="1"/>
-    <w:lsdException w:name="Table List 3" w:semiHidden="1" w:unhideWhenUsed="1"/>
-    <w:lsdException w:name="Table List 4" w:semiHidden="1" w:unhideWhenUsed="1"/>
-    <w:lsdException w:name="Table List 5" w:semiHidden="1" w:unhideWhenUsed="1"/>
-    <w:lsdException w:name="Table List 6" w:semiHidden="1" w:unhideWhenUsed="1"/>
-    <w:lsdException w:name="Table List 7" w:semiHidden="1" w:unhideWhenUsed="1"/>
-    <w:lsdException w:name="Table List 8" w:semiHidden="1" w:unhideWhenUsed="1"/>
-    <w:lsdException w:name="Table 3D effects 1" w:semiHidden="1" w:unhideWhenUsed="1"/>
-    <w:lsdException w:name="Table 3D effects 2" w:semiHidden="1" w:unhideWhenUsed="1"/>
-    <w:lsdException w:name="Table 3D effects 3" w:semiHidden="1" w:unhideWhenUsed="1"/>
-    <w:lsdException w:name="Table Contemporary" w:semiHidden="1" w:unhideWhenUsed="1"/>
-    <w:lsdException w:name="Table Elegant" w:semiHidden="1" w:unhideWhenUsed="1"/>
-    <w:lsdException w:name="Table Professional" w:semiHidden="1" w:unhideWhenUsed="1"/>
-    <w:lsdException w:name="Table Subtle 1" w:semiHidden="1" w:unhideWhenUsed="1"/>
-    <w:lsdException w:name="Table Subtle 2" w:semiHidden="1" w:unhideWhenUsed="1"/>
-    <w:lsdException w:name="Table Web 1" w:semiHidden="1" w:unhideWhenUsed="1"/>
-    <w:lsdException w:name="Table Web 2" w:semiHidden="1" w:unhideWhenUsed="1"/>
-    <w:lsdException w:name="Table Web 3" w:semiHidden="1" w:unhideWhenUsed="1"/>
-    <w:lsdException w:name="Balloon Text" w:semiHidden="1" w:unhideWhenUsed="1"/>
-    <w:lsdException w:name="Table Grid" w:uiPriority="59"/>
-    <w:lsdException w:name="Table Theme" w:semiHidden="1" w:unhideWhenUsed="1"/>
-    <w:lsdException w:name="Placeholder Text" w:semiHidden="1"/>
-    <w:lsdException w:name="No Spacing" w:uiPriority="1"/>
-    <w:lsdException w:name="Light Shading" w:uiPriority="60"/>
-    <w:lsdException w:name="Light List" w:uiPriority="61"/>
-    <w:lsdException w:name="Light Grid" w:uiPriority="62"/>
-    <w:lsdException w:name="Medium Shading 1" w:uiPriority="63"/>
-    <w:lsdException w:name="Medium Shading 2" w:uiPriority="64"/>
-    <w:lsdException w:name="Medium List 1" w:uiPriority="65"/>
-    <w:lsdException w:name="Medium List 2" w:uiPriority="66"/>
-    <w:lsdException w:name="Medium Grid 1" w:uiPriority="67"/>
-    <w:lsdException w:name="Medium Grid 2" w:uiPriority="68"/>
-    <w:lsdException w:name="Medium Grid 3" w:uiPriority="69"/>
-    <w:lsdException w:name="Dark List" w:uiPriority="70"/>
-    <w:lsdException w:name="Colorful Shading" w:uiPriority="71"/>
-    <w:lsdException w:name="Colorful List" w:uiPriority="72"/>
-    <w:lsdException w:name="Colorful Grid" w:uiPriority="73"/>
-    <w:lsdException w:name="Light Shading Accent 1" w:uiPriority="60"/>
-    <w:lsdException w:name="Light List Accent 1" w:uiPriority="61"/>
-    <w:lsdException w:name="Light Grid Accent 1" w:uiPriority="62"/>
-    <w:lsdException w:name="Medium Shading 1 Accent 1" w:uiPriority="63"/>
-    <w:lsdException w:name="Medium Shading 2 Accent 1" w:uiPriority="64"/>
-    <w:lsdException w:name="Medium List 1 Accent 1" w:uiPriority="65"/>
-    <w:lsdException w:name="Revision" w:semiHidden="1"/>
-    <w:lsdException w:name="List Paragraph" w:uiPriority="34" w:qFormat="1"/>
-    <w:lsdException w:name="Quote" w:uiPriority="29"/>
-    <w:lsdException w:name="Intense Quote" w:uiPriority="30"/>
-    <w:lsdException w:name="Medium List 2 Accent 1" w:uiPriority="66"/>
-    <w:lsdException w:name="Medium Grid 1 Accent 1" w:uiPriority="67"/>
-    <w:lsdException w:name="Medium Grid 2 Accent 1" w:uiPriority="68"/>
-    <w:lsdException w:name="Medium Grid 3 Accent 1" w:uiPriority="69"/>
-    <w:lsdException w:name="Dark List Accent 1" w:uiPriority="70"/>
-    <w:lsdException w:name="Colorful Shading Accent 1" w:uiPriority="71"/>
-    <w:lsdException w:name="Colorful List Accent 1" w:uiPriority="72"/>
-    <w:lsdException w:name="Colorful Grid Accent 1" w:uiPriority="73"/>
-    <w:lsdException w:name="Light Shading Accent 2" w:uiPriority="60"/>
-    <w:lsdException w:name="Light List Accent 2" w:uiPriority="61"/>
-    <w:lsdException w:name="Light Grid Accent 2" w:uiPriority="62"/>
-    <w:lsdException w:name="Medium Shading 1 Accent 2" w:uiPriority="63"/>
-    <w:lsdException w:name="Medium Shading 2 Accent 2" w:uiPriority="64"/>
-    <w:lsdException w:name="Medium List 1 Accent 2" w:uiPriority="65"/>
-    <w:lsdException w:name="Medium List 2 Accent 2" w:uiPriority="66"/>
-    <w:lsdException w:name="Medium Grid 1 Accent 2" w:uiPriority="67"/>
-    <w:lsdException w:name="Medium Grid 2 Accent 2" w:uiPriority="68"/>
-    <w:lsdException w:name="Medium Grid 3 Accent 2" w:uiPriority="69"/>
-    <w:lsdException w:name="Dark List Accent 2" w:uiPriority="70"/>
-    <w:lsdException w:name="Colorful Shading Accent 2" w:uiPriority="71"/>
-    <w:lsdException w:name="Colorful List Accent 2" w:uiPriority="72"/>
-    <w:lsdException w:name="Colorful Grid Accent 2" w:uiPriority="73"/>
-    <w:lsdException w:name="Light Shading Accent 3" w:uiPriority="60"/>
-    <w:lsdException w:name="Light List Accent 3" w:uiPriority="61"/>
-    <w:lsdException w:name="Light Grid Accent 3" w:uiPriority="62"/>
-    <w:lsdException w:name="Medium Shading 1 Accent 3" w:uiPriority="63"/>
-    <w:lsdException w:name="Medium Shading 2 Accent 3" w:uiPriority="64"/>
-    <w:lsdException w:name="Medium List 1 Accent 3" w:uiPriority="65"/>
-    <w:lsdException w:name="Medium List 2 Accent 3" w:uiPriority="66"/>
-    <w:lsdException w:name="Medium Grid 1 Accent 3" w:uiPriority="67"/>
-    <w:lsdException w:name="Medium Grid 2 Accent 3" w:uiPriority="68"/>
-    <w:lsdException w:name="Medium Grid 3 Accent 3" w:uiPriority="69"/>
-    <w:lsdException w:name="Dark List Accent 3" w:uiPriority="70"/>
-    <w:lsdException w:name="Colorful Shading Accent 3" w:uiPriority="71"/>
-    <w:lsdException w:name="Colorful List Accent 3" w:uiPriority="72"/>
-    <w:lsdException w:name="Colorful Grid Accent 3" w:uiPriority="73"/>
-    <w:lsdException w:name="Light Shading Accent 4" w:uiPriority="60"/>
-    <w:lsdException w:name="Light List Accent 4" w:uiPriority="61"/>
-    <w:lsdException w:name="Light Grid Accent 4" w:uiPriority="62"/>
-    <w:lsdException w:name="Medium Shading 1 Accent 4" w:uiPriority="63"/>
-    <w:lsdException w:name="Medium Shading 2 Accent 4" w:uiPriority="64"/>
-    <w:lsdException w:name="Medium List 1 Accent 4" w:uiPriority="65"/>
-    <w:lsdException w:name="Medium List 2 Accent 4" w:uiPriority="66"/>
-    <w:lsdException w:name="Medium Grid 1 Accent 4" w:uiPriority="67"/>
-    <w:lsdException w:name="Medium Grid 2 Accent 4" w:uiPriority="68"/>
-    <w:lsdException w:name="Medium Grid 3 Accent 4" w:uiPriority="69"/>
-    <w:lsdException w:name="Dark List Accent 4" w:uiPriority="70"/>
-    <w:lsdException w:name="Colorful Shading Accent 4" w:uiPriority="71"/>
-    <w:lsdException w:name="Colorful List Accent 4" w:uiPriority="72"/>
-    <w:lsdException w:name="Colorful Grid Accent 4" w:uiPriority="73"/>
-    <w:lsdException w:name="Light Shading Accent 5" w:uiPriority="60"/>
-    <w:lsdException w:name="Light List Accent 5" w:uiPriority="61"/>
-    <w:lsdException w:name="Light Grid Accent 5" w:uiPriority="62"/>
-    <w:lsdException w:name="Medium Shading 1 Accent 5" w:uiPriority="63"/>
-    <w:lsdException w:name="Medium Shading 2 Accent 5" w:uiPriority="64"/>
-    <w:lsdException w:name="Medium List 1 Accent 5" w:uiPriority="65"/>
-    <w:lsdException w:name="Medium List 2 Accent 5" w:uiPriority="66"/>
-    <w:lsdException w:name="Medium Grid 1 Accent 5" w:uiPriority="67"/>
-    <w:lsdException w:name="Medium Grid 2 Accent 5" w:uiPriority="68"/>
-    <w:lsdException w:name="Medium Grid 3 Accent 5" w:uiPriority="69"/>
-    <w:lsdException w:name="Dark List Accent 5" w:uiPriority="70"/>
-    <w:lsdException w:name="Colorful Shading Accent 5" w:uiPriority="71"/>
-    <w:lsdException w:name="Colorful List Accent 5" w:uiPriority="72"/>
-    <w:lsdException w:name="Colorful Grid Accent 5" w:uiPriority="73"/>
-    <w:lsdException w:name="Light Shading Accent 6" w:uiPriority="60"/>
-    <w:lsdException w:name="Light List Accent 6" w:uiPriority="61"/>
-    <w:lsdException w:name="Light Grid Accent 6" w:uiPriority="62"/>
-    <w:lsdException w:name="Medium Shading 1 Accent 6" w:uiPriority="63"/>
-    <w:lsdException w:name="Medium Shading 2 Accent 6" w:uiPriority="64"/>
-    <w:lsdException w:name="Medium List 1 Accent 6" w:uiPriority="65"/>
-    <w:lsdException w:name="Medium List 2 Accent 6" w:uiPriority="66"/>
-    <w:lsdException w:name="Medium Grid 1 Accent 6" w:uiPriority="67"/>
-    <w:lsdException w:name="Medium Grid 2 Accent 6" w:uiPriority="68"/>
-    <w:lsdException w:name="Medium Grid 3 Accent 6" w:uiPriority="69"/>
-    <w:lsdException w:name="Dark List Accent 6" w:uiPriority="70"/>
-    <w:lsdException w:name="Colorful Shading Accent 6" w:uiPriority="71"/>
-    <w:lsdException w:name="Colorful List Accent 6" w:uiPriority="72"/>
-    <w:lsdException w:name="Colorful Grid Accent 6" w:uiPriority="73"/>
-    <w:lsdException w:name="Subtle Emphasis" w:uiPriority="19"/>
-    <w:lsdException w:name="Intense Emphasis" w:uiPriority="21"/>
-    <w:lsdException w:name="Subtle Reference" w:uiPriority="31"/>
-    <w:lsdException w:name="Intense Reference" w:uiPriority="32"/>
-    <w:lsdException w:name="Book Title" w:uiPriority="33"/>
-    <w:lsdException w:name="Bibliography" w:semiHidden="1" w:uiPriority="37" w:unhideWhenUsed="1"/>
-    <w:lsdException w:name="TOC Heading" w:semiHidden="1" w:uiPriority="39" w:unhideWhenUsed="1" w:qFormat="1"/>
-    <w:lsdException w:name="Plain Table 1" w:uiPriority="41"/>
-    <w:lsdException w:name="Plain Table 2" w:uiPriority="42"/>
-    <w:lsdException w:name="Plain Table 3" w:uiPriority="43"/>
-    <w:lsdException w:name="Plain Table 4" w:uiPriority="44"/>
-    <w:lsdException w:name="Plain Table 5" w:uiPriority="45"/>
-    <w:lsdException w:name="Grid Table Light" w:uiPriority="40"/>
-    <w:lsdException w:name="Grid Table 1 Light" w:uiPriority="46"/>
-    <w:lsdException w:name="Grid Table 2" w:uiPriority="47"/>
-    <w:lsdException w:name="Grid Table 3" w:uiPriority="48"/>
-    <w:lsdException w:name="Grid Table 4" w:uiPriority="49"/>
-    <w:lsdException w:name="Grid Table 5 Dark" w:uiPriority="50"/>
-    <w:lsdException w:name="Grid Table 6 Colorful" w:uiPriority="51"/>
-    <w:lsdException w:name="Grid Table 7 Colorful" w:uiPriority="52"/>
-    <w:lsdException w:name="Grid Table 1 Light Accent 1" w:uiPriority="46"/>
-    <w:lsdException w:name="Grid Table 2 Accent 1" w:uiPriority="47"/>
-    <w:lsdException w:name="Grid Table 3 Accent 1" w:uiPriority="48"/>
-    <w:lsdException w:name="Grid Table 4 Accent 1" w:uiPriority="49"/>
-    <w:lsdException w:name="Grid Table 5 Dark Accent 1" w:uiPriority="50"/>
-    <w:lsdException w:name="Grid Table 6 Colorful Accent 1" w:uiPriority="51"/>
-    <w:lsdException w:name="Grid Table 7 Colorful Accent 1" w:uiPriority="52"/>
-    <w:lsdException w:name="Grid Table 1 Light Accent 2" w:uiPriority="46"/>
-    <w:lsdException w:name="Grid Table 2 Accent 2" w:uiPriority="47"/>
-    <w:lsdException w:name="Grid Table 3 Accent 2" w:uiPriority="48"/>
-    <w:lsdException w:name="Grid Table 4 Accent 2" w:uiPriority="49"/>
-    <w:lsdException w:name="Grid Table 5 Dark Accent 2" w:uiPriority="50"/>
-    <w:lsdException w:name="Grid Table 6 Colorful Accent 2" w:uiPriority="51"/>
-    <w:lsdException w:name="Grid Table 7 Colorful Accent 2" w:uiPriority="52"/>
-    <w:lsdException w:name="Grid Table 1 Light Accent 3" w:uiPriority="46"/>
-    <w:lsdException w:name="Grid Table 2 Accent 3" w:uiPriority="47"/>
-    <w:lsdException w:name="Grid Table 3 Accent 3" w:uiPriority="48"/>
-    <w:lsdException w:name="Grid Table 4 Accent 3" w:uiPriority="49"/>
-    <w:lsdException w:name="Grid Table 5 Dark Accent 3" w:uiPriority="50"/>
-    <w:lsdException w:name="Grid Table 6 Colorful Accent 3" w:uiPriority="51"/>
-    <w:lsdException w:name="Grid Table 7 Colorful Accent 3" w:uiPriority="52"/>
-    <w:lsdException w:name="Grid Table 1 Light Accent 4" w:uiPriority="46"/>
-    <w:lsdException w:name="Grid Table 2 Accent 4" w:uiPriority="47"/>
-    <w:lsdException w:name="Grid Table 3 Accent 4" w:uiPriority="48"/>
-    <w:lsdException w:name="Grid Table 4 Accent 4" w:uiPriority="49"/>
-    <w:lsdException w:name="Grid Table 5 Dark Accent 4" w:uiPriority="50"/>
-    <w:lsdException w:name="Grid Table 6 Colorful Accent 4" w:uiPriority="51"/>
-    <w:lsdException w:name="Grid Table 7 Colorful Accent 4" w:uiPriority="52"/>
-    <w:lsdException w:name="Grid Table 1 Light Accent 5" w:uiPriority="46"/>
-    <w:lsdException w:name="Grid Table 2 Accent 5" w:uiPriority="47"/>
-    <w:lsdException w:name="Grid Table 3 Accent 5" w:uiPriority="48"/>
-    <w:lsdException w:name="Grid Table 4 Accent 5" w:uiPriority="49"/>
-    <w:lsdException w:name="Grid Table 5 Dark Accent 5" w:uiPriority="50"/>
-    <w:lsdException w:name="Grid Table 6 Colorful Accent 5" w:uiPriority="51"/>
-    <w:lsdException w:name="Grid Table 7 Colorful Accent 5" w:uiPriority="52"/>
-    <w:lsdException w:name="Grid Table 1 Light Accent 6" w:uiPriority="46"/>
-    <w:lsdException w:name="Grid Table 2 Accent 6" w:uiPriority="47"/>
-    <w:lsdException w:name="Grid Table 3 Accent 6" w:uiPriority="48"/>
-    <w:lsdException w:name="Grid Table 4 Accent 6" w:uiPriority="49"/>
-    <w:lsdException w:name="Grid Table 5 Dark Accent 6" w:uiPriority="50"/>
-    <w:lsdException w:name="Grid Table 6 Colorful Accent 6" w:uiPriority="51"/>
-    <w:lsdException w:name="Grid Table 7 Colorful Accent 6" w:uiPriority="52"/>
-    <w:lsdException w:name="List Table 1 Light" w:uiPriority="46"/>
-    <w:lsdException w:name="List Table 2" w:uiPriority="47"/>
-    <w:lsdException w:name="List Table 3" w:uiPriority="48"/>
-    <w:lsdException w:name="List Table 4" w:uiPriority="49"/>
-    <w:lsdException w:name="List Table 5 Dark" w:uiPriority="50"/>
-    <w:lsdException w:name="List Table 6 Colorful" w:uiPriority="51"/>
-    <w:lsdException w:name="List Table 7 Colorful" w:uiPriority="52"/>
-    <w:lsdException w:name="List Table 1 Light Accent 1" w:uiPriority="46"/>
-    <w:lsdException w:name="List Table 2 Accent 1" w:uiPriority="47"/>
-    <w:lsdException w:name="List Table 3 Accent 1" w:uiPriority="48"/>
-    <w:lsdException w:name="List Table 4 Accent 1" w:uiPriority="49"/>
-    <w:lsdException w:name="List Table 5 Dark Accent 1" w:uiPriority="50"/>
-    <w:lsdException w:name="List Table 6 Colorful Accent 1" w:uiPriority="51"/>
-    <w:lsdException w:name="List Table 7 Colorful Accent 1" w:uiPriority="52"/>
-    <w:lsdException w:name="List Table 1 Light Accent 2" w:uiPriority="46"/>
-    <w:lsdException w:name="List Table 2 Accent 2" w:uiPriority="47"/>
-    <w:lsdException w:name="List Table 3 Accent 2" w:uiPriority="48"/>
-    <w:lsdException w:name="List Table 4 Accent 2" w:uiPriority="49"/>
-    <w:lsdException w:name="List Table 5 Dark Accent 2" w:uiPriority="50"/>
-    <w:lsdException w:name="List Table 6 Colorful Accent 2" w:uiPriority="51"/>
-    <w:lsdException w:name="List Table 7 Colorful Accent 2" w:uiPriority="52"/>
-    <w:lsdException w:name="List Table 1 Light Accent 3" w:uiPriority="46"/>
-    <w:lsdException w:name="List Table 2 Accent 3" w:uiPriority="47"/>
-    <w:lsdException w:name="List Table 3 Accent 3" w:uiPriority="48"/>
-    <w:lsdException w:name="List Table 4 Accent 3" w:uiPriority="49"/>
-    <w:lsdException w:name="List Table 5 Dark Accent 3" w:uiPriority="50"/>
-    <w:lsdException w:name="List Table 6 Colorful Accent 3" w:uiPriority="51"/>
-    <w:lsdException w:name="List Table 7 Colorful Accent 3" w:uiPriority="52"/>
-    <w:lsdException w:name="List Table 1 Light Accent 4" w:uiPriority="46"/>
-    <w:lsdException w:name="List Table 2 Accent 4" w:uiPriority="47"/>
-    <w:lsdException w:name="List Table 3 Accent 4" w:uiPriority="48"/>
-    <w:lsdException w:name="List Table 4 Accent 4" w:uiPriority="49"/>
-    <w:lsdException w:name="List Table 5 Dark Accent 4" w:uiPriority="50"/>
-    <w:lsdException w:name="List Table 6 Colorful Accent 4" w:uiPriority="51"/>
-    <w:lsdException w:name="List Table 7 Colorful Accent 4" w:uiPriority="52"/>
-    <w:lsdException w:name="List Table 1 Light Accent 5" w:uiPriority="46"/>
-    <w:lsdException w:name="List Table 2 Accent 5" w:uiPriority="47"/>
-    <w:lsdException w:name="List Table 3 Accent 5" w:uiPriority="48"/>
-    <w:lsdException w:name="List Table 4 Accent 5" w:uiPriority="49"/>
-    <w:lsdException w:name="List Table 5 Dark Accent 5" w:uiPriority="50"/>
-    <w:lsdException w:name="List Table 6 Colorful Accent 5" w:uiPriority="51"/>
-    <w:lsdException w:name="List Table 7 Colorful Accent 5" w:uiPriority="52"/>
-    <w:lsdException w:name="List Table 1 Light Accent 6" w:uiPriority="46"/>
-    <w:lsdException w:name="List Table 2 Accent 6" w:uiPriority="47"/>
-    <w:lsdException w:name="List Table 3 Accent 6" w:uiPriority="48"/>
-    <w:lsdException w:name="List Table 4 Accent 6" w:uiPriority="49"/>
-    <w:lsdException w:name="List Table 5 Dark Accent 6" w:uiPriority="50"/>
-    <w:lsdException w:name="List Table 6 Colorful Accent 6" w:uiPriority="51"/>
-    <w:lsdException w:name="List Table 7 Colorful Accent 6" w:uiPriority="52"/>
-    <w:lsdException w:name="Mention" w:semiHidden="1" w:unhideWhenUsed="1"/>
-    <w:lsdException w:name="Smart Hyperlink" w:semiHidden="1" w:unhideWhenUsed="1"/>
-    <w:lsdException w:name="Hashtag" w:semiHidden="1" w:unhideWhenUsed="1"/>
+  <w:latentStyles w:defLockedState="0" w:defUIPriority="99" w:defSemiHidden="1" w:defUnhideWhenUsed="1" w:defQFormat="0" w:count="267">
+    <w:lsdException w:name="Normal" w:semiHidden="0" w:uiPriority="0" w:unhideWhenUsed="0" w:qFormat="1"/>
+    <w:lsdException w:name="heading 1" w:semiHidden="0" w:uiPriority="9" w:unhideWhenUsed="0" w:qFormat="1"/>
+    <w:lsdException w:name="heading 2" w:uiPriority="9" w:qFormat="1"/>
+    <w:lsdException w:name="heading 3" w:uiPriority="9" w:qFormat="1"/>
+    <w:lsdException w:name="heading 4" w:uiPriority="9" w:qFormat="1"/>
+    <w:lsdException w:name="heading 5" w:uiPriority="9" w:qFormat="1"/>
+    <w:lsdException w:name="heading 6" w:uiPriority="9" w:qFormat="1"/>
+    <w:lsdException w:name="heading 7" w:uiPriority="9" w:qFormat="1"/>
+    <w:lsdException w:name="heading 8" w:uiPriority="9" w:qFormat="1"/>
+    <w:lsdException w:name="heading 9" w:uiPriority="9" w:qFormat="1"/>
+    <w:lsdException w:name="toc 1" w:uiPriority="39"/>
+    <w:lsdException w:name="toc 2" w:uiPriority="39"/>
+    <w:lsdException w:name="toc 3" w:uiPriority="39"/>
+    <w:lsdException w:name="toc 4" w:uiPriority="39"/>
+    <w:lsdException w:name="toc 5" w:uiPriority="39"/>
+    <w:lsdException w:name="toc 6" w:uiPriority="39"/>
+    <w:lsdException w:name="toc 7" w:uiPriority="39"/>
+    <w:lsdException w:name="toc 8" w:uiPriority="39"/>
+    <w:lsdException w:name="toc 9" w:uiPriority="39"/>
+    <w:lsdException w:name="caption" w:uiPriority="35" w:qFormat="1"/>
+    <w:lsdException w:name="Title" w:semiHidden="0" w:uiPriority="10" w:unhideWhenUsed="0"/>
+    <w:lsdException w:name="Default Paragraph Font" w:uiPriority="1"/>
+    <w:lsdException w:name="Subtitle" w:semiHidden="0" w:uiPriority="11" w:unhideWhenUsed="0"/>
+    <w:lsdException w:name="Strong" w:semiHidden="0" w:uiPriority="22" w:unhideWhenUsed="0" w:qFormat="1"/>
+    <w:lsdException w:name="Emphasis" w:semiHidden="0" w:uiPriority="20" w:unhideWhenUsed="0"/>
+    <w:lsdException w:name="Table Grid" w:semiHidden="0" w:uiPriority="59" w:unhideWhenUsed="0"/>
+    <w:lsdException w:name="Placeholder Text" w:unhideWhenUsed="0"/>
+    <w:lsdException w:name="No Spacing" w:semiHidden="0" w:uiPriority="1" w:unhideWhenUsed="0"/>
+    <w:lsdException w:name="Light Shading" w:semiHidden="0" w:uiPriority="60" w:unhideWhenUsed="0"/>
+    <w:lsdException w:name="Light List" w:semiHidden="0" w:uiPriority="61" w:unhideWhenUsed="0"/>
+    <w:lsdException w:name="Light Grid" w:semiHidden="0" w:uiPriority="62" w:unhideWhenUsed="0"/>
+    <w:lsdException w:name="Medium Shading 1" w:semiHidden="0" w:uiPriority="63" w:unhideWhenUsed="0"/>
+    <w:lsdException w:name="Medium Shading 2" w:semiHidden="0" w:uiPriority="64" w:unhideWhenUsed="0"/>
+    <w:lsdException w:name="Medium List 1" w:semiHidden="0" w:uiPriority="65" w:unhideWhenUsed="0"/>
+    <w:lsdException w:name="Medium List 2" w:semiHidden="0" w:uiPriority="66" w:unhideWhenUsed="0"/>
+    <w:lsdException w:name="Medium Grid 1" w:semiHidden="0" w:uiPriority="67" w:unhideWhenUsed="0"/>
+    <w:lsdException w:name="Medium Grid 2" w:semiHidden="0" w:uiPriority="68" w:unhideWhenUsed="0"/>
+    <w:lsdException w:name="Medium Grid 3" w:semiHidden="0" w:uiPriority="69" w:unhideWhenUsed="0"/>
+    <w:lsdException w:name="Dark List" w:semiHidden="0" w:uiPriority="70" w:unhideWhenUsed="0"/>
+    <w:lsdException w:name="Colorful Shading" w:semiHidden="0" w:uiPriority="71" w:unhideWhenUsed="0"/>
+    <w:lsdException w:name="Colorful List" w:semiHidden="0" w:uiPriority="72" w:unhideWhenUsed="0"/>
+    <w:lsdException w:name="Colorful Grid" w:semiHidden="0" w:uiPriority="73" w:unhideWhenUsed="0"/>
+    <w:lsdException w:name="Light Shading Accent 1" w:semiHidden="0" w:uiPriority="60" w:unhideWhenUsed="0"/>
+    <w:lsdException w:name="Light List Accent 1" w:semiHidden="0" w:uiPriority="61" w:unhideWhenUsed="0"/>
+    <w:lsdException w:name="Light Grid Accent 1" w:semiHidden="0" w:uiPriority="62" w:unhideWhenUsed="0"/>
+    <w:lsdException w:name="Medium Shading 1 Accent 1" w:semiHidden="0" w:uiPriority="63" w:unhideWhenUsed="0"/>
+    <w:lsdException w:name="Medium Shading 2 Accent 1" w:semiHidden="0" w:uiPriority="64" w:unhideWhenUsed="0"/>
+    <w:lsdException w:name="Medium List 1 Accent 1" w:semiHidden="0" w:uiPriority="65" w:unhideWhenUsed="0"/>
+    <w:lsdException w:name="Revision" w:unhideWhenUsed="0"/>
+    <w:lsdException w:name="List Paragraph" w:semiHidden="0" w:uiPriority="34" w:unhideWhenUsed="0" w:qFormat="1"/>
+    <w:lsdException w:name="Quote" w:semiHidden="0" w:uiPriority="29" w:unhideWhenUsed="0"/>
+    <w:lsdException w:name="Intense Quote" w:semiHidden="0" w:uiPriority="30" w:unhideWhenUsed="0"/>
+    <w:lsdException w:name="Medium List 2 Accent 1" w:semiHidden="0" w:uiPriority="66" w:unhideWhenUsed="0"/>
+    <w:lsdException w:name="Medium Grid 1 Accent 1" w:semiHidden="0" w:uiPriority="67" w:unhideWhenUsed="0"/>
+    <w:lsdException w:name="Medium Grid 2 Accent 1" w:semiHidden="0" w:uiPriority="68" w:unhideWhenUsed="0"/>
+    <w:lsdException w:name="Medium Grid 3 Accent 1" w:semiHidden="0" w:uiPriority="69" w:unhideWhenUsed="0"/>
+    <w:lsdException w:name="Dark List Accent 1" w:semiHidden="0" w:uiPriority="70" w:unhideWhenUsed="0"/>
+    <w:lsdException w:name="Colorful Shading Accent 1" w:semiHidden="0" w:uiPriority="71" w:unhideWhenUsed="0"/>
+    <w:lsdException w:name="Colorful List Accent 1" w:semiHidden="0" w:uiPriority="72" w:unhideWhenUsed="0"/>
+    <w:lsdException w:name="Colorful Grid Accent 1" w:semiHidden="0" w:uiPriority="73" w:unhideWhenUsed="0"/>
+    <w:lsdException w:name="Light Shading Accent 2" w:semiHidden="0" w:uiPriority="60" w:unhideWhenUsed="0"/>
+    <w:lsdException w:name="Light List Accent 2" w:semiHidden="0" w:uiPriority="61" w:unhideWhenUsed="0"/>
+    <w:lsdException w:name="Light Grid Accent 2" w:semiHidden="0" w:uiPriority="62" w:unhideWhenUsed="0"/>
+    <w:lsdException w:name="Medium Shading 1 Accent 2" w:semiHidden="0" w:uiPriority="63" w:unhideWhenUsed="0"/>
+    <w:lsdException w:name="Medium Shading 2 Accent 2" w:semiHidden="0" w:uiPriority="64" w:unhideWhenUsed="0"/>
+    <w:lsdException w:name="Medium List 1 Accent 2" w:semiHidden="0" w:uiPriority="65" w:unhideWhenUsed="0"/>
+    <w:lsdException w:name="Medium List 2 Accent 2" w:semiHidden="0" w:uiPriority="66" w:unhideWhenUsed="0"/>
+    <w:lsdException w:name="Medium Grid 1 Accent 2" w:semiHidden="0" w:uiPriority="67" w:unhideWhenUsed="0"/>
+    <w:lsdException w:name="Medium Grid 2 Accent 2" w:semiHidden="0" w:uiPriority="68" w:unhideWhenUsed="0"/>
+    <w:lsdException w:name="Medium Grid 3 Accent 2" w:semiHidden="0" w:uiPriority="69" w:unhideWhenUsed="0"/>
+    <w:lsdException w:name="Dark List Accent 2" w:semiHidden="0" w:uiPriority="70" w:unhideWhenUsed="0"/>
+    <w:lsdException w:name="Colorful Shading Accent 2" w:semiHidden="0" w:uiPriority="71" w:unhideWhenUsed="0"/>
+    <w:lsdException w:name="Colorful List Accent 2" w:semiHidden="0" w:uiPriority="72" w:unhideWhenUsed="0"/>
+    <w:lsdException w:name="Colorful Grid Accent 2" w:semiHidden="0" w:uiPriority="73" w:unhideWhenUsed="0"/>
+    <w:lsdException w:name="Light Shading Accent 3" w:semiHidden="0" w:uiPriority="60" w:unhideWhenUsed="0"/>
+    <w:lsdException w:name="Light List Accent 3" w:semiHidden="0" w:uiPriority="61" w:unhideWhenUsed="0"/>
+    <w:lsdException w:name="Light Grid Accent 3" w:semiHidden="0" w:uiPriority="62" w:unhideWhenUsed="0"/>
+    <w:lsdException w:name="Medium Shading 1 Accent 3" w:semiHidden="0" w:uiPriority="63" w:unhideWhenUsed="0"/>
+    <w:lsdException w:name="Medium Shading 2 Accent 3" w:semiHidden="0" w:uiPriority="64" w:unhideWhenUsed="0"/>
+    <w:lsdException w:name="Medium List 1 Accent 3" w:semiHidden="0" w:uiPriority="65" w:unhideWhenUsed="0"/>
+    <w:lsdException w:name="Medium List 2 Accent 3" w:semiHidden="0" w:uiPriority="66" w:unhideWhenUsed="0"/>
+    <w:lsdException w:name="Medium Grid 1 Accent 3" w:semiHidden="0" w:uiPriority="67" w:unhideWhenUsed="0"/>
+    <w:lsdException w:name="Medium Grid 2 Accent 3" w:semiHidden="0" w:uiPriority="68" w:unhideWhenUsed="0"/>
+    <w:lsdException w:name="Medium Grid 3 Accent 3" w:semiHidden="0" w:uiPriority="69" w:unhideWhenUsed="0"/>
+    <w:lsdException w:name="Dark List Accent 3" w:semiHidden="0" w:uiPriority="70" w:unhideWhenUsed="0"/>
+    <w:lsdException w:name="Colorful Shading Accent 3" w:semiHidden="0" w:uiPriority="71" w:unhideWhenUsed="0"/>
+    <w:lsdException w:name="Colorful List Accent 3" w:semiHidden="0" w:uiPriority="72" w:unhideWhenUsed="0"/>
+    <w:lsdException w:name="Colorful Grid Accent 3" w:semiHidden="0" w:uiPriority="73" w:unhideWhenUsed="0"/>
+    <w:lsdException w:name="Light Shading Accent 4" w:semiHidden="0" w:uiPriority="60" w:unhideWhenUsed="0"/>
+    <w:lsdException w:name="Light List Accent 4" w:semiHidden="0" w:uiPriority="61" w:unhideWhenUsed="0"/>
+    <w:lsdException w:name="Light Grid Accent 4" w:semiHidden="0" w:uiPriority="62" w:unhideWhenUsed="0"/>
+    <w:lsdException w:name="Medium Shading 1 Accent 4" w:semiHidden="0" w:uiPriority="63" w:unhideWhenUsed="0"/>
+    <w:lsdException w:name="Medium Shading 2 Accent 4" w:semiHidden="0" w:uiPriority="64" w:unhideWhenUsed="0"/>
+    <w:lsdException w:name="Medium List 1 Accent 4" w:semiHidden="0" w:uiPriority="65" w:unhideWhenUsed="0"/>
+    <w:lsdException w:name="Medium List 2 Accent 4" w:semiHidden="0" w:uiPriority="66" w:unhideWhenUsed="0"/>
+    <w:lsdException w:name="Medium Grid 1 Accent 4" w:semiHidden="0" w:uiPriority="67" w:unhideWhenUsed="0"/>
+    <w:lsdException w:name="Medium Grid 2 Accent 4" w:semiHidden="0" w:uiPriority="68" w:unhideWhenUsed="0"/>
+    <w:lsdException w:name="Medium Grid 3 Accent 4" w:semiHidden="0" w:uiPriority="69" w:unhideWhenUsed="0"/>
+    <w:lsdException w:name="Dark List Accent 4" w:semiHidden="0" w:uiPriority="70" w:unhideWhenUsed="0"/>
+    <w:lsdException w:name="Colorful Shading Accent 4" w:semiHidden="0" w:uiPriority="71" w:unhideWhenUsed="0"/>
+    <w:lsdException w:name="Colorful List Accent 4" w:semiHidden="0" w:uiPriority="72" w:unhideWhenUsed="0"/>
+    <w:lsdException w:name="Colorful Grid Accent 4" w:semiHidden="0" w:uiPriority="73" w:unhideWhenUsed="0"/>
+    <w:lsdException w:name="Light Shading Accent 5" w:semiHidden="0" w:uiPriority="60" w:unhideWhenUsed="0"/>
+    <w:lsdException w:name="Light List Accent 5" w:semiHidden="0" w:uiPriority="61" w:unhideWhenUsed="0"/>
+    <w:lsdException w:name="Light Grid Accent 5" w:semiHidden="0" w:uiPriority="62" w:unhideWhenUsed="0"/>
+    <w:lsdException w:name="Medium Shading 1 Accent 5" w:semiHidden="0" w:uiPriority="63" w:unhideWhenUsed="0"/>
+    <w:lsdException w:name="Medium Shading 2 Accent 5" w:semiHidden="0" w:uiPriority="64" w:unhideWhenUsed="0"/>
+    <w:lsdException w:name="Medium List 1 Accent 5" w:semiHidden="0" w:uiPriority="65" w:unhideWhenUsed="0"/>
+    <w:lsdException w:name="Medium List 2 Accent 5" w:semiHidden="0" w:uiPriority="66" w:unhideWhenUsed="0"/>
+    <w:lsdException w:name="Medium Grid 1 Accent 5" w:semiHidden="0" w:uiPriority="67" w:unhideWhenUsed="0"/>
+    <w:lsdException w:name="Medium Grid 2 Accent 5" w:semiHidden="0" w:uiPriority="68" w:unhideWhenUsed="0"/>
+    <w:lsdException w:name="Medium Grid 3 Accent 5" w:semiHidden="0" w:uiPriority="69" w:unhideWhenUsed="0"/>
+    <w:lsdException w:name="Dark List Accent 5" w:semiHidden="0" w:uiPriority="70" w:unhideWhenUsed="0"/>
+    <w:lsdException w:name="Colorful Shading Accent 5" w:semiHidden="0" w:uiPriority="71" w:unhideWhenUsed="0"/>
+    <w:lsdException w:name="Colorful List Accent 5" w:semiHidden="0" w:uiPriority="72" w:unhideWhenUsed="0"/>
+    <w:lsdException w:name="Colorful Grid Accent 5" w:semiHidden="0" w:uiPriority="73" w:unhideWhenUsed="0"/>
+    <w:lsdException w:name="Light Shading Accent 6" w:semiHidden="0" w:uiPriority="60" w:unhideWhenUsed="0"/>
+    <w:lsdException w:name="Light List Accent 6" w:semiHidden="0" w:uiPriority="61" w:unhideWhenUsed="0"/>
+    <w:lsdException w:name="Light Grid Accent 6" w:semiHidden="0" w:uiPriority="62" w:unhideWhenUsed="0"/>
+    <w:lsdException w:name="Medium Shading 1 Accent 6" w:semiHidden="0" w:uiPriority="63" w:unhideWhenUsed="0"/>
+    <w:lsdException w:name="Medium Shading 2 Accent 6" w:semiHidden="0" w:uiPriority="64" w:unhideWhenUsed="0"/>
+    <w:lsdException w:name="Medium List 1 Accent 6" w:semiHidden="0" w:uiPriority="65" w:unhideWhenUsed="0"/>
+    <w:lsdException w:name="Medium List 2 Accent 6" w:semiHidden="0" w:uiPriority="66" w:unhideWhenUsed="0"/>
+    <w:lsdException w:name="Medium Grid 1 Accent 6" w:semiHidden="0" w:uiPriority="67" w:unhideWhenUsed="0"/>
+    <w:lsdException w:name="Medium Grid 2 Accent 6" w:semiHidden="0" w:uiPriority="68" w:unhideWhenUsed="0"/>
+    <w:lsdException w:name="Medium Grid 3 Accent 6" w:semiHidden="0" w:uiPriority="69" w:unhideWhenUsed="0"/>
+    <w:lsdException w:name="Dark List Accent 6" w:semiHidden="0" w:uiPriority="70" w:unhideWhenUsed="0"/>
+    <w:lsdException w:name="Colorful Shading Accent 6" w:semiHidden="0" w:uiPriority="71" w:unhideWhenUsed="0"/>
+    <w:lsdException w:name="Colorful List Accent 6" w:semiHidden="0" w:uiPriority="72" w:unhideWhenUsed="0"/>
+    <w:lsdException w:name="Colorful Grid Accent 6" w:semiHidden="0" w:uiPriority="73" w:unhideWhenUsed="0"/>
+    <w:lsdException w:name="Subtle Emphasis" w:semiHidden="0" w:uiPriority="19" w:unhideWhenUsed="0"/>
+    <w:lsdException w:name="Intense Emphasis" w:semiHidden="0" w:uiPriority="21" w:unhideWhenUsed="0"/>
+    <w:lsdException w:name="Subtle Reference" w:semiHidden="0" w:uiPriority="31" w:unhideWhenUsed="0"/>
+    <w:lsdException w:name="Intense Reference" w:semiHidden="0" w:uiPriority="32" w:unhideWhenUsed="0"/>
+    <w:lsdException w:name="Book Title" w:semiHidden="0" w:uiPriority="33" w:unhideWhenUsed="0"/>
+    <w:lsdException w:name="Bibliography" w:uiPriority="37"/>
+    <w:lsdException w:name="TOC Heading" w:uiPriority="39" w:qFormat="1"/>
   </w:latentStyles>
   <w:style w:type="paragraph" w:default="1" w:styleId="Normal">
     <w:name w:val="Normal"/>
@@ -16407,6 +14831,7 @@
     <w:uiPriority w:val="99"/>
     <w:semiHidden/>
     <w:unhideWhenUsed/>
+    <w:qFormat/>
     <w:tblPr>
       <w:tblInd w:w="0" w:type="dxa"/>
       <w:tblCellMar>
@@ -16660,6 +15085,7 @@
       <w:spacing w:after="0" w:line="240" w:lineRule="auto"/>
     </w:pPr>
     <w:tblPr>
+      <w:tblInd w:w="0" w:type="dxa"/>
       <w:tblBorders>
         <w:top w:val="single" w:sz="4" w:space="0" w:color="auto"/>
         <w:left w:val="single" w:sz="4" w:space="0" w:color="auto"/>
@@ -16668,6 +15094,12 @@
         <w:insideH w:val="single" w:sz="4" w:space="0" w:color="auto"/>
         <w:insideV w:val="single" w:sz="4" w:space="0" w:color="auto"/>
       </w:tblBorders>
+      <w:tblCellMar>
+        <w:top w:w="0" w:type="dxa"/>
+        <w:left w:w="108" w:type="dxa"/>
+        <w:bottom w:w="0" w:type="dxa"/>
+        <w:right w:w="108" w:type="dxa"/>
+      </w:tblCellMar>
     </w:tblPr>
   </w:style>
   <w:style w:type="character" w:customStyle="1" w:styleId="ListParagraphChar">
@@ -16688,6 +15120,7 @@
       <w:spacing w:after="0" w:line="240" w:lineRule="auto"/>
     </w:pPr>
     <w:tblPr>
+      <w:tblInd w:w="0" w:type="dxa"/>
       <w:tblBorders>
         <w:top w:val="single" w:sz="4" w:space="0" w:color="auto"/>
         <w:left w:val="single" w:sz="4" w:space="0" w:color="auto"/>
@@ -16696,6 +15129,12 @@
         <w:insideH w:val="single" w:sz="4" w:space="0" w:color="auto"/>
         <w:insideV w:val="single" w:sz="4" w:space="0" w:color="auto"/>
       </w:tblBorders>
+      <w:tblCellMar>
+        <w:top w:w="0" w:type="dxa"/>
+        <w:left w:w="108" w:type="dxa"/>
+        <w:bottom w:w="0" w:type="dxa"/>
+        <w:right w:w="108" w:type="dxa"/>
+      </w:tblCellMar>
     </w:tblPr>
   </w:style>
   <w:style w:type="table" w:customStyle="1" w:styleId="TableGrid2">
@@ -16711,7 +15150,6 @@
       <w:rFonts w:ascii="Calibri" w:eastAsia="Calibri" w:hAnsi="Calibri" w:cs="Times New Roman"/>
     </w:rPr>
     <w:tblPr>
-      <w:tblInd w:w="0" w:type="nil"/>
       <w:tblBorders>
         <w:top w:val="single" w:sz="4" w:space="0" w:color="auto"/>
         <w:left w:val="single" w:sz="4" w:space="0" w:color="auto"/>
@@ -16720,6 +15158,12 @@
         <w:insideH w:val="single" w:sz="4" w:space="0" w:color="auto"/>
         <w:insideV w:val="single" w:sz="4" w:space="0" w:color="auto"/>
       </w:tblBorders>
+      <w:tblCellMar>
+        <w:top w:w="0" w:type="dxa"/>
+        <w:left w:w="108" w:type="dxa"/>
+        <w:bottom w:w="0" w:type="dxa"/>
+        <w:right w:w="108" w:type="dxa"/>
+      </w:tblCellMar>
     </w:tblPr>
   </w:style>
   <w:style w:type="paragraph" w:customStyle="1" w:styleId="Default">
@@ -17031,7 +15475,7 @@
 </file>
 
 <file path=customXml/itemProps1.xml><?xml version="1.0" encoding="utf-8"?>
-<ds:datastoreItem xmlns:ds="http://schemas.openxmlformats.org/officeDocument/2006/customXml" ds:itemID="{5FF6759B-5EF8-460E-A8E1-00E81D04CA38}">
+<ds:datastoreItem xmlns:ds="http://schemas.openxmlformats.org/officeDocument/2006/customXml" ds:itemID="{79ED010A-FFCC-4029-9E99-2B66405A7A31}">
   <ds:schemaRefs>
     <ds:schemaRef ds:uri="http://schemas.openxmlformats.org/officeDocument/2006/bibliography"/>
   </ds:schemaRefs>

</xml_diff>